<commit_message>
Melhorei a parte dos gráficos e falta apenas o fisher's ratio corrigido
</commit_message>
<xml_diff>
--- a/Aula Prática 2/Respostas.docx
+++ b/Aula Prática 2/Respostas.docx
@@ -145,20 +145,8 @@
           <w:sz w:val="20"/>
           <w:szCs w:val="20"/>
         </w:rPr>
-        <w:t xml:space="preserve"> </w:t>
-      </w:r>
-      <w:proofErr w:type="spellStart"/>
-      <w:r>
-        <w:rPr>
-          <w:rFonts w:ascii="CMBX10" w:eastAsia="CMBX10" w:cs="CMBX10"/>
-          <w:color w:val="0000FF"/>
-          <w:kern w:val="0"/>
-          <w:sz w:val="20"/>
-          <w:szCs w:val="20"/>
-        </w:rPr>
-        <w:t>the</w:t>
-      </w:r>
-      <w:proofErr w:type="spellEnd"/>
+        <w:t xml:space="preserve"> the</w:t>
+      </w:r>
     </w:p>
     <w:p>
       <w:pPr>
@@ -1638,13 +1626,8 @@
       </w:r>
       <w:proofErr w:type="spellEnd"/>
       <w:r>
-        <w:t xml:space="preserve"> bacano </w:t>
-      </w:r>
-      <w:proofErr w:type="spellStart"/>
-      <w:r>
-        <w:t>ya</w:t>
-      </w:r>
-      <w:proofErr w:type="spellEnd"/>
+        <w:t xml:space="preserve"> bacano ya</w:t>
+      </w:r>
     </w:p>
     <w:p/>
     <w:p>
@@ -1718,21 +1701,8 @@
         <w:fldChar w:fldCharType="end"/>
       </w:r>
       <w:r>
-        <w:t xml:space="preserve"> - Aqui </w:t>
-      </w:r>
-      <w:proofErr w:type="spellStart"/>
-      <w:r>
-        <w:t>ja</w:t>
-      </w:r>
-      <w:proofErr w:type="spellEnd"/>
-      <w:r>
-        <w:t xml:space="preserve"> e a outra </w:t>
-      </w:r>
-      <w:proofErr w:type="spellStart"/>
-      <w:r>
-        <w:t>ya</w:t>
-      </w:r>
-      <w:proofErr w:type="spellEnd"/>
+        <w:t xml:space="preserve"> - Aqui ja e a outra ya</w:t>
+      </w:r>
     </w:p>
     <w:p/>
     <w:p>
@@ -1758,52 +1728,18 @@
           <w:szCs w:val="20"/>
           <w:lang w:val="en-US"/>
         </w:rPr>
-        <w:t>(b)</w:t>
-      </w:r>
-      <w:r>
-        <w:rPr>
-          <w:rFonts w:ascii="CMR10" w:eastAsia="CMR10" w:cs="CMR10"/>
+        <w:t xml:space="preserve">(b) </w:t>
+      </w:r>
+      <w:r>
+        <w:rPr>
+          <w:rFonts w:ascii="CMBX10" w:eastAsia="CMBX10" w:cs="CMBX10"/>
+          <w:color w:val="0000FF"/>
           <w:kern w:val="0"/>
           <w:sz w:val="20"/>
           <w:szCs w:val="20"/>
           <w:lang w:val="en-US"/>
         </w:rPr>
-        <w:t xml:space="preserve"> </w:t>
-      </w:r>
-      <w:r>
-        <w:rPr>
-          <w:rFonts w:ascii="CMBX10" w:eastAsia="CMBX10" w:cs="CMBX10"/>
-          <w:color w:val="0000FF"/>
-          <w:kern w:val="0"/>
-          <w:sz w:val="20"/>
-          <w:szCs w:val="20"/>
-          <w:lang w:val="en-US"/>
-        </w:rPr>
-        <w:t xml:space="preserve">Show some </w:t>
-      </w:r>
-      <w:proofErr w:type="gramStart"/>
-      <w:r>
-        <w:rPr>
-          <w:rFonts w:ascii="CMBX10" w:eastAsia="CMBX10" w:cs="CMBX10"/>
-          <w:color w:val="0000FF"/>
-          <w:kern w:val="0"/>
-          <w:sz w:val="20"/>
-          <w:szCs w:val="20"/>
-          <w:lang w:val="en-US"/>
-        </w:rPr>
-        <w:t>screen-shots</w:t>
-      </w:r>
-      <w:proofErr w:type="gramEnd"/>
-      <w:r>
-        <w:rPr>
-          <w:rFonts w:ascii="CMBX10" w:eastAsia="CMBX10" w:cs="CMBX10"/>
-          <w:color w:val="0000FF"/>
-          <w:kern w:val="0"/>
-          <w:sz w:val="20"/>
-          <w:szCs w:val="20"/>
-          <w:lang w:val="en-US"/>
-        </w:rPr>
-        <w:t xml:space="preserve"> that of your analysis to find the most relevant feature and justify</w:t>
+        <w:t>Show some screen-shots that of your analysis to find the most relevant feature and justify</w:t>
       </w:r>
       <w:r>
         <w:rPr>
@@ -2601,25 +2537,7 @@
           <w:sz w:val="24"/>
           <w:szCs w:val="24"/>
         </w:rPr>
-        <w:t xml:space="preserve">Para o cenário de variância 99%, estamos a preservar mais os valores originais, no entanto tornamos a introduzir um elevado número de componentes e voltamos ao problema da maldição da dimensionalidade. É </w:t>
-      </w:r>
-      <w:proofErr w:type="gramStart"/>
-      <w:r>
-        <w:rPr>
-          <w:rFonts w:ascii="Times New Roman" w:hAnsi="Times New Roman" w:cs="Times New Roman"/>
-          <w:sz w:val="24"/>
-          <w:szCs w:val="24"/>
-        </w:rPr>
-        <w:t>necessário</w:t>
-      </w:r>
-      <w:proofErr w:type="gramEnd"/>
-      <w:r>
-        <w:rPr>
-          <w:rFonts w:ascii="Times New Roman" w:hAnsi="Times New Roman" w:cs="Times New Roman"/>
-          <w:sz w:val="24"/>
-          <w:szCs w:val="24"/>
-        </w:rPr>
-        <w:t xml:space="preserve"> portanto encontrar um compromisso entre o numero de componentes e a variância que se pretende. Neste caso, o grupo optou por variância acumulada de 90%, com 25 componentes.</w:t>
+        <w:t>Para o cenário de variância 99%, estamos a preservar mais os valores originais, no entanto tornamos a introduzir um elevado número de componentes e voltamos ao problema da maldição da dimensionalidade. É necessário portanto encontrar um compromisso entre o numero de componentes e a variância que se pretende. Neste caso, o grupo optou por variância acumulada de 90%, com 25 componentes.</w:t>
       </w:r>
     </w:p>
     <w:p>
@@ -3347,12 +3265,111 @@
           <w:szCs w:val="24"/>
         </w:rPr>
       </w:pPr>
-      <w:r>
-        <w:rPr>
-          <w:rFonts w:ascii="Times New Roman" w:hAnsi="Times New Roman" w:cs="Times New Roman"/>
-          <w:sz w:val="24"/>
-          <w:szCs w:val="24"/>
-        </w:rPr>
+    </w:p>
+    <w:p>
+      <w:pPr>
+        <w:autoSpaceDE w:val="0"/>
+        <w:autoSpaceDN w:val="0"/>
+        <w:adjustRightInd w:val="0"/>
+        <w:spacing w:after="0" w:line="240" w:lineRule="auto"/>
+        <w:jc w:val="both"/>
+        <w:rPr>
+          <w:rFonts w:ascii="Times New Roman" w:hAnsi="Times New Roman" w:cs="Times New Roman"/>
+          <w:sz w:val="24"/>
+          <w:szCs w:val="24"/>
+        </w:rPr>
+      </w:pPr>
+    </w:p>
+    <w:p>
+      <w:pPr>
+        <w:autoSpaceDE w:val="0"/>
+        <w:autoSpaceDN w:val="0"/>
+        <w:adjustRightInd w:val="0"/>
+        <w:spacing w:after="0" w:line="240" w:lineRule="auto"/>
+        <w:jc w:val="both"/>
+        <w:rPr>
+          <w:rFonts w:ascii="Times New Roman" w:hAnsi="Times New Roman" w:cs="Times New Roman"/>
+          <w:sz w:val="24"/>
+          <w:szCs w:val="24"/>
+        </w:rPr>
+      </w:pPr>
+    </w:p>
+    <w:p>
+      <w:pPr>
+        <w:autoSpaceDE w:val="0"/>
+        <w:autoSpaceDN w:val="0"/>
+        <w:adjustRightInd w:val="0"/>
+        <w:spacing w:after="0" w:line="240" w:lineRule="auto"/>
+        <w:jc w:val="both"/>
+        <w:rPr>
+          <w:rFonts w:ascii="Times New Roman" w:hAnsi="Times New Roman" w:cs="Times New Roman"/>
+          <w:sz w:val="24"/>
+          <w:szCs w:val="24"/>
+        </w:rPr>
+      </w:pPr>
+    </w:p>
+    <w:p>
+      <w:pPr>
+        <w:autoSpaceDE w:val="0"/>
+        <w:autoSpaceDN w:val="0"/>
+        <w:adjustRightInd w:val="0"/>
+        <w:spacing w:after="0" w:line="240" w:lineRule="auto"/>
+        <w:jc w:val="both"/>
+        <w:rPr>
+          <w:rFonts w:ascii="Times New Roman" w:hAnsi="Times New Roman" w:cs="Times New Roman"/>
+          <w:sz w:val="24"/>
+          <w:szCs w:val="24"/>
+        </w:rPr>
+      </w:pPr>
+    </w:p>
+    <w:p>
+      <w:pPr>
+        <w:autoSpaceDE w:val="0"/>
+        <w:autoSpaceDN w:val="0"/>
+        <w:adjustRightInd w:val="0"/>
+        <w:spacing w:after="0" w:line="240" w:lineRule="auto"/>
+        <w:jc w:val="both"/>
+        <w:rPr>
+          <w:rFonts w:ascii="Times New Roman" w:hAnsi="Times New Roman" w:cs="Times New Roman"/>
+          <w:sz w:val="24"/>
+          <w:szCs w:val="24"/>
+        </w:rPr>
+      </w:pPr>
+    </w:p>
+    <w:p>
+      <w:pPr>
+        <w:autoSpaceDE w:val="0"/>
+        <w:autoSpaceDN w:val="0"/>
+        <w:adjustRightInd w:val="0"/>
+        <w:spacing w:after="0" w:line="240" w:lineRule="auto"/>
+        <w:jc w:val="both"/>
+        <w:rPr>
+          <w:rFonts w:ascii="Times New Roman" w:hAnsi="Times New Roman" w:cs="Times New Roman"/>
+          <w:sz w:val="24"/>
+          <w:szCs w:val="24"/>
+        </w:rPr>
+      </w:pPr>
+    </w:p>
+    <w:p>
+      <w:pPr>
+        <w:autoSpaceDE w:val="0"/>
+        <w:autoSpaceDN w:val="0"/>
+        <w:adjustRightInd w:val="0"/>
+        <w:spacing w:after="0" w:line="240" w:lineRule="auto"/>
+        <w:jc w:val="both"/>
+        <w:rPr>
+          <w:rFonts w:ascii="Times New Roman" w:hAnsi="Times New Roman" w:cs="Times New Roman"/>
+          <w:sz w:val="24"/>
+          <w:szCs w:val="24"/>
+        </w:rPr>
+      </w:pPr>
+      <w:r>
+        <w:rPr>
+          <w:rFonts w:ascii="Times New Roman" w:hAnsi="Times New Roman" w:cs="Times New Roman"/>
+          <w:sz w:val="24"/>
+          <w:szCs w:val="24"/>
+        </w:rPr>
+        <w:lastRenderedPageBreak/>
         <w:t>O esquema utilizado no Orange foi o seguinte:</w:t>
       </w:r>
     </w:p>
@@ -3377,62 +3394,6 @@
         </w:rPr>
         <w:t xml:space="preserve"> </w:t>
       </w:r>
-    </w:p>
-    <w:p>
-      <w:pPr>
-        <w:autoSpaceDE w:val="0"/>
-        <w:autoSpaceDN w:val="0"/>
-        <w:adjustRightInd w:val="0"/>
-        <w:spacing w:after="0" w:line="240" w:lineRule="auto"/>
-        <w:jc w:val="both"/>
-        <w:rPr>
-          <w:rFonts w:ascii="Times New Roman" w:hAnsi="Times New Roman" w:cs="Times New Roman"/>
-          <w:sz w:val="24"/>
-          <w:szCs w:val="24"/>
-        </w:rPr>
-      </w:pPr>
-    </w:p>
-    <w:p>
-      <w:pPr>
-        <w:autoSpaceDE w:val="0"/>
-        <w:autoSpaceDN w:val="0"/>
-        <w:adjustRightInd w:val="0"/>
-        <w:spacing w:after="0" w:line="240" w:lineRule="auto"/>
-        <w:jc w:val="both"/>
-        <w:rPr>
-          <w:rFonts w:ascii="Times New Roman" w:hAnsi="Times New Roman" w:cs="Times New Roman"/>
-          <w:sz w:val="24"/>
-          <w:szCs w:val="24"/>
-        </w:rPr>
-      </w:pPr>
-    </w:p>
-    <w:p>
-      <w:pPr>
-        <w:autoSpaceDE w:val="0"/>
-        <w:autoSpaceDN w:val="0"/>
-        <w:adjustRightInd w:val="0"/>
-        <w:spacing w:after="0" w:line="240" w:lineRule="auto"/>
-        <w:jc w:val="both"/>
-        <w:rPr>
-          <w:rFonts w:ascii="Times New Roman" w:hAnsi="Times New Roman" w:cs="Times New Roman"/>
-          <w:sz w:val="24"/>
-          <w:szCs w:val="24"/>
-        </w:rPr>
-      </w:pPr>
-    </w:p>
-    <w:p>
-      <w:pPr>
-        <w:autoSpaceDE w:val="0"/>
-        <w:autoSpaceDN w:val="0"/>
-        <w:adjustRightInd w:val="0"/>
-        <w:spacing w:after="0" w:line="240" w:lineRule="auto"/>
-        <w:jc w:val="both"/>
-        <w:rPr>
-          <w:rFonts w:ascii="Times New Roman" w:hAnsi="Times New Roman" w:cs="Times New Roman"/>
-          <w:sz w:val="24"/>
-          <w:szCs w:val="24"/>
-        </w:rPr>
-      </w:pPr>
     </w:p>
     <w:p>
       <w:pPr>
@@ -3467,7 +3428,6 @@
           <w:bCs/>
           <w:noProof/>
         </w:rPr>
-        <w:lastRenderedPageBreak/>
         <w:drawing>
           <wp:anchor distT="0" distB="0" distL="114300" distR="114300" simplePos="0" relativeHeight="251668480" behindDoc="0" locked="0" layoutInCell="1" allowOverlap="1" wp14:anchorId="3F6EC87B" wp14:editId="1E849C62">
             <wp:simplePos x="0" y="0"/>
@@ -3569,6 +3529,356 @@
         <w:spacing w:after="0" w:line="240" w:lineRule="auto"/>
         <w:jc w:val="both"/>
         <w:rPr>
+          <w:rFonts w:ascii="Times New Roman" w:hAnsi="Times New Roman" w:cs="Times New Roman"/>
+          <w:sz w:val="24"/>
+          <w:szCs w:val="24"/>
+        </w:rPr>
+      </w:pPr>
+    </w:p>
+    <w:p>
+      <w:pPr>
+        <w:autoSpaceDE w:val="0"/>
+        <w:autoSpaceDN w:val="0"/>
+        <w:adjustRightInd w:val="0"/>
+        <w:spacing w:after="0" w:line="240" w:lineRule="auto"/>
+        <w:jc w:val="both"/>
+        <w:rPr>
+          <w:rFonts w:ascii="Times New Roman" w:hAnsi="Times New Roman" w:cs="Times New Roman"/>
+          <w:sz w:val="24"/>
+          <w:szCs w:val="24"/>
+        </w:rPr>
+      </w:pPr>
+    </w:p>
+    <w:p>
+      <w:pPr>
+        <w:autoSpaceDE w:val="0"/>
+        <w:autoSpaceDN w:val="0"/>
+        <w:adjustRightInd w:val="0"/>
+        <w:spacing w:after="0" w:line="240" w:lineRule="auto"/>
+        <w:jc w:val="both"/>
+        <w:rPr>
+          <w:rFonts w:ascii="Times New Roman" w:hAnsi="Times New Roman" w:cs="Times New Roman"/>
+          <w:sz w:val="24"/>
+          <w:szCs w:val="24"/>
+        </w:rPr>
+      </w:pPr>
+    </w:p>
+    <w:p>
+      <w:pPr>
+        <w:autoSpaceDE w:val="0"/>
+        <w:autoSpaceDN w:val="0"/>
+        <w:adjustRightInd w:val="0"/>
+        <w:spacing w:after="0" w:line="240" w:lineRule="auto"/>
+        <w:jc w:val="both"/>
+        <w:rPr>
+          <w:rFonts w:ascii="Times New Roman" w:hAnsi="Times New Roman" w:cs="Times New Roman"/>
+          <w:sz w:val="24"/>
+          <w:szCs w:val="24"/>
+        </w:rPr>
+      </w:pPr>
+    </w:p>
+    <w:p>
+      <w:pPr>
+        <w:autoSpaceDE w:val="0"/>
+        <w:autoSpaceDN w:val="0"/>
+        <w:adjustRightInd w:val="0"/>
+        <w:spacing w:after="0" w:line="240" w:lineRule="auto"/>
+        <w:jc w:val="both"/>
+        <w:rPr>
+          <w:rFonts w:ascii="Times New Roman" w:hAnsi="Times New Roman" w:cs="Times New Roman"/>
+          <w:sz w:val="24"/>
+          <w:szCs w:val="24"/>
+        </w:rPr>
+      </w:pPr>
+    </w:p>
+    <w:p>
+      <w:pPr>
+        <w:autoSpaceDE w:val="0"/>
+        <w:autoSpaceDN w:val="0"/>
+        <w:adjustRightInd w:val="0"/>
+        <w:spacing w:after="0" w:line="240" w:lineRule="auto"/>
+        <w:jc w:val="both"/>
+        <w:rPr>
+          <w:rFonts w:ascii="Times New Roman" w:hAnsi="Times New Roman" w:cs="Times New Roman"/>
+          <w:sz w:val="24"/>
+          <w:szCs w:val="24"/>
+        </w:rPr>
+      </w:pPr>
+    </w:p>
+    <w:p>
+      <w:pPr>
+        <w:autoSpaceDE w:val="0"/>
+        <w:autoSpaceDN w:val="0"/>
+        <w:adjustRightInd w:val="0"/>
+        <w:spacing w:after="0" w:line="240" w:lineRule="auto"/>
+        <w:jc w:val="both"/>
+        <w:rPr>
+          <w:rFonts w:ascii="Times New Roman" w:hAnsi="Times New Roman" w:cs="Times New Roman"/>
+          <w:sz w:val="24"/>
+          <w:szCs w:val="24"/>
+        </w:rPr>
+      </w:pPr>
+    </w:p>
+    <w:p>
+      <w:pPr>
+        <w:autoSpaceDE w:val="0"/>
+        <w:autoSpaceDN w:val="0"/>
+        <w:adjustRightInd w:val="0"/>
+        <w:spacing w:after="0" w:line="240" w:lineRule="auto"/>
+        <w:jc w:val="both"/>
+        <w:rPr>
+          <w:rFonts w:ascii="Times New Roman" w:hAnsi="Times New Roman" w:cs="Times New Roman"/>
+          <w:sz w:val="24"/>
+          <w:szCs w:val="24"/>
+        </w:rPr>
+      </w:pPr>
+    </w:p>
+    <w:p>
+      <w:pPr>
+        <w:autoSpaceDE w:val="0"/>
+        <w:autoSpaceDN w:val="0"/>
+        <w:adjustRightInd w:val="0"/>
+        <w:spacing w:after="0" w:line="240" w:lineRule="auto"/>
+        <w:jc w:val="both"/>
+        <w:rPr>
+          <w:rFonts w:ascii="Times New Roman" w:hAnsi="Times New Roman" w:cs="Times New Roman"/>
+          <w:sz w:val="24"/>
+          <w:szCs w:val="24"/>
+        </w:rPr>
+      </w:pPr>
+    </w:p>
+    <w:p>
+      <w:pPr>
+        <w:autoSpaceDE w:val="0"/>
+        <w:autoSpaceDN w:val="0"/>
+        <w:adjustRightInd w:val="0"/>
+        <w:spacing w:after="0" w:line="240" w:lineRule="auto"/>
+        <w:jc w:val="both"/>
+        <w:rPr>
+          <w:rFonts w:ascii="Times New Roman" w:hAnsi="Times New Roman" w:cs="Times New Roman"/>
+          <w:sz w:val="24"/>
+          <w:szCs w:val="24"/>
+        </w:rPr>
+      </w:pPr>
+    </w:p>
+    <w:p>
+      <w:pPr>
+        <w:autoSpaceDE w:val="0"/>
+        <w:autoSpaceDN w:val="0"/>
+        <w:adjustRightInd w:val="0"/>
+        <w:spacing w:after="0" w:line="240" w:lineRule="auto"/>
+        <w:jc w:val="both"/>
+        <w:rPr>
+          <w:rFonts w:ascii="Times New Roman" w:hAnsi="Times New Roman" w:cs="Times New Roman"/>
+          <w:sz w:val="24"/>
+          <w:szCs w:val="24"/>
+        </w:rPr>
+      </w:pPr>
+    </w:p>
+    <w:p>
+      <w:pPr>
+        <w:autoSpaceDE w:val="0"/>
+        <w:autoSpaceDN w:val="0"/>
+        <w:adjustRightInd w:val="0"/>
+        <w:spacing w:after="0" w:line="240" w:lineRule="auto"/>
+        <w:jc w:val="both"/>
+        <w:rPr>
+          <w:rFonts w:ascii="Times New Roman" w:hAnsi="Times New Roman" w:cs="Times New Roman"/>
+          <w:sz w:val="24"/>
+          <w:szCs w:val="24"/>
+        </w:rPr>
+      </w:pPr>
+    </w:p>
+    <w:p>
+      <w:pPr>
+        <w:autoSpaceDE w:val="0"/>
+        <w:autoSpaceDN w:val="0"/>
+        <w:adjustRightInd w:val="0"/>
+        <w:spacing w:after="0" w:line="240" w:lineRule="auto"/>
+        <w:jc w:val="both"/>
+        <w:rPr>
+          <w:rFonts w:ascii="Times New Roman" w:hAnsi="Times New Roman" w:cs="Times New Roman"/>
+          <w:sz w:val="24"/>
+          <w:szCs w:val="24"/>
+        </w:rPr>
+      </w:pPr>
+    </w:p>
+    <w:p>
+      <w:pPr>
+        <w:autoSpaceDE w:val="0"/>
+        <w:autoSpaceDN w:val="0"/>
+        <w:adjustRightInd w:val="0"/>
+        <w:spacing w:after="0" w:line="240" w:lineRule="auto"/>
+        <w:jc w:val="both"/>
+        <w:rPr>
+          <w:rFonts w:ascii="Times New Roman" w:hAnsi="Times New Roman" w:cs="Times New Roman"/>
+          <w:sz w:val="24"/>
+          <w:szCs w:val="24"/>
+        </w:rPr>
+      </w:pPr>
+    </w:p>
+    <w:p>
+      <w:pPr>
+        <w:autoSpaceDE w:val="0"/>
+        <w:autoSpaceDN w:val="0"/>
+        <w:adjustRightInd w:val="0"/>
+        <w:spacing w:after="0" w:line="240" w:lineRule="auto"/>
+        <w:jc w:val="both"/>
+        <w:rPr>
+          <w:rFonts w:ascii="Times New Roman" w:hAnsi="Times New Roman" w:cs="Times New Roman"/>
+          <w:sz w:val="24"/>
+          <w:szCs w:val="24"/>
+        </w:rPr>
+      </w:pPr>
+    </w:p>
+    <w:p>
+      <w:pPr>
+        <w:autoSpaceDE w:val="0"/>
+        <w:autoSpaceDN w:val="0"/>
+        <w:adjustRightInd w:val="0"/>
+        <w:spacing w:after="0" w:line="240" w:lineRule="auto"/>
+        <w:jc w:val="both"/>
+        <w:rPr>
+          <w:rFonts w:ascii="Times New Roman" w:hAnsi="Times New Roman" w:cs="Times New Roman"/>
+          <w:sz w:val="24"/>
+          <w:szCs w:val="24"/>
+        </w:rPr>
+      </w:pPr>
+    </w:p>
+    <w:p>
+      <w:pPr>
+        <w:autoSpaceDE w:val="0"/>
+        <w:autoSpaceDN w:val="0"/>
+        <w:adjustRightInd w:val="0"/>
+        <w:spacing w:after="0" w:line="240" w:lineRule="auto"/>
+        <w:jc w:val="both"/>
+        <w:rPr>
+          <w:rFonts w:ascii="Times New Roman" w:hAnsi="Times New Roman" w:cs="Times New Roman"/>
+          <w:sz w:val="24"/>
+          <w:szCs w:val="24"/>
+        </w:rPr>
+      </w:pPr>
+    </w:p>
+    <w:p>
+      <w:pPr>
+        <w:autoSpaceDE w:val="0"/>
+        <w:autoSpaceDN w:val="0"/>
+        <w:adjustRightInd w:val="0"/>
+        <w:spacing w:after="0" w:line="240" w:lineRule="auto"/>
+        <w:jc w:val="both"/>
+        <w:rPr>
+          <w:rFonts w:ascii="Times New Roman" w:hAnsi="Times New Roman" w:cs="Times New Roman"/>
+          <w:sz w:val="24"/>
+          <w:szCs w:val="24"/>
+        </w:rPr>
+      </w:pPr>
+    </w:p>
+    <w:p>
+      <w:pPr>
+        <w:autoSpaceDE w:val="0"/>
+        <w:autoSpaceDN w:val="0"/>
+        <w:adjustRightInd w:val="0"/>
+        <w:spacing w:after="0" w:line="240" w:lineRule="auto"/>
+        <w:jc w:val="both"/>
+        <w:rPr>
+          <w:rFonts w:ascii="Times New Roman" w:hAnsi="Times New Roman" w:cs="Times New Roman"/>
+          <w:sz w:val="24"/>
+          <w:szCs w:val="24"/>
+        </w:rPr>
+      </w:pPr>
+    </w:p>
+    <w:p>
+      <w:pPr>
+        <w:autoSpaceDE w:val="0"/>
+        <w:autoSpaceDN w:val="0"/>
+        <w:adjustRightInd w:val="0"/>
+        <w:spacing w:after="0" w:line="240" w:lineRule="auto"/>
+        <w:jc w:val="both"/>
+        <w:rPr>
+          <w:rFonts w:ascii="Times New Roman" w:hAnsi="Times New Roman" w:cs="Times New Roman"/>
+          <w:sz w:val="24"/>
+          <w:szCs w:val="24"/>
+        </w:rPr>
+      </w:pPr>
+    </w:p>
+    <w:p>
+      <w:pPr>
+        <w:autoSpaceDE w:val="0"/>
+        <w:autoSpaceDN w:val="0"/>
+        <w:adjustRightInd w:val="0"/>
+        <w:spacing w:after="0" w:line="240" w:lineRule="auto"/>
+        <w:jc w:val="both"/>
+        <w:rPr>
+          <w:rFonts w:ascii="Times New Roman" w:hAnsi="Times New Roman" w:cs="Times New Roman"/>
+          <w:sz w:val="24"/>
+          <w:szCs w:val="24"/>
+        </w:rPr>
+      </w:pPr>
+    </w:p>
+    <w:p>
+      <w:pPr>
+        <w:autoSpaceDE w:val="0"/>
+        <w:autoSpaceDN w:val="0"/>
+        <w:adjustRightInd w:val="0"/>
+        <w:spacing w:after="0" w:line="240" w:lineRule="auto"/>
+        <w:jc w:val="both"/>
+        <w:rPr>
+          <w:rFonts w:ascii="Times New Roman" w:hAnsi="Times New Roman" w:cs="Times New Roman"/>
+          <w:sz w:val="24"/>
+          <w:szCs w:val="24"/>
+        </w:rPr>
+      </w:pPr>
+    </w:p>
+    <w:p>
+      <w:pPr>
+        <w:autoSpaceDE w:val="0"/>
+        <w:autoSpaceDN w:val="0"/>
+        <w:adjustRightInd w:val="0"/>
+        <w:spacing w:after="0" w:line="240" w:lineRule="auto"/>
+        <w:jc w:val="both"/>
+        <w:rPr>
+          <w:rFonts w:ascii="Times New Roman" w:hAnsi="Times New Roman" w:cs="Times New Roman"/>
+          <w:sz w:val="24"/>
+          <w:szCs w:val="24"/>
+        </w:rPr>
+      </w:pPr>
+    </w:p>
+    <w:p>
+      <w:pPr>
+        <w:autoSpaceDE w:val="0"/>
+        <w:autoSpaceDN w:val="0"/>
+        <w:adjustRightInd w:val="0"/>
+        <w:spacing w:after="0" w:line="240" w:lineRule="auto"/>
+        <w:jc w:val="both"/>
+        <w:rPr>
+          <w:rFonts w:ascii="Times New Roman" w:hAnsi="Times New Roman" w:cs="Times New Roman"/>
+          <w:sz w:val="24"/>
+          <w:szCs w:val="24"/>
+        </w:rPr>
+      </w:pPr>
+    </w:p>
+    <w:p>
+      <w:pPr>
+        <w:autoSpaceDE w:val="0"/>
+        <w:autoSpaceDN w:val="0"/>
+        <w:adjustRightInd w:val="0"/>
+        <w:spacing w:after="0" w:line="240" w:lineRule="auto"/>
+        <w:jc w:val="both"/>
+        <w:rPr>
+          <w:rFonts w:ascii="Times New Roman" w:hAnsi="Times New Roman" w:cs="Times New Roman"/>
+          <w:sz w:val="24"/>
+          <w:szCs w:val="24"/>
+        </w:rPr>
+      </w:pPr>
+    </w:p>
+    <w:p>
+      <w:pPr>
+        <w:autoSpaceDE w:val="0"/>
+        <w:autoSpaceDN w:val="0"/>
+        <w:adjustRightInd w:val="0"/>
+        <w:spacing w:after="0" w:line="240" w:lineRule="auto"/>
+        <w:jc w:val="both"/>
+        <w:rPr>
           <w:rFonts w:ascii="CMBX10" w:eastAsia="CMBX10" w:cs="CMBX10"/>
           <w:b/>
           <w:bCs/>
@@ -3586,6 +3896,7 @@
           <w:sz w:val="28"/>
           <w:szCs w:val="28"/>
         </w:rPr>
+        <w:lastRenderedPageBreak/>
         <w:t>PART III. R STUDIO</w:t>
       </w:r>
     </w:p>
@@ -3703,6 +4014,101 @@
         </w:rPr>
       </w:pPr>
       <w:r>
+        <w:t>Compute the (</w:t>
+      </w:r>
+      <w:proofErr w:type="spellStart"/>
+      <w:r>
+        <w:t>unsupervised</w:t>
+      </w:r>
+      <w:proofErr w:type="spellEnd"/>
+      <w:r>
+        <w:t xml:space="preserve">) </w:t>
+      </w:r>
+      <w:proofErr w:type="spellStart"/>
+      <w:r>
+        <w:t>relevance</w:t>
+      </w:r>
+      <w:proofErr w:type="spellEnd"/>
+      <w:r>
+        <w:t xml:space="preserve"> </w:t>
+      </w:r>
+      <w:proofErr w:type="spellStart"/>
+      <w:r>
+        <w:t>of</w:t>
+      </w:r>
+      <w:proofErr w:type="spellEnd"/>
+      <w:r>
+        <w:t xml:space="preserve"> </w:t>
+      </w:r>
+      <w:proofErr w:type="spellStart"/>
+      <w:r>
+        <w:t>each</w:t>
+      </w:r>
+      <w:proofErr w:type="spellEnd"/>
+      <w:r>
+        <w:t xml:space="preserve"> </w:t>
+      </w:r>
+      <w:proofErr w:type="spellStart"/>
+      <w:r>
+        <w:t>feature</w:t>
+      </w:r>
+      <w:proofErr w:type="spellEnd"/>
+      <w:r>
+        <w:t xml:space="preserve">, </w:t>
+      </w:r>
+      <w:proofErr w:type="spellStart"/>
+      <w:r>
+        <w:t>using</w:t>
+      </w:r>
+      <w:proofErr w:type="spellEnd"/>
+      <w:r>
+        <w:t xml:space="preserve"> </w:t>
+      </w:r>
+      <w:proofErr w:type="spellStart"/>
+      <w:r>
+        <w:t>variance</w:t>
+      </w:r>
+      <w:proofErr w:type="spellEnd"/>
+      <w:r>
+        <w:t xml:space="preserve"> </w:t>
+      </w:r>
+      <w:proofErr w:type="spellStart"/>
+      <w:r>
+        <w:t>and</w:t>
+      </w:r>
+      <w:proofErr w:type="spellEnd"/>
+      <w:r>
+        <w:t xml:space="preserve"> mean-</w:t>
+      </w:r>
+      <w:proofErr w:type="spellStart"/>
+      <w:r>
+        <w:t>median</w:t>
+      </w:r>
+      <w:proofErr w:type="spellEnd"/>
+      <w:r>
+        <w:t xml:space="preserve">, as the </w:t>
+      </w:r>
+      <w:proofErr w:type="spellStart"/>
+      <w:r>
+        <w:t>relevance</w:t>
+      </w:r>
+      <w:proofErr w:type="spellEnd"/>
+      <w:r>
+        <w:t xml:space="preserve"> </w:t>
+      </w:r>
+      <w:proofErr w:type="spellStart"/>
+      <w:r>
+        <w:t>measures</w:t>
+      </w:r>
+      <w:proofErr w:type="spellEnd"/>
+    </w:p>
+    <w:p>
+      <w:pPr>
+        <w:pStyle w:val="PargrafodaLista"/>
+        <w:autoSpaceDE w:val="0"/>
+        <w:autoSpaceDN w:val="0"/>
+        <w:adjustRightInd w:val="0"/>
+        <w:spacing w:after="0" w:line="240" w:lineRule="auto"/>
         <w:rPr>
           <w:rFonts w:ascii="CMBX10" w:eastAsia="CMBX10" w:cs="CMBX10"/>
           <w:color w:val="0000FF"/>
@@ -3711,7 +4117,46 @@
           <w:szCs w:val="20"/>
           <w:lang w:val="en-US"/>
         </w:rPr>
+      </w:pPr>
+      <w:r>
+        <w:rPr>
+          <w:rFonts w:ascii="CMBX10" w:eastAsia="CMBX10" w:cs="CMBX10"/>
+          <w:color w:val="0000FF"/>
+          <w:kern w:val="0"/>
+          <w:sz w:val="20"/>
+          <w:szCs w:val="20"/>
+          <w:lang w:val="en-US"/>
+        </w:rPr>
         <w:t>Plot the sorted relevance values in decreasing order. Comment on the resulting plot.</w:t>
+      </w:r>
+    </w:p>
+    <w:p>
+      <w:pPr>
+        <w:autoSpaceDE w:val="0"/>
+        <w:autoSpaceDN w:val="0"/>
+        <w:adjustRightInd w:val="0"/>
+        <w:spacing w:after="0" w:line="240" w:lineRule="auto"/>
+        <w:ind w:firstLine="708"/>
+        <w:jc w:val="both"/>
+        <w:rPr>
+          <w:rFonts w:ascii="CMBX10" w:eastAsia="CMBX10" w:cs="CMBX10"/>
+          <w:color w:val="0000FF"/>
+          <w:kern w:val="0"/>
+          <w:sz w:val="20"/>
+          <w:szCs w:val="20"/>
+          <w:lang w:val="en-US"/>
+        </w:rPr>
+      </w:pPr>
+      <w:r>
+        <w:rPr>
+          <w:rFonts w:ascii="CMBX10" w:eastAsia="CMBX10" w:cs="CMBX10"/>
+          <w:color w:val="0000FF"/>
+          <w:kern w:val="0"/>
+          <w:sz w:val="20"/>
+          <w:szCs w:val="20"/>
+          <w:lang w:val="en-US"/>
+        </w:rPr>
+        <w:t>Compare on the smallest and the largest relevance value.</w:t>
       </w:r>
     </w:p>
     <w:p>
@@ -3732,14 +4177,1347 @@
       </w:pPr>
       <w:r>
         <w:rPr>
-          <w:rFonts w:ascii="CMBX10" w:eastAsia="CMBX10" w:cs="CMBX10"/>
-          <w:color w:val="0000FF"/>
-          <w:kern w:val="0"/>
-          <w:sz w:val="20"/>
-          <w:szCs w:val="20"/>
+          <w:noProof/>
+        </w:rPr>
+        <w:drawing>
+          <wp:inline distT="0" distB="0" distL="0" distR="0" wp14:anchorId="4D25EB06" wp14:editId="6694ED8D">
+            <wp:extent cx="5400040" cy="3146425"/>
+            <wp:effectExtent l="0" t="0" r="0" b="0"/>
+            <wp:docPr id="408013997" name="Imagem 1" descr="Uma imagem com texto, número, file, Tipo de letra&#10;&#10;Descrição gerada automaticamente"/>
+            <wp:cNvGraphicFramePr>
+              <a:graphicFrameLocks xmlns:a="http://schemas.openxmlformats.org/drawingml/2006/main" noChangeAspect="1"/>
+            </wp:cNvGraphicFramePr>
+            <a:graphic xmlns:a="http://schemas.openxmlformats.org/drawingml/2006/main">
+              <a:graphicData uri="http://schemas.openxmlformats.org/drawingml/2006/picture">
+                <pic:pic xmlns:pic="http://schemas.openxmlformats.org/drawingml/2006/picture">
+                  <pic:nvPicPr>
+                    <pic:cNvPr id="408013997" name="Imagem 1" descr="Uma imagem com texto, número, file, Tipo de letra&#10;&#10;Descrição gerada automaticamente"/>
+                    <pic:cNvPicPr/>
+                  </pic:nvPicPr>
+                  <pic:blipFill>
+                    <a:blip r:embed="rId21"/>
+                    <a:stretch>
+                      <a:fillRect/>
+                    </a:stretch>
+                  </pic:blipFill>
+                  <pic:spPr>
+                    <a:xfrm>
+                      <a:off x="0" y="0"/>
+                      <a:ext cx="5400040" cy="3146425"/>
+                    </a:xfrm>
+                    <a:prstGeom prst="rect">
+                      <a:avLst/>
+                    </a:prstGeom>
+                  </pic:spPr>
+                </pic:pic>
+              </a:graphicData>
+            </a:graphic>
+          </wp:inline>
+        </w:drawing>
+      </w:r>
+    </w:p>
+    <w:p>
+      <w:pPr>
+        <w:autoSpaceDE w:val="0"/>
+        <w:autoSpaceDN w:val="0"/>
+        <w:adjustRightInd w:val="0"/>
+        <w:spacing w:after="0" w:line="240" w:lineRule="auto"/>
+        <w:jc w:val="both"/>
+        <w:rPr>
+          <w:rFonts w:ascii="Times New Roman" w:hAnsi="Times New Roman" w:cs="Times New Roman"/>
+          <w:b/>
+          <w:bCs/>
+          <w:sz w:val="32"/>
+          <w:szCs w:val="32"/>
           <w:lang w:val="en-US"/>
         </w:rPr>
-        <w:t>Compare on the smallest and the largest relevance value.</w:t>
+      </w:pPr>
+    </w:p>
+    <w:p>
+      <w:pPr>
+        <w:autoSpaceDE w:val="0"/>
+        <w:autoSpaceDN w:val="0"/>
+        <w:adjustRightInd w:val="0"/>
+        <w:spacing w:after="0" w:line="240" w:lineRule="auto"/>
+        <w:jc w:val="both"/>
+        <w:rPr>
+          <w:rFonts w:ascii="Times New Roman" w:hAnsi="Times New Roman" w:cs="Times New Roman"/>
+          <w:b/>
+          <w:bCs/>
+          <w:sz w:val="32"/>
+          <w:szCs w:val="32"/>
+          <w:lang w:val="en-US"/>
+        </w:rPr>
+      </w:pPr>
+    </w:p>
+    <w:p>
+      <w:pPr>
+        <w:pStyle w:val="PargrafodaLista"/>
+        <w:numPr>
+          <w:ilvl w:val="0"/>
+          <w:numId w:val="4"/>
+        </w:numPr>
+        <w:autoSpaceDE w:val="0"/>
+        <w:autoSpaceDN w:val="0"/>
+        <w:adjustRightInd w:val="0"/>
+        <w:spacing w:after="0" w:line="240" w:lineRule="auto"/>
+        <w:rPr>
+          <w:rFonts w:ascii="CMBX10" w:eastAsia="CMBX10" w:cs="CMBX10"/>
+          <w:kern w:val="0"/>
+          <w:sz w:val="20"/>
+          <w:szCs w:val="20"/>
+          <w:lang w:val="en-US"/>
+        </w:rPr>
+      </w:pPr>
+      <w:r>
+        <w:rPr>
+          <w:rFonts w:ascii="CMBX10" w:eastAsia="CMBX10" w:cs="CMBX10"/>
+          <w:kern w:val="0"/>
+          <w:sz w:val="20"/>
+          <w:szCs w:val="20"/>
+        </w:rPr>
+        <w:t xml:space="preserve">For the </w:t>
+      </w:r>
+      <w:proofErr w:type="spellStart"/>
+      <w:r>
+        <w:rPr>
+          <w:rFonts w:ascii="CMBX10" w:eastAsia="CMBX10" w:cs="CMBX10"/>
+          <w:kern w:val="0"/>
+          <w:sz w:val="20"/>
+          <w:szCs w:val="20"/>
+        </w:rPr>
+        <w:t>relevance</w:t>
+      </w:r>
+      <w:proofErr w:type="spellEnd"/>
+      <w:r>
+        <w:rPr>
+          <w:rFonts w:ascii="CMBX10" w:eastAsia="CMBX10" w:cs="CMBX10"/>
+          <w:kern w:val="0"/>
+          <w:sz w:val="20"/>
+          <w:szCs w:val="20"/>
+        </w:rPr>
+        <w:t xml:space="preserve"> </w:t>
+      </w:r>
+      <w:proofErr w:type="spellStart"/>
+      <w:r>
+        <w:rPr>
+          <w:rFonts w:ascii="CMBX10" w:eastAsia="CMBX10" w:cs="CMBX10"/>
+          <w:kern w:val="0"/>
+          <w:sz w:val="20"/>
+          <w:szCs w:val="20"/>
+        </w:rPr>
+        <w:t>values</w:t>
+      </w:r>
+      <w:proofErr w:type="spellEnd"/>
+      <w:r>
+        <w:rPr>
+          <w:rFonts w:ascii="CMBX10" w:eastAsia="CMBX10" w:cs="CMBX10"/>
+          <w:kern w:val="0"/>
+          <w:sz w:val="20"/>
+          <w:szCs w:val="20"/>
+        </w:rPr>
+        <w:t xml:space="preserve"> </w:t>
+      </w:r>
+      <w:proofErr w:type="spellStart"/>
+      <w:r>
+        <w:rPr>
+          <w:rFonts w:ascii="CMBX10" w:eastAsia="CMBX10" w:cs="CMBX10"/>
+          <w:kern w:val="0"/>
+          <w:sz w:val="20"/>
+          <w:szCs w:val="20"/>
+        </w:rPr>
+        <w:t>found</w:t>
+      </w:r>
+      <w:proofErr w:type="spellEnd"/>
+      <w:r>
+        <w:rPr>
+          <w:rFonts w:ascii="CMBX10" w:eastAsia="CMBX10" w:cs="CMBX10"/>
+          <w:kern w:val="0"/>
+          <w:sz w:val="20"/>
+          <w:szCs w:val="20"/>
+        </w:rPr>
+        <w:t xml:space="preserve"> in (a), compute </w:t>
+      </w:r>
+      <w:proofErr w:type="spellStart"/>
+      <w:r>
+        <w:rPr>
+          <w:rFonts w:ascii="CMBX10" w:eastAsia="CMBX10" w:cs="CMBX10"/>
+          <w:kern w:val="0"/>
+          <w:sz w:val="20"/>
+          <w:szCs w:val="20"/>
+        </w:rPr>
+        <w:t>an</w:t>
+      </w:r>
+      <w:proofErr w:type="spellEnd"/>
+      <w:r>
+        <w:rPr>
+          <w:rFonts w:ascii="CMBX10" w:eastAsia="CMBX10" w:cs="CMBX10"/>
+          <w:kern w:val="0"/>
+          <w:sz w:val="20"/>
+          <w:szCs w:val="20"/>
+        </w:rPr>
+        <w:t xml:space="preserve"> </w:t>
+      </w:r>
+      <w:proofErr w:type="spellStart"/>
+      <w:r>
+        <w:rPr>
+          <w:rFonts w:ascii="CMBX10" w:eastAsia="CMBX10" w:cs="CMBX10"/>
+          <w:kern w:val="0"/>
+          <w:sz w:val="20"/>
+          <w:szCs w:val="20"/>
+        </w:rPr>
+        <w:t>adequate</w:t>
+      </w:r>
+      <w:proofErr w:type="spellEnd"/>
+      <w:r>
+        <w:rPr>
+          <w:rFonts w:ascii="CMBX10" w:eastAsia="CMBX10" w:cs="CMBX10"/>
+          <w:kern w:val="0"/>
+          <w:sz w:val="20"/>
+          <w:szCs w:val="20"/>
+        </w:rPr>
+        <w:t xml:space="preserve"> </w:t>
+      </w:r>
+      <w:proofErr w:type="spellStart"/>
+      <w:r>
+        <w:rPr>
+          <w:rFonts w:ascii="CMBX10" w:eastAsia="CMBX10" w:cs="CMBX10"/>
+          <w:kern w:val="0"/>
+          <w:sz w:val="20"/>
+          <w:szCs w:val="20"/>
+        </w:rPr>
+        <w:t>number</w:t>
+      </w:r>
+      <w:proofErr w:type="spellEnd"/>
+      <w:r>
+        <w:rPr>
+          <w:rFonts w:ascii="CMBX10" w:eastAsia="CMBX10" w:cs="CMBX10"/>
+          <w:kern w:val="0"/>
+          <w:sz w:val="20"/>
+          <w:szCs w:val="20"/>
+        </w:rPr>
+        <w:t xml:space="preserve"> </w:t>
+      </w:r>
+      <w:proofErr w:type="spellStart"/>
+      <w:r>
+        <w:rPr>
+          <w:rFonts w:ascii="CMBX10" w:eastAsia="CMBX10" w:cs="CMBX10"/>
+          <w:kern w:val="0"/>
+          <w:sz w:val="20"/>
+          <w:szCs w:val="20"/>
+        </w:rPr>
+        <w:t>of</w:t>
+      </w:r>
+      <w:proofErr w:type="spellEnd"/>
+      <w:r>
+        <w:rPr>
+          <w:rFonts w:ascii="CMBX10" w:eastAsia="CMBX10" w:cs="CMBX10"/>
+          <w:kern w:val="0"/>
+          <w:sz w:val="20"/>
+          <w:szCs w:val="20"/>
+        </w:rPr>
+        <w:t xml:space="preserve"> </w:t>
+      </w:r>
+      <w:proofErr w:type="spellStart"/>
+      <w:r>
+        <w:rPr>
+          <w:rFonts w:ascii="CMBX10" w:eastAsia="CMBX10" w:cs="CMBX10"/>
+          <w:kern w:val="0"/>
+          <w:sz w:val="20"/>
+          <w:szCs w:val="20"/>
+        </w:rPr>
+        <w:t>features</w:t>
+      </w:r>
+      <w:proofErr w:type="spellEnd"/>
+      <w:r>
+        <w:rPr>
+          <w:rFonts w:ascii="CMBX10" w:eastAsia="CMBX10" w:cs="CMBX10"/>
+          <w:kern w:val="0"/>
+          <w:sz w:val="20"/>
+          <w:szCs w:val="20"/>
+        </w:rPr>
+        <w:t xml:space="preserve">, m, </w:t>
+      </w:r>
+      <w:proofErr w:type="spellStart"/>
+      <w:r>
+        <w:rPr>
+          <w:rFonts w:ascii="CMBX10" w:eastAsia="CMBX10" w:cs="CMBX10"/>
+          <w:kern w:val="0"/>
+          <w:sz w:val="20"/>
+          <w:szCs w:val="20"/>
+        </w:rPr>
+        <w:t>by</w:t>
+      </w:r>
+      <w:proofErr w:type="spellEnd"/>
+      <w:r>
+        <w:rPr>
+          <w:rFonts w:ascii="CMBX10" w:eastAsia="CMBX10" w:cs="CMBX10"/>
+          <w:kern w:val="0"/>
+          <w:sz w:val="20"/>
+          <w:szCs w:val="20"/>
+        </w:rPr>
+        <w:t xml:space="preserve"> the </w:t>
+      </w:r>
+      <w:proofErr w:type="spellStart"/>
+      <w:r>
+        <w:rPr>
+          <w:rFonts w:ascii="CMBX10" w:eastAsia="CMBX10" w:cs="CMBX10"/>
+          <w:kern w:val="0"/>
+          <w:sz w:val="20"/>
+          <w:szCs w:val="20"/>
+        </w:rPr>
+        <w:t>cumulative</w:t>
+      </w:r>
+      <w:proofErr w:type="spellEnd"/>
+      <w:r>
+        <w:rPr>
+          <w:rFonts w:ascii="CMBX10" w:eastAsia="CMBX10" w:cs="CMBX10"/>
+          <w:kern w:val="0"/>
+          <w:sz w:val="20"/>
+          <w:szCs w:val="20"/>
+        </w:rPr>
+        <w:t xml:space="preserve"> </w:t>
+      </w:r>
+      <w:proofErr w:type="spellStart"/>
+      <w:r>
+        <w:rPr>
+          <w:rFonts w:ascii="CMBX10" w:eastAsia="CMBX10" w:cs="CMBX10"/>
+          <w:kern w:val="0"/>
+          <w:sz w:val="20"/>
+          <w:szCs w:val="20"/>
+        </w:rPr>
+        <w:t>sorted</w:t>
+      </w:r>
+      <w:proofErr w:type="spellEnd"/>
+      <w:r>
+        <w:rPr>
+          <w:rFonts w:ascii="CMBX10" w:eastAsia="CMBX10" w:cs="CMBX10"/>
+          <w:kern w:val="0"/>
+          <w:sz w:val="20"/>
+          <w:szCs w:val="20"/>
+        </w:rPr>
+        <w:t xml:space="preserve"> </w:t>
+      </w:r>
+      <w:proofErr w:type="spellStart"/>
+      <w:r>
+        <w:rPr>
+          <w:rFonts w:ascii="CMBX10" w:eastAsia="CMBX10" w:cs="CMBX10"/>
+          <w:kern w:val="0"/>
+          <w:sz w:val="20"/>
+          <w:szCs w:val="20"/>
+        </w:rPr>
+        <w:t>relevance</w:t>
+      </w:r>
+      <w:proofErr w:type="spellEnd"/>
+      <w:r>
+        <w:rPr>
+          <w:rFonts w:ascii="CMBX10" w:eastAsia="CMBX10" w:cs="CMBX10"/>
+          <w:kern w:val="0"/>
+          <w:sz w:val="20"/>
+          <w:szCs w:val="20"/>
+        </w:rPr>
+        <w:t xml:space="preserve"> </w:t>
+      </w:r>
+      <w:proofErr w:type="spellStart"/>
+      <w:r>
+        <w:rPr>
+          <w:rFonts w:ascii="CMBX10" w:eastAsia="CMBX10" w:cs="CMBX10"/>
+          <w:kern w:val="0"/>
+          <w:sz w:val="20"/>
+          <w:szCs w:val="20"/>
+        </w:rPr>
+        <w:t>criterion</w:t>
+      </w:r>
+      <w:proofErr w:type="spellEnd"/>
+      <w:r>
+        <w:rPr>
+          <w:rFonts w:ascii="CMBX10" w:eastAsia="CMBX10" w:cs="CMBX10"/>
+          <w:kern w:val="0"/>
+          <w:sz w:val="20"/>
+          <w:szCs w:val="20"/>
+        </w:rPr>
+        <w:t xml:space="preserve">, </w:t>
+      </w:r>
+      <w:proofErr w:type="spellStart"/>
+      <w:r>
+        <w:rPr>
+          <w:rFonts w:ascii="CMBX10" w:eastAsia="CMBX10" w:cs="CMBX10"/>
+          <w:kern w:val="0"/>
+          <w:sz w:val="20"/>
+          <w:szCs w:val="20"/>
+        </w:rPr>
+        <w:t>with</w:t>
+      </w:r>
+      <w:proofErr w:type="spellEnd"/>
+      <w:r>
+        <w:rPr>
+          <w:rFonts w:ascii="CMBX10" w:eastAsia="CMBX10" w:cs="CMBX10"/>
+          <w:kern w:val="0"/>
+          <w:sz w:val="20"/>
+          <w:szCs w:val="20"/>
+        </w:rPr>
+        <w:t xml:space="preserve"> </w:t>
+      </w:r>
+      <w:proofErr w:type="spellStart"/>
+      <w:r>
+        <w:rPr>
+          <w:rFonts w:ascii="CMBX10" w:eastAsia="CMBX10" w:cs="CMBX10"/>
+          <w:kern w:val="0"/>
+          <w:sz w:val="20"/>
+          <w:szCs w:val="20"/>
+        </w:rPr>
+        <w:t>three</w:t>
+      </w:r>
+      <w:proofErr w:type="spellEnd"/>
+      <w:r>
+        <w:rPr>
+          <w:rFonts w:ascii="CMBX10" w:eastAsia="CMBX10" w:cs="CMBX10"/>
+          <w:kern w:val="0"/>
+          <w:sz w:val="20"/>
+          <w:szCs w:val="20"/>
+        </w:rPr>
+        <w:t xml:space="preserve"> </w:t>
+      </w:r>
+      <w:proofErr w:type="spellStart"/>
+      <w:r>
+        <w:rPr>
+          <w:rFonts w:ascii="CMBX10" w:eastAsia="CMBX10" w:cs="CMBX10"/>
+          <w:kern w:val="0"/>
+          <w:sz w:val="20"/>
+          <w:szCs w:val="20"/>
+        </w:rPr>
+        <w:t>different</w:t>
+      </w:r>
+      <w:proofErr w:type="spellEnd"/>
+      <w:r>
+        <w:rPr>
+          <w:rFonts w:ascii="CMBX10" w:eastAsia="CMBX10" w:cs="CMBX10"/>
+          <w:kern w:val="0"/>
+          <w:sz w:val="20"/>
+          <w:szCs w:val="20"/>
+        </w:rPr>
+        <w:t xml:space="preserve"> </w:t>
+      </w:r>
+      <w:proofErr w:type="spellStart"/>
+      <w:r>
+        <w:rPr>
+          <w:rFonts w:ascii="CMBX10" w:eastAsia="CMBX10" w:cs="CMBX10"/>
+          <w:kern w:val="0"/>
+          <w:sz w:val="20"/>
+          <w:szCs w:val="20"/>
+        </w:rPr>
+        <w:t>thresholds</w:t>
+      </w:r>
+      <w:proofErr w:type="spellEnd"/>
+      <w:r>
+        <w:rPr>
+          <w:rFonts w:ascii="CMBX10" w:eastAsia="CMBX10" w:cs="CMBX10"/>
+          <w:kern w:val="0"/>
+          <w:sz w:val="20"/>
+          <w:szCs w:val="20"/>
+        </w:rPr>
+        <w:t>.</w:t>
+      </w:r>
+    </w:p>
+    <w:p>
+      <w:pPr>
+        <w:pStyle w:val="PargrafodaLista"/>
+        <w:autoSpaceDE w:val="0"/>
+        <w:autoSpaceDN w:val="0"/>
+        <w:adjustRightInd w:val="0"/>
+        <w:spacing w:after="0" w:line="240" w:lineRule="auto"/>
+        <w:rPr>
+          <w:rFonts w:ascii="CMBX10" w:eastAsia="CMBX10" w:cs="CMBX10"/>
+          <w:color w:val="0000FF"/>
+          <w:kern w:val="0"/>
+          <w:sz w:val="20"/>
+          <w:szCs w:val="20"/>
+          <w:lang w:val="en-US"/>
+        </w:rPr>
+      </w:pPr>
+      <w:r>
+        <w:rPr>
+          <w:rFonts w:ascii="CMBX10" w:eastAsia="CMBX10" w:cs="CMBX10"/>
+          <w:color w:val="0000FF"/>
+          <w:kern w:val="0"/>
+          <w:sz w:val="20"/>
+          <w:szCs w:val="20"/>
+          <w:lang w:val="en-US"/>
+        </w:rPr>
+        <w:t xml:space="preserve">State the value of the considered </w:t>
+      </w:r>
+      <w:proofErr w:type="spellStart"/>
+      <w:r>
+        <w:rPr>
+          <w:rFonts w:ascii="CMBX10" w:eastAsia="CMBX10" w:cs="CMBX10"/>
+          <w:color w:val="0000FF"/>
+          <w:kern w:val="0"/>
+          <w:sz w:val="20"/>
+          <w:szCs w:val="20"/>
+          <w:lang w:val="en-US"/>
+        </w:rPr>
+        <w:t>thresholds</w:t>
+      </w:r>
+      <w:proofErr w:type="spellEnd"/>
+      <w:r>
+        <w:rPr>
+          <w:rFonts w:ascii="CMBX10" w:eastAsia="CMBX10" w:cs="CMBX10"/>
+          <w:color w:val="0000FF"/>
+          <w:kern w:val="0"/>
+          <w:sz w:val="20"/>
+          <w:szCs w:val="20"/>
+          <w:lang w:val="en-US"/>
+        </w:rPr>
+        <w:t xml:space="preserve"> as </w:t>
+      </w:r>
+      <w:proofErr w:type="spellStart"/>
+      <w:r>
+        <w:rPr>
+          <w:rFonts w:ascii="CMBX10" w:eastAsia="CMBX10" w:cs="CMBX10"/>
+          <w:color w:val="0000FF"/>
+          <w:kern w:val="0"/>
+          <w:sz w:val="20"/>
+          <w:szCs w:val="20"/>
+          <w:lang w:val="en-US"/>
+        </w:rPr>
+        <w:t>well</w:t>
+      </w:r>
+      <w:proofErr w:type="spellEnd"/>
+      <w:r>
+        <w:rPr>
+          <w:rFonts w:ascii="CMBX10" w:eastAsia="CMBX10" w:cs="CMBX10"/>
+          <w:color w:val="0000FF"/>
+          <w:kern w:val="0"/>
+          <w:sz w:val="20"/>
+          <w:szCs w:val="20"/>
+          <w:lang w:val="en-US"/>
+        </w:rPr>
+        <w:t xml:space="preserve"> as the corresponding values of m.</w:t>
+      </w:r>
+    </w:p>
+    <w:p>
+      <w:pPr>
+        <w:autoSpaceDE w:val="0"/>
+        <w:autoSpaceDN w:val="0"/>
+        <w:adjustRightInd w:val="0"/>
+        <w:spacing w:after="0" w:line="240" w:lineRule="auto"/>
+        <w:rPr>
+          <w:rFonts w:ascii="CMBX10" w:eastAsia="CMBX10" w:cs="CMBX10"/>
+          <w:color w:val="0000FF"/>
+          <w:kern w:val="0"/>
+          <w:sz w:val="20"/>
+          <w:szCs w:val="20"/>
+          <w:lang w:val="en-US"/>
+        </w:rPr>
+      </w:pPr>
+    </w:p>
+    <w:p>
+      <w:pPr>
+        <w:autoSpaceDE w:val="0"/>
+        <w:autoSpaceDN w:val="0"/>
+        <w:adjustRightInd w:val="0"/>
+        <w:spacing w:after="0" w:line="240" w:lineRule="auto"/>
+        <w:rPr>
+          <w:rFonts w:ascii="CMBX10" w:eastAsia="CMBX10" w:cs="CMBX10"/>
+          <w:color w:val="0000FF"/>
+          <w:kern w:val="0"/>
+          <w:sz w:val="20"/>
+          <w:szCs w:val="20"/>
+          <w:lang w:val="en-US"/>
+        </w:rPr>
+      </w:pPr>
+      <w:r>
+        <w:rPr>
+          <w:noProof/>
+        </w:rPr>
+        <w:lastRenderedPageBreak/>
+        <w:drawing>
+          <wp:anchor distT="0" distB="0" distL="114300" distR="114300" simplePos="0" relativeHeight="251672576" behindDoc="0" locked="0" layoutInCell="1" allowOverlap="1" wp14:anchorId="16CA4F69" wp14:editId="58DA2DCA">
+            <wp:simplePos x="0" y="0"/>
+            <wp:positionH relativeFrom="margin">
+              <wp:align>center</wp:align>
+            </wp:positionH>
+            <wp:positionV relativeFrom="paragraph">
+              <wp:posOffset>4834255</wp:posOffset>
+            </wp:positionV>
+            <wp:extent cx="2828925" cy="981075"/>
+            <wp:effectExtent l="0" t="0" r="9525" b="9525"/>
+            <wp:wrapTopAndBottom/>
+            <wp:docPr id="1330658832" name="Imagem 1" descr="Uma imagem com texto, captura de ecrã, file, Tipo de letra&#10;&#10;Descrição gerada automaticamente"/>
+            <wp:cNvGraphicFramePr>
+              <a:graphicFrameLocks xmlns:a="http://schemas.openxmlformats.org/drawingml/2006/main" noChangeAspect="1"/>
+            </wp:cNvGraphicFramePr>
+            <a:graphic xmlns:a="http://schemas.openxmlformats.org/drawingml/2006/main">
+              <a:graphicData uri="http://schemas.openxmlformats.org/drawingml/2006/picture">
+                <pic:pic xmlns:pic="http://schemas.openxmlformats.org/drawingml/2006/picture">
+                  <pic:nvPicPr>
+                    <pic:cNvPr id="1330658832" name="Imagem 1" descr="Uma imagem com texto, captura de ecrã, file, Tipo de letra&#10;&#10;Descrição gerada automaticamente"/>
+                    <pic:cNvPicPr/>
+                  </pic:nvPicPr>
+                  <pic:blipFill>
+                    <a:blip r:embed="rId22">
+                      <a:extLst>
+                        <a:ext uri="{28A0092B-C50C-407E-A947-70E740481C1C}">
+                          <a14:useLocalDpi xmlns:a14="http://schemas.microsoft.com/office/drawing/2010/main" val="0"/>
+                        </a:ext>
+                      </a:extLst>
+                    </a:blip>
+                    <a:stretch>
+                      <a:fillRect/>
+                    </a:stretch>
+                  </pic:blipFill>
+                  <pic:spPr>
+                    <a:xfrm>
+                      <a:off x="0" y="0"/>
+                      <a:ext cx="2828925" cy="981075"/>
+                    </a:xfrm>
+                    <a:prstGeom prst="rect">
+                      <a:avLst/>
+                    </a:prstGeom>
+                  </pic:spPr>
+                </pic:pic>
+              </a:graphicData>
+            </a:graphic>
+          </wp:anchor>
+        </w:drawing>
+      </w:r>
+      <w:r>
+        <w:rPr>
+          <w:noProof/>
+        </w:rPr>
+        <w:drawing>
+          <wp:anchor distT="0" distB="0" distL="114300" distR="114300" simplePos="0" relativeHeight="251670528" behindDoc="0" locked="0" layoutInCell="1" allowOverlap="1" wp14:anchorId="295B4D03" wp14:editId="392DABE3">
+            <wp:simplePos x="0" y="0"/>
+            <wp:positionH relativeFrom="column">
+              <wp:posOffset>-3810</wp:posOffset>
+            </wp:positionH>
+            <wp:positionV relativeFrom="paragraph">
+              <wp:posOffset>0</wp:posOffset>
+            </wp:positionV>
+            <wp:extent cx="5400040" cy="4603750"/>
+            <wp:effectExtent l="0" t="0" r="0" b="6350"/>
+            <wp:wrapTopAndBottom/>
+            <wp:docPr id="974086229" name="Imagem 1" descr="Uma imagem com texto, captura de ecrã, número, file&#10;&#10;Descrição gerada automaticamente"/>
+            <wp:cNvGraphicFramePr>
+              <a:graphicFrameLocks xmlns:a="http://schemas.openxmlformats.org/drawingml/2006/main" noChangeAspect="1"/>
+            </wp:cNvGraphicFramePr>
+            <a:graphic xmlns:a="http://schemas.openxmlformats.org/drawingml/2006/main">
+              <a:graphicData uri="http://schemas.openxmlformats.org/drawingml/2006/picture">
+                <pic:pic xmlns:pic="http://schemas.openxmlformats.org/drawingml/2006/picture">
+                  <pic:nvPicPr>
+                    <pic:cNvPr id="974086229" name="Imagem 1" descr="Uma imagem com texto, captura de ecrã, número, file&#10;&#10;Descrição gerada automaticamente"/>
+                    <pic:cNvPicPr/>
+                  </pic:nvPicPr>
+                  <pic:blipFill>
+                    <a:blip r:embed="rId23">
+                      <a:extLst>
+                        <a:ext uri="{28A0092B-C50C-407E-A947-70E740481C1C}">
+                          <a14:useLocalDpi xmlns:a14="http://schemas.microsoft.com/office/drawing/2010/main" val="0"/>
+                        </a:ext>
+                      </a:extLst>
+                    </a:blip>
+                    <a:stretch>
+                      <a:fillRect/>
+                    </a:stretch>
+                  </pic:blipFill>
+                  <pic:spPr>
+                    <a:xfrm>
+                      <a:off x="0" y="0"/>
+                      <a:ext cx="5400040" cy="4603750"/>
+                    </a:xfrm>
+                    <a:prstGeom prst="rect">
+                      <a:avLst/>
+                    </a:prstGeom>
+                  </pic:spPr>
+                </pic:pic>
+              </a:graphicData>
+            </a:graphic>
+          </wp:anchor>
+        </w:drawing>
+      </w:r>
+    </w:p>
+    <w:p>
+      <w:pPr>
+        <w:autoSpaceDE w:val="0"/>
+        <w:autoSpaceDN w:val="0"/>
+        <w:adjustRightInd w:val="0"/>
+        <w:spacing w:after="0" w:line="240" w:lineRule="auto"/>
+        <w:rPr>
+          <w:rFonts w:ascii="CMBX10" w:eastAsia="CMBX10" w:cs="CMBX10"/>
+          <w:color w:val="0000FF"/>
+          <w:kern w:val="0"/>
+          <w:sz w:val="20"/>
+          <w:szCs w:val="20"/>
+          <w:lang w:val="en-US"/>
+        </w:rPr>
+      </w:pPr>
+    </w:p>
+    <w:p>
+      <w:pPr>
+        <w:autoSpaceDE w:val="0"/>
+        <w:autoSpaceDN w:val="0"/>
+        <w:adjustRightInd w:val="0"/>
+        <w:spacing w:after="0" w:line="240" w:lineRule="auto"/>
+        <w:rPr>
+          <w:rFonts w:ascii="CMBX10" w:eastAsia="CMBX10" w:cs="CMBX10"/>
+          <w:color w:val="0000FF"/>
+          <w:kern w:val="0"/>
+          <w:sz w:val="20"/>
+          <w:szCs w:val="20"/>
+          <w:lang w:val="en-US"/>
+        </w:rPr>
+      </w:pPr>
+    </w:p>
+    <w:p>
+      <w:pPr>
+        <w:autoSpaceDE w:val="0"/>
+        <w:autoSpaceDN w:val="0"/>
+        <w:adjustRightInd w:val="0"/>
+        <w:spacing w:after="0" w:line="240" w:lineRule="auto"/>
+        <w:rPr>
+          <w:rFonts w:ascii="CMBX10" w:eastAsia="CMBX10" w:cs="CMBX10"/>
+          <w:color w:val="0000FF"/>
+          <w:kern w:val="0"/>
+          <w:sz w:val="20"/>
+          <w:szCs w:val="20"/>
+          <w:lang w:val="en-US"/>
+        </w:rPr>
+      </w:pPr>
+    </w:p>
+    <w:p>
+      <w:pPr>
+        <w:autoSpaceDE w:val="0"/>
+        <w:autoSpaceDN w:val="0"/>
+        <w:adjustRightInd w:val="0"/>
+        <w:spacing w:after="0" w:line="240" w:lineRule="auto"/>
+        <w:rPr>
+          <w:rFonts w:ascii="CMBX10" w:eastAsia="CMBX10" w:cs="CMBX10"/>
+          <w:color w:val="0000FF"/>
+          <w:kern w:val="0"/>
+          <w:sz w:val="20"/>
+          <w:szCs w:val="20"/>
+          <w:lang w:val="en-US"/>
+        </w:rPr>
+      </w:pPr>
+    </w:p>
+    <w:p>
+      <w:pPr>
+        <w:autoSpaceDE w:val="0"/>
+        <w:autoSpaceDN w:val="0"/>
+        <w:adjustRightInd w:val="0"/>
+        <w:spacing w:after="0" w:line="240" w:lineRule="auto"/>
+        <w:rPr>
+          <w:rFonts w:ascii="CMBX10" w:eastAsia="CMBX10" w:cs="CMBX10"/>
+          <w:color w:val="0000FF"/>
+          <w:kern w:val="0"/>
+          <w:sz w:val="20"/>
+          <w:szCs w:val="20"/>
+          <w:lang w:val="en-US"/>
+        </w:rPr>
+      </w:pPr>
+    </w:p>
+    <w:p>
+      <w:pPr>
+        <w:autoSpaceDE w:val="0"/>
+        <w:autoSpaceDN w:val="0"/>
+        <w:adjustRightInd w:val="0"/>
+        <w:spacing w:after="0" w:line="240" w:lineRule="auto"/>
+        <w:rPr>
+          <w:rFonts w:ascii="CMBX10" w:eastAsia="CMBX10" w:cs="CMBX10"/>
+          <w:color w:val="0000FF"/>
+          <w:kern w:val="0"/>
+          <w:sz w:val="20"/>
+          <w:szCs w:val="20"/>
+          <w:lang w:val="en-US"/>
+        </w:rPr>
+      </w:pPr>
+    </w:p>
+    <w:p>
+      <w:pPr>
+        <w:autoSpaceDE w:val="0"/>
+        <w:autoSpaceDN w:val="0"/>
+        <w:adjustRightInd w:val="0"/>
+        <w:spacing w:after="0" w:line="240" w:lineRule="auto"/>
+        <w:rPr>
+          <w:rFonts w:ascii="CMBX10" w:eastAsia="CMBX10" w:cs="CMBX10"/>
+          <w:color w:val="0000FF"/>
+          <w:kern w:val="0"/>
+          <w:sz w:val="20"/>
+          <w:szCs w:val="20"/>
+          <w:lang w:val="en-US"/>
+        </w:rPr>
+      </w:pPr>
+    </w:p>
+    <w:p>
+      <w:pPr>
+        <w:autoSpaceDE w:val="0"/>
+        <w:autoSpaceDN w:val="0"/>
+        <w:adjustRightInd w:val="0"/>
+        <w:spacing w:after="0" w:line="240" w:lineRule="auto"/>
+        <w:rPr>
+          <w:rFonts w:ascii="CMBX10" w:eastAsia="CMBX10" w:cs="CMBX10"/>
+          <w:color w:val="0000FF"/>
+          <w:kern w:val="0"/>
+          <w:sz w:val="20"/>
+          <w:szCs w:val="20"/>
+          <w:lang w:val="en-US"/>
+        </w:rPr>
+      </w:pPr>
+    </w:p>
+    <w:p>
+      <w:pPr>
+        <w:autoSpaceDE w:val="0"/>
+        <w:autoSpaceDN w:val="0"/>
+        <w:adjustRightInd w:val="0"/>
+        <w:spacing w:after="0" w:line="240" w:lineRule="auto"/>
+        <w:rPr>
+          <w:rFonts w:ascii="CMBX10" w:eastAsia="CMBX10" w:cs="CMBX10"/>
+          <w:color w:val="0000FF"/>
+          <w:kern w:val="0"/>
+          <w:sz w:val="20"/>
+          <w:szCs w:val="20"/>
+          <w:lang w:val="en-US"/>
+        </w:rPr>
+      </w:pPr>
+    </w:p>
+    <w:p>
+      <w:pPr>
+        <w:autoSpaceDE w:val="0"/>
+        <w:autoSpaceDN w:val="0"/>
+        <w:adjustRightInd w:val="0"/>
+        <w:spacing w:after="0" w:line="240" w:lineRule="auto"/>
+        <w:rPr>
+          <w:rFonts w:ascii="CMBX10" w:eastAsia="CMBX10" w:cs="CMBX10"/>
+          <w:color w:val="0000FF"/>
+          <w:kern w:val="0"/>
+          <w:sz w:val="20"/>
+          <w:szCs w:val="20"/>
+          <w:lang w:val="en-US"/>
+        </w:rPr>
+      </w:pPr>
+    </w:p>
+    <w:p>
+      <w:pPr>
+        <w:autoSpaceDE w:val="0"/>
+        <w:autoSpaceDN w:val="0"/>
+        <w:adjustRightInd w:val="0"/>
+        <w:spacing w:after="0" w:line="240" w:lineRule="auto"/>
+        <w:rPr>
+          <w:rFonts w:ascii="CMBX10" w:eastAsia="CMBX10" w:cs="CMBX10"/>
+          <w:color w:val="0000FF"/>
+          <w:kern w:val="0"/>
+          <w:sz w:val="20"/>
+          <w:szCs w:val="20"/>
+          <w:lang w:val="en-US"/>
+        </w:rPr>
+      </w:pPr>
+    </w:p>
+    <w:p>
+      <w:pPr>
+        <w:autoSpaceDE w:val="0"/>
+        <w:autoSpaceDN w:val="0"/>
+        <w:adjustRightInd w:val="0"/>
+        <w:spacing w:after="0" w:line="240" w:lineRule="auto"/>
+        <w:rPr>
+          <w:rFonts w:ascii="CMBX10" w:eastAsia="CMBX10" w:cs="CMBX10"/>
+          <w:color w:val="0000FF"/>
+          <w:kern w:val="0"/>
+          <w:sz w:val="20"/>
+          <w:szCs w:val="20"/>
+          <w:lang w:val="en-US"/>
+        </w:rPr>
+      </w:pPr>
+    </w:p>
+    <w:p>
+      <w:pPr>
+        <w:autoSpaceDE w:val="0"/>
+        <w:autoSpaceDN w:val="0"/>
+        <w:adjustRightInd w:val="0"/>
+        <w:spacing w:after="0" w:line="240" w:lineRule="auto"/>
+        <w:rPr>
+          <w:rFonts w:ascii="CMBX10" w:eastAsia="CMBX10" w:cs="CMBX10"/>
+          <w:color w:val="0000FF"/>
+          <w:kern w:val="0"/>
+          <w:sz w:val="20"/>
+          <w:szCs w:val="20"/>
+          <w:lang w:val="en-US"/>
+        </w:rPr>
+      </w:pPr>
+    </w:p>
+    <w:p>
+      <w:pPr>
+        <w:autoSpaceDE w:val="0"/>
+        <w:autoSpaceDN w:val="0"/>
+        <w:adjustRightInd w:val="0"/>
+        <w:spacing w:after="0" w:line="240" w:lineRule="auto"/>
+        <w:rPr>
+          <w:rFonts w:ascii="CMBX10" w:eastAsia="CMBX10" w:cs="CMBX10"/>
+          <w:color w:val="0000FF"/>
+          <w:kern w:val="0"/>
+          <w:sz w:val="20"/>
+          <w:szCs w:val="20"/>
+          <w:lang w:val="en-US"/>
+        </w:rPr>
+      </w:pPr>
+    </w:p>
+    <w:p>
+      <w:pPr>
+        <w:autoSpaceDE w:val="0"/>
+        <w:autoSpaceDN w:val="0"/>
+        <w:adjustRightInd w:val="0"/>
+        <w:spacing w:after="0" w:line="240" w:lineRule="auto"/>
+        <w:rPr>
+          <w:rFonts w:ascii="CMBX10" w:eastAsia="CMBX10" w:cs="CMBX10"/>
+          <w:color w:val="0000FF"/>
+          <w:kern w:val="0"/>
+          <w:sz w:val="20"/>
+          <w:szCs w:val="20"/>
+          <w:lang w:val="en-US"/>
+        </w:rPr>
+      </w:pPr>
+      <w:r>
+        <w:rPr>
+          <w:noProof/>
+        </w:rPr>
+        <w:lastRenderedPageBreak/>
+        <w:drawing>
+          <wp:anchor distT="0" distB="0" distL="114300" distR="114300" simplePos="0" relativeHeight="251669504" behindDoc="0" locked="0" layoutInCell="1" allowOverlap="1" wp14:anchorId="5A04953C" wp14:editId="3F66FBE8">
+            <wp:simplePos x="0" y="0"/>
+            <wp:positionH relativeFrom="margin">
+              <wp:align>center</wp:align>
+            </wp:positionH>
+            <wp:positionV relativeFrom="paragraph">
+              <wp:posOffset>4853940</wp:posOffset>
+            </wp:positionV>
+            <wp:extent cx="2905125" cy="1028700"/>
+            <wp:effectExtent l="0" t="0" r="9525" b="0"/>
+            <wp:wrapTopAndBottom/>
+            <wp:docPr id="174716520" name="Imagem 1" descr="Uma imagem com texto, captura de ecrã, Tipo de letra, número&#10;&#10;Descrição gerada automaticamente"/>
+            <wp:cNvGraphicFramePr>
+              <a:graphicFrameLocks xmlns:a="http://schemas.openxmlformats.org/drawingml/2006/main" noChangeAspect="1"/>
+            </wp:cNvGraphicFramePr>
+            <a:graphic xmlns:a="http://schemas.openxmlformats.org/drawingml/2006/main">
+              <a:graphicData uri="http://schemas.openxmlformats.org/drawingml/2006/picture">
+                <pic:pic xmlns:pic="http://schemas.openxmlformats.org/drawingml/2006/picture">
+                  <pic:nvPicPr>
+                    <pic:cNvPr id="174716520" name="Imagem 1" descr="Uma imagem com texto, captura de ecrã, Tipo de letra, número&#10;&#10;Descrição gerada automaticamente"/>
+                    <pic:cNvPicPr/>
+                  </pic:nvPicPr>
+                  <pic:blipFill>
+                    <a:blip r:embed="rId24">
+                      <a:extLst>
+                        <a:ext uri="{28A0092B-C50C-407E-A947-70E740481C1C}">
+                          <a14:useLocalDpi xmlns:a14="http://schemas.microsoft.com/office/drawing/2010/main" val="0"/>
+                        </a:ext>
+                      </a:extLst>
+                    </a:blip>
+                    <a:stretch>
+                      <a:fillRect/>
+                    </a:stretch>
+                  </pic:blipFill>
+                  <pic:spPr>
+                    <a:xfrm>
+                      <a:off x="0" y="0"/>
+                      <a:ext cx="2905125" cy="1028700"/>
+                    </a:xfrm>
+                    <a:prstGeom prst="rect">
+                      <a:avLst/>
+                    </a:prstGeom>
+                  </pic:spPr>
+                </pic:pic>
+              </a:graphicData>
+            </a:graphic>
+          </wp:anchor>
+        </w:drawing>
+      </w:r>
+      <w:r>
+        <w:rPr>
+          <w:noProof/>
+        </w:rPr>
+        <w:drawing>
+          <wp:anchor distT="0" distB="0" distL="114300" distR="114300" simplePos="0" relativeHeight="251671552" behindDoc="0" locked="0" layoutInCell="1" allowOverlap="1" wp14:anchorId="36AC76B4" wp14:editId="61A54EBC">
+            <wp:simplePos x="0" y="0"/>
+            <wp:positionH relativeFrom="margin">
+              <wp:align>right</wp:align>
+            </wp:positionH>
+            <wp:positionV relativeFrom="paragraph">
+              <wp:posOffset>0</wp:posOffset>
+            </wp:positionV>
+            <wp:extent cx="5400040" cy="4580890"/>
+            <wp:effectExtent l="0" t="0" r="0" b="0"/>
+            <wp:wrapTopAndBottom/>
+            <wp:docPr id="1348245063" name="Imagem 1" descr="Uma imagem com texto, captura de ecrã, número, file&#10;&#10;Descrição gerada automaticamente"/>
+            <wp:cNvGraphicFramePr>
+              <a:graphicFrameLocks xmlns:a="http://schemas.openxmlformats.org/drawingml/2006/main" noChangeAspect="1"/>
+            </wp:cNvGraphicFramePr>
+            <a:graphic xmlns:a="http://schemas.openxmlformats.org/drawingml/2006/main">
+              <a:graphicData uri="http://schemas.openxmlformats.org/drawingml/2006/picture">
+                <pic:pic xmlns:pic="http://schemas.openxmlformats.org/drawingml/2006/picture">
+                  <pic:nvPicPr>
+                    <pic:cNvPr id="1348245063" name="Imagem 1" descr="Uma imagem com texto, captura de ecrã, número, file&#10;&#10;Descrição gerada automaticamente"/>
+                    <pic:cNvPicPr/>
+                  </pic:nvPicPr>
+                  <pic:blipFill>
+                    <a:blip r:embed="rId25">
+                      <a:extLst>
+                        <a:ext uri="{28A0092B-C50C-407E-A947-70E740481C1C}">
+                          <a14:useLocalDpi xmlns:a14="http://schemas.microsoft.com/office/drawing/2010/main" val="0"/>
+                        </a:ext>
+                      </a:extLst>
+                    </a:blip>
+                    <a:stretch>
+                      <a:fillRect/>
+                    </a:stretch>
+                  </pic:blipFill>
+                  <pic:spPr>
+                    <a:xfrm>
+                      <a:off x="0" y="0"/>
+                      <a:ext cx="5400040" cy="4580890"/>
+                    </a:xfrm>
+                    <a:prstGeom prst="rect">
+                      <a:avLst/>
+                    </a:prstGeom>
+                  </pic:spPr>
+                </pic:pic>
+              </a:graphicData>
+            </a:graphic>
+          </wp:anchor>
+        </w:drawing>
+      </w:r>
+    </w:p>
+    <w:p>
+      <w:pPr>
+        <w:autoSpaceDE w:val="0"/>
+        <w:autoSpaceDN w:val="0"/>
+        <w:adjustRightInd w:val="0"/>
+        <w:spacing w:after="0" w:line="240" w:lineRule="auto"/>
+        <w:rPr>
+          <w:rFonts w:ascii="CMBX10" w:eastAsia="CMBX10" w:cs="CMBX10"/>
+          <w:color w:val="0000FF"/>
+          <w:kern w:val="0"/>
+          <w:sz w:val="20"/>
+          <w:szCs w:val="20"/>
+          <w:lang w:val="en-US"/>
+        </w:rPr>
+      </w:pPr>
+    </w:p>
+    <w:p>
+      <w:pPr>
+        <w:autoSpaceDE w:val="0"/>
+        <w:autoSpaceDN w:val="0"/>
+        <w:adjustRightInd w:val="0"/>
+        <w:spacing w:after="0" w:line="240" w:lineRule="auto"/>
+        <w:rPr>
+          <w:rFonts w:ascii="CMBX10" w:eastAsia="CMBX10" w:cs="CMBX10"/>
+          <w:color w:val="0000FF"/>
+          <w:kern w:val="0"/>
+          <w:sz w:val="20"/>
+          <w:szCs w:val="20"/>
+          <w:lang w:val="en-US"/>
+        </w:rPr>
+      </w:pPr>
+    </w:p>
+    <w:p>
+      <w:pPr>
+        <w:autoSpaceDE w:val="0"/>
+        <w:autoSpaceDN w:val="0"/>
+        <w:adjustRightInd w:val="0"/>
+        <w:spacing w:after="0" w:line="240" w:lineRule="auto"/>
+        <w:rPr>
+          <w:rFonts w:ascii="CMBX10" w:eastAsia="CMBX10" w:cs="CMBX10"/>
+          <w:color w:val="0000FF"/>
+          <w:kern w:val="0"/>
+          <w:sz w:val="20"/>
+          <w:szCs w:val="20"/>
+          <w:lang w:val="en-US"/>
+        </w:rPr>
+      </w:pPr>
+    </w:p>
+    <w:p>
+      <w:pPr>
+        <w:pStyle w:val="PargrafodaLista"/>
+        <w:numPr>
+          <w:ilvl w:val="0"/>
+          <w:numId w:val="4"/>
+        </w:numPr>
+        <w:autoSpaceDE w:val="0"/>
+        <w:autoSpaceDN w:val="0"/>
+        <w:adjustRightInd w:val="0"/>
+        <w:spacing w:after="0" w:line="240" w:lineRule="auto"/>
+        <w:rPr>
+          <w:rFonts w:ascii="CMBX10" w:eastAsia="CMBX10" w:cs="CMBX10" w:hint="eastAsia"/>
+          <w:color w:val="0000FF"/>
+          <w:kern w:val="0"/>
+          <w:sz w:val="20"/>
+          <w:szCs w:val="20"/>
+          <w:lang w:val="en-US"/>
+        </w:rPr>
+      </w:pPr>
+      <w:proofErr w:type="spellStart"/>
+      <w:r>
+        <w:rPr>
+          <w:rFonts w:ascii="CMBX10" w:eastAsia="CMBX10" w:cs="CMBX10"/>
+          <w:kern w:val="0"/>
+          <w:sz w:val="20"/>
+          <w:szCs w:val="20"/>
+        </w:rPr>
+        <w:t>Repeat</w:t>
+      </w:r>
+      <w:proofErr w:type="spellEnd"/>
+      <w:r>
+        <w:rPr>
+          <w:rFonts w:ascii="CMBX10" w:eastAsia="CMBX10" w:cs="CMBX10"/>
+          <w:kern w:val="0"/>
+          <w:sz w:val="20"/>
+          <w:szCs w:val="20"/>
+        </w:rPr>
+        <w:t xml:space="preserve"> (a) </w:t>
+      </w:r>
+      <w:proofErr w:type="spellStart"/>
+      <w:r>
+        <w:rPr>
+          <w:rFonts w:ascii="CMBX10" w:eastAsia="CMBX10" w:cs="CMBX10"/>
+          <w:kern w:val="0"/>
+          <w:sz w:val="20"/>
+          <w:szCs w:val="20"/>
+        </w:rPr>
+        <w:t>and</w:t>
+      </w:r>
+      <w:proofErr w:type="spellEnd"/>
+      <w:r>
+        <w:rPr>
+          <w:rFonts w:ascii="CMBX10" w:eastAsia="CMBX10" w:cs="CMBX10"/>
+          <w:kern w:val="0"/>
+          <w:sz w:val="20"/>
+          <w:szCs w:val="20"/>
+        </w:rPr>
+        <w:t xml:space="preserve"> (b) </w:t>
+      </w:r>
+      <w:proofErr w:type="spellStart"/>
+      <w:r>
+        <w:rPr>
+          <w:rFonts w:ascii="CMBX10" w:eastAsia="CMBX10" w:cs="CMBX10"/>
+          <w:kern w:val="0"/>
+          <w:sz w:val="20"/>
+          <w:szCs w:val="20"/>
+        </w:rPr>
+        <w:t>using</w:t>
+      </w:r>
+      <w:proofErr w:type="spellEnd"/>
+      <w:r>
+        <w:rPr>
+          <w:rFonts w:ascii="CMBX10" w:eastAsia="CMBX10" w:cs="CMBX10"/>
+          <w:kern w:val="0"/>
+          <w:sz w:val="20"/>
+          <w:szCs w:val="20"/>
+        </w:rPr>
+        <w:t xml:space="preserve"> the Fisher ratio as the </w:t>
+      </w:r>
+      <w:proofErr w:type="spellStart"/>
+      <w:r>
+        <w:rPr>
+          <w:rFonts w:ascii="CMBX10" w:eastAsia="CMBX10" w:cs="CMBX10"/>
+          <w:kern w:val="0"/>
+          <w:sz w:val="20"/>
+          <w:szCs w:val="20"/>
+        </w:rPr>
+        <w:t>relevance</w:t>
+      </w:r>
+      <w:proofErr w:type="spellEnd"/>
+      <w:r>
+        <w:rPr>
+          <w:rFonts w:ascii="CMBX10" w:eastAsia="CMBX10" w:cs="CMBX10"/>
+          <w:kern w:val="0"/>
+          <w:sz w:val="20"/>
+          <w:szCs w:val="20"/>
+        </w:rPr>
+        <w:t xml:space="preserve"> </w:t>
+      </w:r>
+      <w:proofErr w:type="spellStart"/>
+      <w:r>
+        <w:rPr>
+          <w:rFonts w:ascii="CMBX10" w:eastAsia="CMBX10" w:cs="CMBX10"/>
+          <w:kern w:val="0"/>
+          <w:sz w:val="20"/>
+          <w:szCs w:val="20"/>
+        </w:rPr>
+        <w:t>measure</w:t>
+      </w:r>
+      <w:proofErr w:type="spellEnd"/>
+      <w:r>
+        <w:rPr>
+          <w:rFonts w:ascii="CMBX10" w:eastAsia="CMBX10" w:cs="CMBX10"/>
+          <w:kern w:val="0"/>
+          <w:sz w:val="20"/>
+          <w:szCs w:val="20"/>
+        </w:rPr>
+        <w:t xml:space="preserve"> </w:t>
+      </w:r>
+      <w:proofErr w:type="spellStart"/>
+      <w:r>
+        <w:rPr>
+          <w:rFonts w:ascii="CMBX10" w:eastAsia="CMBX10" w:cs="CMBX10"/>
+          <w:kern w:val="0"/>
+          <w:sz w:val="20"/>
+          <w:szCs w:val="20"/>
+        </w:rPr>
+        <w:t>instead</w:t>
+      </w:r>
+      <w:proofErr w:type="spellEnd"/>
+      <w:r>
+        <w:rPr>
+          <w:rFonts w:ascii="CMBX10" w:eastAsia="CMBX10" w:cs="CMBX10"/>
+          <w:kern w:val="0"/>
+          <w:sz w:val="20"/>
+          <w:szCs w:val="20"/>
+        </w:rPr>
+        <w:t xml:space="preserve"> </w:t>
+      </w:r>
+      <w:proofErr w:type="spellStart"/>
+      <w:r>
+        <w:rPr>
+          <w:rFonts w:ascii="CMBX10" w:eastAsia="CMBX10" w:cs="CMBX10"/>
+          <w:kern w:val="0"/>
+          <w:sz w:val="20"/>
+          <w:szCs w:val="20"/>
+        </w:rPr>
+        <w:t>of</w:t>
+      </w:r>
+      <w:proofErr w:type="spellEnd"/>
+      <w:r>
+        <w:rPr>
+          <w:rFonts w:ascii="CMBX10" w:eastAsia="CMBX10" w:cs="CMBX10"/>
+          <w:kern w:val="0"/>
+          <w:sz w:val="20"/>
+          <w:szCs w:val="20"/>
+        </w:rPr>
+        <w:t xml:space="preserve"> the </w:t>
+      </w:r>
+      <w:proofErr w:type="spellStart"/>
+      <w:r>
+        <w:rPr>
+          <w:rFonts w:ascii="CMBX10" w:eastAsia="CMBX10" w:cs="CMBX10"/>
+          <w:kern w:val="0"/>
+          <w:sz w:val="20"/>
+          <w:szCs w:val="20"/>
+        </w:rPr>
+        <w:t>variance</w:t>
+      </w:r>
+      <w:proofErr w:type="spellEnd"/>
+      <w:r>
+        <w:rPr>
+          <w:rFonts w:ascii="CMBX10" w:eastAsia="CMBX10" w:cs="CMBX10"/>
+          <w:kern w:val="0"/>
+          <w:sz w:val="20"/>
+          <w:szCs w:val="20"/>
+        </w:rPr>
+        <w:t>/mean-</w:t>
+      </w:r>
+      <w:proofErr w:type="spellStart"/>
+      <w:r>
+        <w:rPr>
+          <w:rFonts w:ascii="CMBX10" w:eastAsia="CMBX10" w:cs="CMBX10"/>
+          <w:kern w:val="0"/>
+          <w:sz w:val="20"/>
+          <w:szCs w:val="20"/>
+        </w:rPr>
+        <w:t>median</w:t>
+      </w:r>
+      <w:proofErr w:type="spellEnd"/>
+      <w:r>
+        <w:rPr>
+          <w:rFonts w:ascii="CMBX10" w:eastAsia="CMBX10" w:cs="CMBX10"/>
+          <w:kern w:val="0"/>
+          <w:sz w:val="20"/>
+          <w:szCs w:val="20"/>
+        </w:rPr>
+        <w:t xml:space="preserve"> </w:t>
+      </w:r>
+      <w:proofErr w:type="spellStart"/>
+      <w:r>
+        <w:rPr>
+          <w:rFonts w:ascii="CMBX10" w:eastAsia="CMBX10" w:cs="CMBX10"/>
+          <w:kern w:val="0"/>
+          <w:sz w:val="20"/>
+          <w:szCs w:val="20"/>
+        </w:rPr>
+        <w:t>relevance</w:t>
+      </w:r>
+      <w:proofErr w:type="spellEnd"/>
+      <w:r>
+        <w:rPr>
+          <w:rFonts w:ascii="CMBX10" w:eastAsia="CMBX10" w:cs="CMBX10"/>
+          <w:kern w:val="0"/>
+          <w:sz w:val="20"/>
+          <w:szCs w:val="20"/>
+        </w:rPr>
+        <w:t xml:space="preserve">. </w:t>
+      </w:r>
+      <w:proofErr w:type="spellStart"/>
+      <w:r>
+        <w:rPr>
+          <w:rFonts w:ascii="CMBX10" w:eastAsia="CMBX10" w:cs="CMBX10"/>
+          <w:color w:val="0000FF"/>
+          <w:kern w:val="0"/>
+          <w:sz w:val="20"/>
+          <w:szCs w:val="20"/>
+        </w:rPr>
+        <w:t>Comment</w:t>
+      </w:r>
+      <w:proofErr w:type="spellEnd"/>
+      <w:r>
+        <w:rPr>
+          <w:rFonts w:ascii="CMBX10" w:eastAsia="CMBX10" w:cs="CMBX10"/>
+          <w:color w:val="0000FF"/>
+          <w:kern w:val="0"/>
+          <w:sz w:val="20"/>
+          <w:szCs w:val="20"/>
+        </w:rPr>
+        <w:t xml:space="preserve"> </w:t>
+      </w:r>
+      <w:proofErr w:type="spellStart"/>
+      <w:r>
+        <w:rPr>
+          <w:rFonts w:ascii="CMBX10" w:eastAsia="CMBX10" w:cs="CMBX10"/>
+          <w:color w:val="0000FF"/>
+          <w:kern w:val="0"/>
+          <w:sz w:val="20"/>
+          <w:szCs w:val="20"/>
+        </w:rPr>
+        <w:t>on</w:t>
+      </w:r>
+      <w:proofErr w:type="spellEnd"/>
+      <w:r>
+        <w:rPr>
+          <w:rFonts w:ascii="CMBX10" w:eastAsia="CMBX10" w:cs="CMBX10"/>
+          <w:color w:val="0000FF"/>
+          <w:kern w:val="0"/>
+          <w:sz w:val="20"/>
+          <w:szCs w:val="20"/>
+        </w:rPr>
+        <w:t xml:space="preserve"> the </w:t>
+      </w:r>
+      <w:proofErr w:type="spellStart"/>
+      <w:r>
+        <w:rPr>
+          <w:rFonts w:ascii="CMBX10" w:eastAsia="CMBX10" w:cs="CMBX10"/>
+          <w:color w:val="0000FF"/>
+          <w:kern w:val="0"/>
+          <w:sz w:val="20"/>
+          <w:szCs w:val="20"/>
+        </w:rPr>
+        <w:t>results</w:t>
+      </w:r>
+      <w:proofErr w:type="spellEnd"/>
+      <w:r>
+        <w:rPr>
+          <w:rFonts w:ascii="CMBX10" w:eastAsia="CMBX10" w:cs="CMBX10"/>
+          <w:color w:val="0000FF"/>
+          <w:kern w:val="0"/>
+          <w:sz w:val="20"/>
+          <w:szCs w:val="20"/>
+        </w:rPr>
+        <w:t>.</w:t>
       </w:r>
     </w:p>
     <w:sectPr>
@@ -4732,7 +6510,6 @@
   <w:style w:type="character" w:default="1" w:styleId="Tipodeletrapredefinidodopargrafo">
     <w:name w:val="Default Paragraph Font"/>
     <w:uiPriority w:val="1"/>
-    <w:semiHidden/>
     <w:unhideWhenUsed/>
   </w:style>
   <w:style w:type="table" w:default="1" w:styleId="Tabelanormal">

</xml_diff>

<commit_message>
Houve uma tentativa de fazer Equal Frequency Binning
</commit_message>
<xml_diff>
--- a/Aula Prática 2/Respostas.docx
+++ b/Aula Prática 2/Respostas.docx
@@ -145,7 +145,7 @@
           <w:noProof/>
         </w:rPr>
         <w:drawing>
-          <wp:anchor distT="0" distB="0" distL="114300" distR="114300" simplePos="0" relativeHeight="251644928" behindDoc="0" locked="0" layoutInCell="1" allowOverlap="1" wp14:anchorId="05960B36" wp14:editId="705B0651">
+          <wp:anchor distT="0" distB="0" distL="114300" distR="114300" simplePos="0" relativeHeight="251639808" behindDoc="0" locked="0" layoutInCell="1" allowOverlap="1" wp14:anchorId="05960B36" wp14:editId="560F9867">
             <wp:simplePos x="0" y="0"/>
             <wp:positionH relativeFrom="margin">
               <wp:align>left</wp:align>
@@ -236,7 +236,7 @@
           <w:noProof/>
         </w:rPr>
         <w:drawing>
-          <wp:anchor distT="0" distB="0" distL="114300" distR="114300" simplePos="0" relativeHeight="251645952" behindDoc="0" locked="0" layoutInCell="1" allowOverlap="1" wp14:anchorId="67D569C8" wp14:editId="6F0E4A95">
+          <wp:anchor distT="0" distB="0" distL="114300" distR="114300" simplePos="0" relativeHeight="251640832" behindDoc="0" locked="0" layoutInCell="1" allowOverlap="1" wp14:anchorId="67D569C8" wp14:editId="2F568202">
             <wp:simplePos x="0" y="0"/>
             <wp:positionH relativeFrom="column">
               <wp:posOffset>1242</wp:posOffset>
@@ -686,7 +686,7 @@
           <w:noProof/>
         </w:rPr>
         <w:drawing>
-          <wp:anchor distT="0" distB="0" distL="114300" distR="114300" simplePos="0" relativeHeight="251646976" behindDoc="0" locked="0" layoutInCell="1" allowOverlap="1" wp14:anchorId="1E68504F" wp14:editId="12502B65">
+          <wp:anchor distT="0" distB="0" distL="114300" distR="114300" simplePos="0" relativeHeight="251641856" behindDoc="0" locked="0" layoutInCell="1" allowOverlap="1" wp14:anchorId="1E68504F" wp14:editId="24C6515B">
             <wp:simplePos x="0" y="0"/>
             <wp:positionH relativeFrom="margin">
               <wp:align>left</wp:align>
@@ -1496,6 +1496,9 @@
         <w:fldChar w:fldCharType="separate"/>
       </w:r>
       <w:r>
+        <w:rPr>
+          <w:noProof/>
+        </w:rPr>
         <w:t>1</w:t>
       </w:r>
       <w:r>
@@ -1589,6 +1592,9 @@
         <w:fldChar w:fldCharType="separate"/>
       </w:r>
       <w:r>
+        <w:rPr>
+          <w:noProof/>
+        </w:rPr>
         <w:t>2</w:t>
       </w:r>
       <w:r>
@@ -1708,7 +1714,7 @@
           <w:noProof/>
         </w:rPr>
         <w:drawing>
-          <wp:anchor distT="0" distB="0" distL="114300" distR="114300" simplePos="0" relativeHeight="251651072" behindDoc="0" locked="0" layoutInCell="1" allowOverlap="1" wp14:anchorId="36D3B410" wp14:editId="3D317272">
+          <wp:anchor distT="0" distB="0" distL="114300" distR="114300" simplePos="0" relativeHeight="251645952" behindDoc="0" locked="0" layoutInCell="1" allowOverlap="1" wp14:anchorId="36D3B410" wp14:editId="1A3A73EB">
             <wp:simplePos x="0" y="0"/>
             <wp:positionH relativeFrom="margin">
               <wp:align>center</wp:align>
@@ -1990,7 +1996,7 @@
         <mc:AlternateContent>
           <mc:Choice Requires="wpg">
             <w:drawing>
-              <wp:anchor distT="0" distB="0" distL="114300" distR="114300" simplePos="0" relativeHeight="251650048" behindDoc="0" locked="0" layoutInCell="1" allowOverlap="1" wp14:anchorId="24C49277" wp14:editId="289D7F82">
+              <wp:anchor distT="0" distB="0" distL="114300" distR="114300" simplePos="0" relativeHeight="251644928" behindDoc="0" locked="0" layoutInCell="1" allowOverlap="1" wp14:anchorId="24C49277" wp14:editId="672BE699">
                 <wp:simplePos x="0" y="0"/>
                 <wp:positionH relativeFrom="margin">
                   <wp:align>left</wp:align>
@@ -2081,7 +2087,7 @@
           </mc:Choice>
           <mc:Fallback>
             <w:pict>
-              <v:group w14:anchorId="55A73A00" id="Agrupar 1" o:spid="_x0000_s1026" style="position:absolute;margin-left:0;margin-top:0;width:424.5pt;height:254.65pt;z-index:251650048;mso-position-horizontal:left;mso-position-horizontal-relative:margin" coordsize="53911,32340" o:gfxdata="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">
+              <v:group w14:anchorId="4E0C8C6F" id="Agrupar 1" o:spid="_x0000_s1026" style="position:absolute;margin-left:0;margin-top:0;width:424.5pt;height:254.65pt;z-index:251644928;mso-position-horizontal:left;mso-position-horizontal-relative:margin" coordsize="53911,32340" o:gfxdata="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">
                 <v:shapetype id="_x0000_t75" coordsize="21600,21600" o:spt="75" o:preferrelative="t" path="m@4@5l@4@11@9@11@9@5xe" filled="f" stroked="f">
                   <v:stroke joinstyle="miter"/>
                   <v:formulas>
@@ -2490,7 +2496,7 @@
         </w:rPr>
         <w:lastRenderedPageBreak/>
         <w:drawing>
-          <wp:anchor distT="0" distB="0" distL="114300" distR="114300" simplePos="0" relativeHeight="251652096" behindDoc="0" locked="0" layoutInCell="1" allowOverlap="1" wp14:anchorId="26AD5B39" wp14:editId="2D005F8C">
+          <wp:anchor distT="0" distB="0" distL="114300" distR="114300" simplePos="0" relativeHeight="251646976" behindDoc="0" locked="0" layoutInCell="1" allowOverlap="1" wp14:anchorId="26AD5B39" wp14:editId="4F7DCD45">
             <wp:simplePos x="0" y="0"/>
             <wp:positionH relativeFrom="margin">
               <wp:align>right</wp:align>
@@ -2738,7 +2744,7 @@
           <w:noProof/>
         </w:rPr>
         <w:drawing>
-          <wp:anchor distT="0" distB="0" distL="114300" distR="114300" simplePos="0" relativeHeight="251653120" behindDoc="0" locked="0" layoutInCell="1" allowOverlap="1" wp14:anchorId="70EC033E" wp14:editId="025E596D">
+          <wp:anchor distT="0" distB="0" distL="114300" distR="114300" simplePos="0" relativeHeight="251648000" behindDoc="0" locked="0" layoutInCell="1" allowOverlap="1" wp14:anchorId="70EC033E" wp14:editId="2838B42C">
             <wp:simplePos x="0" y="0"/>
             <wp:positionH relativeFrom="margin">
               <wp:align>center</wp:align>
@@ -2909,7 +2915,7 @@
           <w:noProof/>
         </w:rPr>
         <w:drawing>
-          <wp:anchor distT="0" distB="0" distL="114300" distR="114300" simplePos="0" relativeHeight="251654144" behindDoc="0" locked="0" layoutInCell="1" allowOverlap="1" wp14:anchorId="433F93A5" wp14:editId="78995CB9">
+          <wp:anchor distT="0" distB="0" distL="114300" distR="114300" simplePos="0" relativeHeight="251649024" behindDoc="0" locked="0" layoutInCell="1" allowOverlap="1" wp14:anchorId="433F93A5" wp14:editId="2264C93D">
             <wp:simplePos x="0" y="0"/>
             <wp:positionH relativeFrom="margin">
               <wp:align>center</wp:align>
@@ -3097,7 +3103,7 @@
           <w:noProof/>
         </w:rPr>
         <w:drawing>
-          <wp:anchor distT="0" distB="0" distL="114300" distR="114300" simplePos="0" relativeHeight="251655168" behindDoc="0" locked="0" layoutInCell="1" allowOverlap="1" wp14:anchorId="35820DBC" wp14:editId="2E8712E8">
+          <wp:anchor distT="0" distB="0" distL="114300" distR="114300" simplePos="0" relativeHeight="251650048" behindDoc="0" locked="0" layoutInCell="1" allowOverlap="1" wp14:anchorId="35820DBC" wp14:editId="0F88E70E">
             <wp:simplePos x="0" y="0"/>
             <wp:positionH relativeFrom="margin">
               <wp:align>right</wp:align>
@@ -3338,7 +3344,7 @@
           <w:noProof/>
         </w:rPr>
         <w:drawing>
-          <wp:anchor distT="0" distB="0" distL="114300" distR="114300" simplePos="0" relativeHeight="251656192" behindDoc="0" locked="0" layoutInCell="1" allowOverlap="1" wp14:anchorId="3F6EC87B" wp14:editId="0EED15D7">
+          <wp:anchor distT="0" distB="0" distL="114300" distR="114300" simplePos="0" relativeHeight="251651072" behindDoc="0" locked="0" layoutInCell="1" allowOverlap="1" wp14:anchorId="3F6EC87B" wp14:editId="1214B8EA">
             <wp:simplePos x="0" y="0"/>
             <wp:positionH relativeFrom="margin">
               <wp:align>right</wp:align>
@@ -4169,7 +4175,7 @@
         </w:rPr>
         <w:lastRenderedPageBreak/>
         <w:drawing>
-          <wp:anchor distT="0" distB="0" distL="114300" distR="114300" simplePos="0" relativeHeight="251660288" behindDoc="0" locked="0" layoutInCell="1" allowOverlap="1" wp14:anchorId="16CA4F69" wp14:editId="652942F8">
+          <wp:anchor distT="0" distB="0" distL="114300" distR="114300" simplePos="0" relativeHeight="251655168" behindDoc="0" locked="0" layoutInCell="1" allowOverlap="1" wp14:anchorId="16CA4F69" wp14:editId="6A683FE6">
             <wp:simplePos x="0" y="0"/>
             <wp:positionH relativeFrom="margin">
               <wp:align>center</wp:align>
@@ -4223,7 +4229,7 @@
           <w:noProof/>
         </w:rPr>
         <w:drawing>
-          <wp:anchor distT="0" distB="0" distL="114300" distR="114300" simplePos="0" relativeHeight="251658240" behindDoc="0" locked="0" layoutInCell="1" allowOverlap="1" wp14:anchorId="295B4D03" wp14:editId="13AC02E5">
+          <wp:anchor distT="0" distB="0" distL="114300" distR="114300" simplePos="0" relativeHeight="251653120" behindDoc="0" locked="0" layoutInCell="1" allowOverlap="1" wp14:anchorId="295B4D03" wp14:editId="59016EF8">
             <wp:simplePos x="0" y="0"/>
             <wp:positionH relativeFrom="column">
               <wp:posOffset>-3810</wp:posOffset>
@@ -4518,7 +4524,7 @@
         </w:rPr>
         <w:lastRenderedPageBreak/>
         <w:drawing>
-          <wp:anchor distT="0" distB="0" distL="114300" distR="114300" simplePos="0" relativeHeight="251657216" behindDoc="0" locked="0" layoutInCell="1" allowOverlap="1" wp14:anchorId="5A04953C" wp14:editId="386B9E7D">
+          <wp:anchor distT="0" distB="0" distL="114300" distR="114300" simplePos="0" relativeHeight="251652096" behindDoc="0" locked="0" layoutInCell="1" allowOverlap="1" wp14:anchorId="5A04953C" wp14:editId="40069EA8">
             <wp:simplePos x="0" y="0"/>
             <wp:positionH relativeFrom="margin">
               <wp:align>center</wp:align>
@@ -4572,7 +4578,7 @@
           <w:noProof/>
         </w:rPr>
         <w:drawing>
-          <wp:anchor distT="0" distB="0" distL="114300" distR="114300" simplePos="0" relativeHeight="251659264" behindDoc="0" locked="0" layoutInCell="1" allowOverlap="1" wp14:anchorId="36AC76B4" wp14:editId="48F7CABB">
+          <wp:anchor distT="0" distB="0" distL="114300" distR="114300" simplePos="0" relativeHeight="251654144" behindDoc="0" locked="0" layoutInCell="1" allowOverlap="1" wp14:anchorId="36AC76B4" wp14:editId="270AF510">
             <wp:simplePos x="0" y="0"/>
             <wp:positionH relativeFrom="margin">
               <wp:align>right</wp:align>
@@ -4973,18 +4979,278 @@
         <mc:AlternateContent>
           <mc:Choice Requires="wpg">
             <w:drawing>
-              <wp:anchor distT="0" distB="0" distL="114300" distR="114300" simplePos="0" relativeHeight="251681792" behindDoc="0" locked="0" layoutInCell="1" allowOverlap="1" wp14:anchorId="790E9ACD" wp14:editId="0DE8FD97">
+              <wp:anchor distT="0" distB="0" distL="114300" distR="114300" simplePos="0" relativeHeight="251697152" behindDoc="0" locked="0" layoutInCell="1" allowOverlap="1" wp14:anchorId="793C62FD" wp14:editId="73DDD68B">
                 <wp:simplePos x="0" y="0"/>
                 <wp:positionH relativeFrom="column">
                   <wp:posOffset>967740</wp:posOffset>
                 </wp:positionH>
                 <wp:positionV relativeFrom="paragraph">
-                  <wp:posOffset>4279265</wp:posOffset>
+                  <wp:posOffset>583565</wp:posOffset>
+                </wp:positionV>
+                <wp:extent cx="3667125" cy="3409950"/>
+                <wp:effectExtent l="0" t="0" r="9525" b="0"/>
+                <wp:wrapTopAndBottom/>
+                <wp:docPr id="969242693" name="Agrupar 1"/>
+                <wp:cNvGraphicFramePr/>
+                <a:graphic xmlns:a="http://schemas.openxmlformats.org/drawingml/2006/main">
+                  <a:graphicData uri="http://schemas.microsoft.com/office/word/2010/wordprocessingGroup">
+                    <wpg:wgp>
+                      <wpg:cNvGrpSpPr/>
+                      <wpg:grpSpPr>
+                        <a:xfrm>
+                          <a:off x="0" y="0"/>
+                          <a:ext cx="3667125" cy="3409950"/>
+                          <a:chOff x="0" y="0"/>
+                          <a:chExt cx="3667125" cy="3409950"/>
+                        </a:xfrm>
+                      </wpg:grpSpPr>
+                      <pic:pic xmlns:pic="http://schemas.openxmlformats.org/drawingml/2006/picture">
+                        <pic:nvPicPr>
+                          <pic:cNvPr id="1839399654" name="Imagem 3"/>
+                          <pic:cNvPicPr>
+                            <a:picLocks noChangeAspect="1"/>
+                          </pic:cNvPicPr>
+                        </pic:nvPicPr>
+                        <pic:blipFill>
+                          <a:blip r:embed="rId26">
+                            <a:extLst>
+                              <a:ext uri="{28A0092B-C50C-407E-A947-70E740481C1C}">
+                                <a14:useLocalDpi xmlns:a14="http://schemas.microsoft.com/office/drawing/2010/main" val="0"/>
+                              </a:ext>
+                            </a:extLst>
+                          </a:blip>
+                          <a:srcRect/>
+                          <a:stretch/>
+                        </pic:blipFill>
+                        <pic:spPr bwMode="auto">
+                          <a:xfrm>
+                            <a:off x="0" y="0"/>
+                            <a:ext cx="3667125" cy="3082925"/>
+                          </a:xfrm>
+                          <a:prstGeom prst="rect">
+                            <a:avLst/>
+                          </a:prstGeom>
+                          <a:noFill/>
+                          <a:ln>
+                            <a:noFill/>
+                          </a:ln>
+                        </pic:spPr>
+                      </pic:pic>
+                      <wps:wsp>
+                        <wps:cNvPr id="1016549062" name="Caixa de texto 1"/>
+                        <wps:cNvSpPr txBox="1"/>
+                        <wps:spPr>
+                          <a:xfrm>
+                            <a:off x="0" y="3143250"/>
+                            <a:ext cx="3667125" cy="266700"/>
+                          </a:xfrm>
+                          <a:prstGeom prst="rect">
+                            <a:avLst/>
+                          </a:prstGeom>
+                          <a:solidFill>
+                            <a:prstClr val="white"/>
+                          </a:solidFill>
+                          <a:ln>
+                            <a:noFill/>
+                          </a:ln>
+                        </wps:spPr>
+                        <wps:txbx>
+                          <w:txbxContent>
+                            <w:p>
+                              <w:pPr>
+                                <w:pStyle w:val="Legenda"/>
+                                <w:rPr>
+                                  <w:rFonts w:ascii="CMBX10" w:eastAsia="CMBX10" w:cs="CMBX10"/>
+                                  <w:noProof/>
+                                  <w:color w:val="0000FF"/>
+                                  <w:kern w:val="0"/>
+                                  <w:sz w:val="20"/>
+                                  <w:szCs w:val="20"/>
+                                </w:rPr>
+                              </w:pPr>
+                              <w:bookmarkStart w:id="0" w:name="_Ref162730805"/>
+                              <w:r>
+                                <w:t xml:space="preserve">Figura </w:t>
+                              </w:r>
+                              <w:r>
+                                <w:fldChar w:fldCharType="begin"/>
+                              </w:r>
+                              <w:r>
+                                <w:instrText xml:space="preserve"> SEQ Figura \* ARABIC </w:instrText>
+                              </w:r>
+                              <w:r>
+                                <w:fldChar w:fldCharType="separate"/>
+                              </w:r>
+                              <w:r>
+                                <w:rPr>
+                                  <w:noProof/>
+                                </w:rPr>
+                                <w:t>3</w:t>
+                              </w:r>
+                              <w:r>
+                                <w:fldChar w:fldCharType="end"/>
+                              </w:r>
+                              <w:bookmarkEnd w:id="0"/>
+                              <w:r>
+                                <w:t xml:space="preserve"> - </w:t>
+                              </w:r>
+                              <w:r>
+                                <w:t xml:space="preserve">Percentagens de variância de cada dimensão do </w:t>
+                              </w:r>
+                              <w:proofErr w:type="spellStart"/>
+                              <w:r>
+                                <w:t>dataset</w:t>
+                              </w:r>
+                              <w:proofErr w:type="spellEnd"/>
+                              <w:r>
+                                <w:t xml:space="preserve"> </w:t>
+                              </w:r>
+                              <w:proofErr w:type="spellStart"/>
+                              <w:r>
+                                <w:t>Lisbon</w:t>
+                              </w:r>
+                              <w:proofErr w:type="spellEnd"/>
+                            </w:p>
+                          </w:txbxContent>
+                        </wps:txbx>
+                        <wps:bodyPr rot="0" spcFirstLastPara="0" vertOverflow="overflow" horzOverflow="overflow" vert="horz" wrap="square" lIns="0" tIns="0" rIns="0" bIns="0" numCol="1" spcCol="0" rtlCol="0" fromWordArt="0" anchor="t" anchorCtr="0" forceAA="0" compatLnSpc="1">
+                          <a:prstTxWarp prst="textNoShape">
+                            <a:avLst/>
+                          </a:prstTxWarp>
+                          <a:spAutoFit/>
+                        </wps:bodyPr>
+                      </wps:wsp>
+                    </wpg:wgp>
+                  </a:graphicData>
+                </a:graphic>
+              </wp:anchor>
+            </w:drawing>
+          </mc:Choice>
+          <mc:Fallback>
+            <w:pict>
+              <v:group w14:anchorId="793C62FD" id="Agrupar 1" o:spid="_x0000_s1026" style="position:absolute;left:0;text-align:left;margin-left:76.2pt;margin-top:45.95pt;width:288.75pt;height:268.5pt;z-index:251697152" coordsize="36671,34099" o:gfxdata="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">
+                <v:shape id="Imagem 3" o:spid="_x0000_s1027" type="#_x0000_t75" style="position:absolute;width:36671;height:30829;visibility:visible;mso-wrap-style:square" o:gfxdata="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">
+                  <v:imagedata r:id="rId27" o:title=""/>
+                </v:shape>
+                <v:shapetype id="_x0000_t202" coordsize="21600,21600" o:spt="202" path="m,l,21600r21600,l21600,xe">
+                  <v:stroke joinstyle="miter"/>
+                  <v:path gradientshapeok="t" o:connecttype="rect"/>
+                </v:shapetype>
+                <v:shape id="Caixa de texto 1" o:spid="_x0000_s1028" type="#_x0000_t202" style="position:absolute;top:31432;width:36671;height:2667;visibility:visible;mso-wrap-style:square;v-text-anchor:top" o:gfxdata="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" stroked="f">
+                  <v:textbox style="mso-fit-shape-to-text:t" inset="0,0,0,0">
+                    <w:txbxContent>
+                      <w:p>
+                        <w:pPr>
+                          <w:pStyle w:val="Legenda"/>
+                          <w:rPr>
+                            <w:rFonts w:ascii="CMBX10" w:eastAsia="CMBX10" w:cs="CMBX10"/>
+                            <w:noProof/>
+                            <w:color w:val="0000FF"/>
+                            <w:kern w:val="0"/>
+                            <w:sz w:val="20"/>
+                            <w:szCs w:val="20"/>
+                          </w:rPr>
+                        </w:pPr>
+                        <w:bookmarkStart w:id="1" w:name="_Ref162730805"/>
+                        <w:r>
+                          <w:t xml:space="preserve">Figura </w:t>
+                        </w:r>
+                        <w:r>
+                          <w:fldChar w:fldCharType="begin"/>
+                        </w:r>
+                        <w:r>
+                          <w:instrText xml:space="preserve"> SEQ Figura \* ARABIC </w:instrText>
+                        </w:r>
+                        <w:r>
+                          <w:fldChar w:fldCharType="separate"/>
+                        </w:r>
+                        <w:r>
+                          <w:rPr>
+                            <w:noProof/>
+                          </w:rPr>
+                          <w:t>3</w:t>
+                        </w:r>
+                        <w:r>
+                          <w:fldChar w:fldCharType="end"/>
+                        </w:r>
+                        <w:bookmarkEnd w:id="1"/>
+                        <w:r>
+                          <w:t xml:space="preserve"> - </w:t>
+                        </w:r>
+                        <w:r>
+                          <w:t xml:space="preserve">Percentagens de variância de cada dimensão do </w:t>
+                        </w:r>
+                        <w:proofErr w:type="spellStart"/>
+                        <w:r>
+                          <w:t>dataset</w:t>
+                        </w:r>
+                        <w:proofErr w:type="spellEnd"/>
+                        <w:r>
+                          <w:t xml:space="preserve"> </w:t>
+                        </w:r>
+                        <w:proofErr w:type="spellStart"/>
+                        <w:r>
+                          <w:t>Lisbon</w:t>
+                        </w:r>
+                        <w:proofErr w:type="spellEnd"/>
+                      </w:p>
+                    </w:txbxContent>
+                  </v:textbox>
+                </v:shape>
+                <w10:wrap type="topAndBottom"/>
+              </v:group>
+            </w:pict>
+          </mc:Fallback>
+        </mc:AlternateContent>
+      </w:r>
+      <w:r>
+        <w:rPr>
+          <w:rFonts w:ascii="CMBX10" w:eastAsia="CMBX10" w:cs="CMBX10"/>
+          <w:color w:val="0000FF"/>
+          <w:kern w:val="0"/>
+          <w:sz w:val="20"/>
+          <w:szCs w:val="20"/>
+          <w:lang w:val="en-US"/>
+        </w:rPr>
+        <w:t>Plot the corresponding eigenvalues sorted in decreasing order. What would be an adequate number of reduced dimensions, m, for this dataset?</w:t>
+      </w:r>
+    </w:p>
+    <w:p>
+      <w:pPr>
+        <w:autoSpaceDE w:val="0"/>
+        <w:autoSpaceDN w:val="0"/>
+        <w:adjustRightInd w:val="0"/>
+        <w:spacing w:after="0" w:line="240" w:lineRule="auto"/>
+        <w:ind w:left="1134"/>
+        <w:rPr>
+          <w:rFonts w:ascii="CMBX10" w:eastAsia="CMBX10" w:cs="CMBX10"/>
+          <w:color w:val="0000FF"/>
+          <w:kern w:val="0"/>
+          <w:sz w:val="20"/>
+          <w:szCs w:val="20"/>
+          <w:lang w:val="en-US"/>
+        </w:rPr>
+      </w:pPr>
+      <w:r>
+        <w:rPr>
+          <w:noProof/>
+          <w:lang w:val="en-US"/>
+        </w:rPr>
+        <mc:AlternateContent>
+          <mc:Choice Requires="wpg">
+            <w:drawing>
+              <wp:anchor distT="0" distB="0" distL="114300" distR="114300" simplePos="0" relativeHeight="251700224" behindDoc="0" locked="0" layoutInCell="1" allowOverlap="1" wp14:anchorId="055F2F21" wp14:editId="36372A7A">
+                <wp:simplePos x="0" y="0"/>
+                <wp:positionH relativeFrom="column">
+                  <wp:posOffset>967740</wp:posOffset>
+                </wp:positionH>
+                <wp:positionV relativeFrom="paragraph">
+                  <wp:posOffset>3854450</wp:posOffset>
                 </wp:positionV>
                 <wp:extent cx="3872230" cy="3533775"/>
                 <wp:effectExtent l="0" t="0" r="0" b="9525"/>
                 <wp:wrapTopAndBottom/>
-                <wp:docPr id="341997899" name="Agrupar 2"/>
+                <wp:docPr id="1789972867" name="Agrupar 2"/>
                 <wp:cNvGraphicFramePr/>
                 <a:graphic xmlns:a="http://schemas.openxmlformats.org/drawingml/2006/main">
                   <a:graphicData uri="http://schemas.microsoft.com/office/word/2010/wordprocessingGroup">
@@ -5006,7 +5272,7 @@
                           </pic:cNvPicPr>
                         </pic:nvPicPr>
                         <pic:blipFill>
-                          <a:blip r:embed="rId26">
+                          <a:blip r:embed="rId28">
                             <a:extLst>
                               <a:ext uri="{28A0092B-C50C-407E-A947-70E740481C1C}">
                                 <a14:useLocalDpi xmlns:a14="http://schemas.microsoft.com/office/drawing/2010/main" val="0"/>
@@ -5032,7 +5298,7 @@
                         </pic:spPr>
                       </pic:pic>
                       <wps:wsp>
-                        <wps:cNvPr id="1219696498" name="Caixa de texto 1"/>
+                        <wps:cNvPr id="1647219341" name="Caixa de texto 1"/>
                         <wps:cNvSpPr txBox="1"/>
                         <wps:spPr>
                           <a:xfrm>
@@ -5054,24 +5320,21 @@
                             <w:p>
                               <w:pPr>
                                 <w:pStyle w:val="Legenda"/>
-                                <w:jc w:val="center"/>
                                 <w:rPr>
-                                  <w:rFonts w:ascii="CMBX10" w:eastAsia="CMBX10" w:cs="CMBX10"/>
                                   <w:noProof/>
-                                  <w:color w:val="0000FF"/>
-                                  <w:kern w:val="0"/>
-                                  <w:sz w:val="20"/>
-                                  <w:szCs w:val="20"/>
+                                  <w:sz w:val="22"/>
+                                  <w:szCs w:val="22"/>
                                 </w:rPr>
                               </w:pPr>
+                              <w:bookmarkStart w:id="2" w:name="_Ref162730813"/>
                               <w:r>
-                                <w:t xml:space="preserve">Figure </w:t>
+                                <w:t xml:space="preserve">Figura </w:t>
                               </w:r>
                               <w:r>
                                 <w:fldChar w:fldCharType="begin"/>
                               </w:r>
                               <w:r>
-                                <w:instrText xml:space="preserve"> SEQ Figure \* ARABIC </w:instrText>
+                                <w:instrText xml:space="preserve"> SEQ Figura \* ARABIC </w:instrText>
                               </w:r>
                               <w:r>
                                 <w:fldChar w:fldCharType="separate"/>
@@ -5080,13 +5343,17 @@
                                 <w:rPr>
                                   <w:noProof/>
                                 </w:rPr>
-                                <w:t>1</w:t>
+                                <w:t>4</w:t>
                               </w:r>
                               <w:r>
                                 <w:fldChar w:fldCharType="end"/>
                               </w:r>
+                              <w:bookmarkEnd w:id="2"/>
                               <w:r>
-                                <w:t xml:space="preserve"> - Percentagem de variância de cada dimensão do </w:t>
+                                <w:t xml:space="preserve"> - </w:t>
+                              </w:r>
+                              <w:r>
+                                <w:t xml:space="preserve">Percentagem de variância de cada dimensão do </w:t>
                               </w:r>
                               <w:proofErr w:type="spellStart"/>
                               <w:r>
@@ -5119,38 +5386,31 @@
           </mc:Choice>
           <mc:Fallback>
             <w:pict>
-              <v:group w14:anchorId="790E9ACD" id="Agrupar 2" o:spid="_x0000_s1026" style="position:absolute;left:0;text-align:left;margin-left:76.2pt;margin-top:336.95pt;width:304.9pt;height:278.25pt;z-index:251681792" coordsize="38722,35337" o:gfxdata="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">
-                <v:shape id="Imagem 4" o:spid="_x0000_s1027" type="#_x0000_t75" style="position:absolute;width:38722;height:32099;visibility:visible;mso-wrap-style:square" o:gfxdata="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">
-                  <v:imagedata r:id="rId27" o:title=""/>
+              <v:group w14:anchorId="055F2F21" id="Agrupar 2" o:spid="_x0000_s1029" style="position:absolute;left:0;text-align:left;margin-left:76.2pt;margin-top:303.5pt;width:304.9pt;height:278.25pt;z-index:251700224" coordsize="38722,35337" o:gfxdata="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">
+                <v:shape id="Imagem 4" o:spid="_x0000_s1030" type="#_x0000_t75" style="position:absolute;width:38722;height:32099;visibility:visible;mso-wrap-style:square" o:gfxdata="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">
+                  <v:imagedata r:id="rId29" o:title=""/>
                 </v:shape>
-                <v:shapetype id="_x0000_t202" coordsize="21600,21600" o:spt="202" path="m,l,21600r21600,l21600,xe">
-                  <v:stroke joinstyle="miter"/>
-                  <v:path gradientshapeok="t" o:connecttype="rect"/>
-                </v:shapetype>
-                <v:shape id="Caixa de texto 1" o:spid="_x0000_s1028" type="#_x0000_t202" style="position:absolute;top:32670;width:38722;height:2667;visibility:visible;mso-wrap-style:square;v-text-anchor:top" o:gfxdata="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" stroked="f">
+                <v:shape id="Caixa de texto 1" o:spid="_x0000_s1031" type="#_x0000_t202" style="position:absolute;top:32670;width:38722;height:2667;visibility:visible;mso-wrap-style:square;v-text-anchor:top" o:gfxdata="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" stroked="f">
                   <v:textbox style="mso-fit-shape-to-text:t" inset="0,0,0,0">
                     <w:txbxContent>
                       <w:p>
                         <w:pPr>
                           <w:pStyle w:val="Legenda"/>
-                          <w:jc w:val="center"/>
                           <w:rPr>
-                            <w:rFonts w:ascii="CMBX10" w:eastAsia="CMBX10" w:cs="CMBX10"/>
                             <w:noProof/>
-                            <w:color w:val="0000FF"/>
-                            <w:kern w:val="0"/>
-                            <w:sz w:val="20"/>
-                            <w:szCs w:val="20"/>
+                            <w:sz w:val="22"/>
+                            <w:szCs w:val="22"/>
                           </w:rPr>
                         </w:pPr>
+                        <w:bookmarkStart w:id="3" w:name="_Ref162730813"/>
                         <w:r>
-                          <w:t xml:space="preserve">Figure </w:t>
+                          <w:t xml:space="preserve">Figura </w:t>
                         </w:r>
                         <w:r>
                           <w:fldChar w:fldCharType="begin"/>
                         </w:r>
                         <w:r>
-                          <w:instrText xml:space="preserve"> SEQ Figure \* ARABIC </w:instrText>
+                          <w:instrText xml:space="preserve"> SEQ Figura \* ARABIC </w:instrText>
                         </w:r>
                         <w:r>
                           <w:fldChar w:fldCharType="separate"/>
@@ -5159,13 +5419,17 @@
                           <w:rPr>
                             <w:noProof/>
                           </w:rPr>
-                          <w:t>1</w:t>
+                          <w:t>4</w:t>
                         </w:r>
                         <w:r>
                           <w:fldChar w:fldCharType="end"/>
                         </w:r>
+                        <w:bookmarkEnd w:id="3"/>
                         <w:r>
-                          <w:t xml:space="preserve"> - Percentagem de variância de cada dimensão do </w:t>
+                          <w:t xml:space="preserve"> - </w:t>
+                        </w:r>
+                        <w:r>
+                          <w:t xml:space="preserve">Percentagem de variância de cada dimensão do </w:t>
                         </w:r>
                         <w:proofErr w:type="spellStart"/>
                         <w:r>
@@ -5192,248 +5456,6 @@
       </w:r>
       <w:r>
         <w:rPr>
-          <w:rFonts w:ascii="CMBX10" w:eastAsia="CMBX10" w:cs="CMBX10"/>
-          <w:noProof/>
-          <w:color w:val="0000FF"/>
-          <w:kern w:val="0"/>
-          <w:sz w:val="20"/>
-          <w:szCs w:val="20"/>
-          <w:lang w:val="en-US"/>
-        </w:rPr>
-        <mc:AlternateContent>
-          <mc:Choice Requires="wpg">
-            <w:drawing>
-              <wp:anchor distT="0" distB="0" distL="114300" distR="114300" simplePos="0" relativeHeight="251678720" behindDoc="0" locked="0" layoutInCell="1" allowOverlap="1" wp14:anchorId="4B95F3C5" wp14:editId="7AFB1887">
-                <wp:simplePos x="0" y="0"/>
-                <wp:positionH relativeFrom="column">
-                  <wp:posOffset>1033780</wp:posOffset>
-                </wp:positionH>
-                <wp:positionV relativeFrom="paragraph">
-                  <wp:posOffset>583565</wp:posOffset>
-                </wp:positionV>
-                <wp:extent cx="3667125" cy="3438525"/>
-                <wp:effectExtent l="0" t="0" r="9525" b="9525"/>
-                <wp:wrapTopAndBottom/>
-                <wp:docPr id="1201752401" name="Agrupar 1"/>
-                <wp:cNvGraphicFramePr/>
-                <a:graphic xmlns:a="http://schemas.openxmlformats.org/drawingml/2006/main">
-                  <a:graphicData uri="http://schemas.microsoft.com/office/word/2010/wordprocessingGroup">
-                    <wpg:wgp>
-                      <wpg:cNvGrpSpPr/>
-                      <wpg:grpSpPr>
-                        <a:xfrm>
-                          <a:off x="0" y="0"/>
-                          <a:ext cx="3667125" cy="3438525"/>
-                          <a:chOff x="0" y="0"/>
-                          <a:chExt cx="3390900" cy="3133725"/>
-                        </a:xfrm>
-                      </wpg:grpSpPr>
-                      <pic:pic xmlns:pic="http://schemas.openxmlformats.org/drawingml/2006/picture">
-                        <pic:nvPicPr>
-                          <pic:cNvPr id="1839399654" name="Imagem 3"/>
-                          <pic:cNvPicPr>
-                            <a:picLocks noChangeAspect="1"/>
-                          </pic:cNvPicPr>
-                        </pic:nvPicPr>
-                        <pic:blipFill>
-                          <a:blip r:embed="rId28">
-                            <a:extLst>
-                              <a:ext uri="{28A0092B-C50C-407E-A947-70E740481C1C}">
-                                <a14:useLocalDpi xmlns:a14="http://schemas.microsoft.com/office/drawing/2010/main" val="0"/>
-                              </a:ext>
-                            </a:extLst>
-                          </a:blip>
-                          <a:srcRect/>
-                          <a:stretch/>
-                        </pic:blipFill>
-                        <pic:spPr bwMode="auto">
-                          <a:xfrm>
-                            <a:off x="0" y="0"/>
-                            <a:ext cx="3390900" cy="2809875"/>
-                          </a:xfrm>
-                          <a:prstGeom prst="rect">
-                            <a:avLst/>
-                          </a:prstGeom>
-                          <a:noFill/>
-                          <a:ln>
-                            <a:noFill/>
-                          </a:ln>
-                        </pic:spPr>
-                      </pic:pic>
-                      <wps:wsp>
-                        <wps:cNvPr id="58800606" name="Caixa de texto 1"/>
-                        <wps:cNvSpPr txBox="1"/>
-                        <wps:spPr>
-                          <a:xfrm>
-                            <a:off x="0" y="2867025"/>
-                            <a:ext cx="3390900" cy="266700"/>
-                          </a:xfrm>
-                          <a:prstGeom prst="rect">
-                            <a:avLst/>
-                          </a:prstGeom>
-                          <a:solidFill>
-                            <a:prstClr val="white"/>
-                          </a:solidFill>
-                          <a:ln>
-                            <a:noFill/>
-                          </a:ln>
-                        </wps:spPr>
-                        <wps:txbx>
-                          <w:txbxContent>
-                            <w:p>
-                              <w:pPr>
-                                <w:pStyle w:val="Legenda"/>
-                                <w:jc w:val="center"/>
-                                <w:rPr>
-                                  <w:rFonts w:ascii="CMBX10" w:eastAsia="CMBX10" w:cs="CMBX10"/>
-                                  <w:noProof/>
-                                  <w:color w:val="0000FF"/>
-                                  <w:kern w:val="0"/>
-                                  <w:sz w:val="20"/>
-                                  <w:szCs w:val="20"/>
-                                </w:rPr>
-                              </w:pPr>
-                              <w:r>
-                                <w:t xml:space="preserve">Figure </w:t>
-                              </w:r>
-                              <w:r>
-                                <w:fldChar w:fldCharType="begin"/>
-                              </w:r>
-                              <w:r>
-                                <w:instrText xml:space="preserve"> SEQ Figure \* ARABIC </w:instrText>
-                              </w:r>
-                              <w:r>
-                                <w:fldChar w:fldCharType="separate"/>
-                              </w:r>
-                              <w:r>
-                                <w:rPr>
-                                  <w:noProof/>
-                                </w:rPr>
-                                <w:t>2</w:t>
-                              </w:r>
-                              <w:r>
-                                <w:fldChar w:fldCharType="end"/>
-                              </w:r>
-                              <w:r>
-                                <w:t xml:space="preserve"> - Percentagens de variância de cada dimensão do </w:t>
-                              </w:r>
-                              <w:proofErr w:type="spellStart"/>
-                              <w:r>
-                                <w:t>dataset</w:t>
-                              </w:r>
-                              <w:proofErr w:type="spellEnd"/>
-                              <w:r>
-                                <w:t xml:space="preserve"> </w:t>
-                              </w:r>
-                              <w:proofErr w:type="spellStart"/>
-                              <w:r>
-                                <w:t>Lisbon</w:t>
-                              </w:r>
-                              <w:proofErr w:type="spellEnd"/>
-                            </w:p>
-                          </w:txbxContent>
-                        </wps:txbx>
-                        <wps:bodyPr rot="0" spcFirstLastPara="0" vertOverflow="overflow" horzOverflow="overflow" vert="horz" wrap="square" lIns="0" tIns="0" rIns="0" bIns="0" numCol="1" spcCol="0" rtlCol="0" fromWordArt="0" anchor="t" anchorCtr="0" forceAA="0" compatLnSpc="1">
-                          <a:prstTxWarp prst="textNoShape">
-                            <a:avLst/>
-                          </a:prstTxWarp>
-                          <a:noAutofit/>
-                        </wps:bodyPr>
-                      </wps:wsp>
-                    </wpg:wgp>
-                  </a:graphicData>
-                </a:graphic>
-                <wp14:sizeRelH relativeFrom="margin">
-                  <wp14:pctWidth>0</wp14:pctWidth>
-                </wp14:sizeRelH>
-                <wp14:sizeRelV relativeFrom="margin">
-                  <wp14:pctHeight>0</wp14:pctHeight>
-                </wp14:sizeRelV>
-              </wp:anchor>
-            </w:drawing>
-          </mc:Choice>
-          <mc:Fallback>
-            <w:pict>
-              <v:group w14:anchorId="4B95F3C5" id="Agrupar 1" o:spid="_x0000_s1029" style="position:absolute;left:0;text-align:left;margin-left:81.4pt;margin-top:45.95pt;width:288.75pt;height:270.75pt;z-index:251678720;mso-width-relative:margin;mso-height-relative:margin" coordsize="33909,31337" o:gfxdata="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">
-                <v:shape id="Imagem 3" o:spid="_x0000_s1030" type="#_x0000_t75" style="position:absolute;width:33909;height:28098;visibility:visible;mso-wrap-style:square" o:gfxdata="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">
-                  <v:imagedata r:id="rId29" o:title=""/>
-                </v:shape>
-                <v:shape id="Caixa de texto 1" o:spid="_x0000_s1031" type="#_x0000_t202" style="position:absolute;top:28670;width:33909;height:2667;visibility:visible;mso-wrap-style:square;v-text-anchor:top" o:gfxdata="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" stroked="f">
-                  <v:textbox inset="0,0,0,0">
-                    <w:txbxContent>
-                      <w:p>
-                        <w:pPr>
-                          <w:pStyle w:val="Legenda"/>
-                          <w:jc w:val="center"/>
-                          <w:rPr>
-                            <w:rFonts w:ascii="CMBX10" w:eastAsia="CMBX10" w:cs="CMBX10"/>
-                            <w:noProof/>
-                            <w:color w:val="0000FF"/>
-                            <w:kern w:val="0"/>
-                            <w:sz w:val="20"/>
-                            <w:szCs w:val="20"/>
-                          </w:rPr>
-                        </w:pPr>
-                        <w:r>
-                          <w:t xml:space="preserve">Figure </w:t>
-                        </w:r>
-                        <w:r>
-                          <w:fldChar w:fldCharType="begin"/>
-                        </w:r>
-                        <w:r>
-                          <w:instrText xml:space="preserve"> SEQ Figure \* ARABIC </w:instrText>
-                        </w:r>
-                        <w:r>
-                          <w:fldChar w:fldCharType="separate"/>
-                        </w:r>
-                        <w:r>
-                          <w:rPr>
-                            <w:noProof/>
-                          </w:rPr>
-                          <w:t>2</w:t>
-                        </w:r>
-                        <w:r>
-                          <w:fldChar w:fldCharType="end"/>
-                        </w:r>
-                        <w:r>
-                          <w:t xml:space="preserve"> - Percentagens de variância de cada dimensão do </w:t>
-                        </w:r>
-                        <w:proofErr w:type="spellStart"/>
-                        <w:r>
-                          <w:t>dataset</w:t>
-                        </w:r>
-                        <w:proofErr w:type="spellEnd"/>
-                        <w:r>
-                          <w:t xml:space="preserve"> </w:t>
-                        </w:r>
-                        <w:proofErr w:type="spellStart"/>
-                        <w:r>
-                          <w:t>Lisbon</w:t>
-                        </w:r>
-                        <w:proofErr w:type="spellEnd"/>
-                      </w:p>
-                    </w:txbxContent>
-                  </v:textbox>
-                </v:shape>
-                <w10:wrap type="topAndBottom"/>
-              </v:group>
-            </w:pict>
-          </mc:Fallback>
-        </mc:AlternateContent>
-      </w:r>
-      <w:r>
-        <w:rPr>
-          <w:rFonts w:ascii="CMBX10" w:eastAsia="CMBX10" w:cs="CMBX10"/>
-          <w:color w:val="0000FF"/>
-          <w:kern w:val="0"/>
-          <w:sz w:val="20"/>
-          <w:szCs w:val="20"/>
-          <w:lang w:val="en-US"/>
-        </w:rPr>
-        <w:t>Plot the corresponding eigenvalues sorted in decreasing order. What would be an adequate number of reduced dimensions, m, for this dataset?</w:t>
-      </w:r>
-      <w:r>
-        <w:rPr>
           <w:lang w:val="en-US"/>
         </w:rPr>
         <w:br/>
@@ -5452,19 +5474,28 @@
         <w:tab/>
       </w:r>
       <w:r>
-        <w:t xml:space="preserve">O número reduzido de dimensões é obtido através da percentagem observada na </w:t>
+        <w:t>O número reduzido de dimensões é obtido através da percentagem observada na</w:t>
+      </w:r>
+      <w:r>
+        <w:t xml:space="preserve"> </w:t>
       </w:r>
       <w:r>
         <w:fldChar w:fldCharType="begin"/>
       </w:r>
       <w:r>
-        <w:instrText xml:space="preserve"> REF _Ref162474976 \h </w:instrText>
+        <w:instrText xml:space="preserve"> REF _Ref162730805 \h </w:instrText>
       </w:r>
       <w:r>
         <w:fldChar w:fldCharType="separate"/>
       </w:r>
       <w:r>
-        <w:t>Figure 1</w:t>
+        <w:t xml:space="preserve">Figura </w:t>
+      </w:r>
+      <w:r>
+        <w:rPr>
+          <w:noProof/>
+        </w:rPr>
+        <w:t>3</w:t>
       </w:r>
       <w:r>
         <w:fldChar w:fldCharType="end"/>
@@ -5476,13 +5507,19 @@
         <w:fldChar w:fldCharType="begin"/>
       </w:r>
       <w:r>
-        <w:instrText xml:space="preserve"> REF _Ref162474990 \h </w:instrText>
+        <w:instrText xml:space="preserve"> REF _Ref162730813 \h </w:instrText>
       </w:r>
       <w:r>
         <w:fldChar w:fldCharType="separate"/>
       </w:r>
       <w:r>
-        <w:t>Figure 2</w:t>
+        <w:t xml:space="preserve">Figura </w:t>
+      </w:r>
+      <w:r>
+        <w:rPr>
+          <w:noProof/>
+        </w:rPr>
+        <w:t>4</w:t>
       </w:r>
       <w:r>
         <w:fldChar w:fldCharType="end"/>
@@ -5627,7 +5664,7 @@
         <mc:AlternateContent>
           <mc:Choice Requires="wpg">
             <w:drawing>
-              <wp:anchor distT="0" distB="0" distL="114300" distR="114300" simplePos="0" relativeHeight="251684864" behindDoc="0" locked="0" layoutInCell="1" allowOverlap="1" wp14:anchorId="29A787AB" wp14:editId="3E5537C9">
+              <wp:anchor distT="0" distB="0" distL="114300" distR="114300" simplePos="0" relativeHeight="251682816" behindDoc="0" locked="0" layoutInCell="1" allowOverlap="1" wp14:anchorId="29A787AB" wp14:editId="3C6859A2">
                 <wp:simplePos x="0" y="0"/>
                 <wp:positionH relativeFrom="column">
                   <wp:posOffset>1082040</wp:posOffset>
@@ -5770,7 +5807,7 @@
           </mc:Choice>
           <mc:Fallback>
             <w:pict>
-              <v:group w14:anchorId="29A787AB" id="Agrupar 4" o:spid="_x0000_s1032" style="position:absolute;left:0;text-align:left;margin-left:85.2pt;margin-top:40.4pt;width:292.7pt;height:267.75pt;z-index:251684864" coordsize="37172,34004" o:gfxdata="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">
+              <v:group w14:anchorId="29A787AB" id="Agrupar 4" o:spid="_x0000_s1032" style="position:absolute;left:0;text-align:left;margin-left:85.2pt;margin-top:40.4pt;width:292.7pt;height:267.75pt;z-index:251682816" coordsize="37172,34004" o:gfxdata="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">
                 <v:shape id="Imagem 5" o:spid="_x0000_s1033" type="#_x0000_t75" style="position:absolute;width:37172;height:30810;visibility:visible;mso-wrap-style:square" o:gfxdata="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">
                   <v:imagedata r:id="rId31" o:title=""/>
                 </v:shape>
@@ -5841,7 +5878,7 @@
         <mc:AlternateContent>
           <mc:Choice Requires="wpg">
             <w:drawing>
-              <wp:anchor distT="0" distB="0" distL="114300" distR="114300" simplePos="0" relativeHeight="251687936" behindDoc="0" locked="0" layoutInCell="1" allowOverlap="1" wp14:anchorId="0E86BA31" wp14:editId="664A011E">
+              <wp:anchor distT="0" distB="0" distL="114300" distR="114300" simplePos="0" relativeHeight="251685888" behindDoc="0" locked="0" layoutInCell="1" allowOverlap="1" wp14:anchorId="0E86BA31" wp14:editId="0A437818">
                 <wp:simplePos x="0" y="0"/>
                 <wp:positionH relativeFrom="column">
                   <wp:posOffset>1075690</wp:posOffset>
@@ -5984,7 +6021,7 @@
           </mc:Choice>
           <mc:Fallback>
             <w:pict>
-              <v:group w14:anchorId="0E86BA31" id="Agrupar 5" o:spid="_x0000_s1035" style="position:absolute;left:0;text-align:left;margin-left:84.7pt;margin-top:300.45pt;width:293.2pt;height:261.75pt;z-index:251687936" coordsize="37236,33242" o:gfxdata="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">
+              <v:group w14:anchorId="0E86BA31" id="Agrupar 5" o:spid="_x0000_s1035" style="position:absolute;left:0;text-align:left;margin-left:84.7pt;margin-top:300.45pt;width:293.2pt;height:261.75pt;z-index:251685888" coordsize="37236,33242" o:gfxdata="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">
                 <v:shape id="Imagem 6" o:spid="_x0000_s1036" type="#_x0000_t75" style="position:absolute;width:37236;height:30854;visibility:visible;mso-wrap-style:square" o:gfxdata="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">
                   <v:imagedata r:id="rId33" o:title=""/>
                 </v:shape>
@@ -6090,7 +6127,7 @@
         <mc:AlternateContent>
           <mc:Choice Requires="wpg">
             <w:drawing>
-              <wp:anchor distT="0" distB="0" distL="114300" distR="114300" simplePos="0" relativeHeight="251696128" behindDoc="0" locked="0" layoutInCell="1" allowOverlap="1" wp14:anchorId="52AFD89B" wp14:editId="6630620A">
+              <wp:anchor distT="0" distB="0" distL="114300" distR="114300" simplePos="0" relativeHeight="251694080" behindDoc="0" locked="0" layoutInCell="1" allowOverlap="1" wp14:anchorId="52AFD89B" wp14:editId="3F8BDE59">
                 <wp:simplePos x="0" y="0"/>
                 <wp:positionH relativeFrom="column">
                   <wp:posOffset>862965</wp:posOffset>
@@ -6243,7 +6280,7 @@
           </mc:Choice>
           <mc:Fallback>
             <w:pict>
-              <v:group w14:anchorId="52AFD89B" id="Agrupar 8" o:spid="_x0000_s1038" style="position:absolute;left:0;text-align:left;margin-left:67.95pt;margin-top:319.35pt;width:295.5pt;height:259.5pt;z-index:251696128;mso-width-relative:margin;mso-height-relative:margin" coordsize="39052,35623" o:gfxdata="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">
+              <v:group w14:anchorId="52AFD89B" id="Agrupar 8" o:spid="_x0000_s1038" style="position:absolute;left:0;text-align:left;margin-left:67.95pt;margin-top:319.35pt;width:295.5pt;height:259.5pt;z-index:251694080;mso-width-relative:margin;mso-height-relative:margin" coordsize="39052,35623" o:gfxdata="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">
                 <v:shape id="Imagem 7" o:spid="_x0000_s1039" type="#_x0000_t75" alt="Uma imagem com texto, file, diagrama, Gráfico&#10;&#10;Descrição gerada automaticamente" style="position:absolute;width:39052;height:32359;visibility:visible;mso-wrap-style:square" o:gfxdata="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">
                   <v:imagedata r:id="rId35" o:title="Uma imagem com texto, file, diagrama, Gráfico&#10;&#10;Descrição gerada automaticamente"/>
                 </v:shape>
@@ -6323,7 +6360,7 @@
         <mc:AlternateContent>
           <mc:Choice Requires="wpg">
             <w:drawing>
-              <wp:anchor distT="0" distB="0" distL="114300" distR="114300" simplePos="0" relativeHeight="251692032" behindDoc="0" locked="0" layoutInCell="1" allowOverlap="1" wp14:anchorId="765B3C9A" wp14:editId="50F63288">
+              <wp:anchor distT="0" distB="0" distL="114300" distR="114300" simplePos="0" relativeHeight="251689984" behindDoc="0" locked="0" layoutInCell="1" allowOverlap="1" wp14:anchorId="765B3C9A" wp14:editId="5962D4D5">
                 <wp:simplePos x="0" y="0"/>
                 <wp:positionH relativeFrom="column">
                   <wp:posOffset>862965</wp:posOffset>
@@ -6473,7 +6510,7 @@
           </mc:Choice>
           <mc:Fallback>
             <w:pict>
-              <v:group w14:anchorId="765B3C9A" id="Agrupar 6" o:spid="_x0000_s1041" style="position:absolute;left:0;text-align:left;margin-left:67.95pt;margin-top:8.65pt;width:300pt;height:285.75pt;z-index:251692032;mso-width-relative:margin;mso-height-relative:margin" coordsize="40919,37147" o:gfxdata="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">
+              <v:group w14:anchorId="765B3C9A" id="Agrupar 6" o:spid="_x0000_s1041" style="position:absolute;left:0;text-align:left;margin-left:67.95pt;margin-top:8.65pt;width:300pt;height:285.75pt;z-index:251689984;mso-width-relative:margin;mso-height-relative:margin" coordsize="40919,37147" o:gfxdata="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">
                 <v:shape id="Imagem 3" o:spid="_x0000_s1042" type="#_x0000_t75" alt="Uma imagem com texto, diagrama, file, Gráfico&#10;&#10;Descrição gerada automaticamente" style="position:absolute;width:40919;height:33909;visibility:visible;mso-wrap-style:square" o:gfxdata="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">
                   <v:imagedata r:id="rId37" o:title="Uma imagem com texto, diagrama, file, Gráfico&#10;&#10;Descrição gerada automaticamente"/>
                 </v:shape>
@@ -6561,7 +6598,13 @@
         <w:jc w:val="both"/>
       </w:pPr>
       <w:r>
-        <w:t>Observando os gráficos da soma cumulativa e tendo em conta que deve-se escolher o número de dimensões com uma soma cumulativa de pelo menos 80%</w:t>
+        <w:t>Observando os gráficos da soma cumulativa e tendo em conta que</w:t>
+      </w:r>
+      <w:r>
+        <w:t xml:space="preserve"> se</w:t>
+      </w:r>
+      <w:r>
+        <w:t xml:space="preserve"> deve escolher o número de dimensões com uma soma cumulativa de pelo menos 80%</w:t>
       </w:r>
       <w:r>
         <w:t xml:space="preserve"> é possível concluir que para o </w:t>
@@ -6722,13 +6765,8 @@
         <w:ind w:left="1134"/>
         <w:jc w:val="both"/>
       </w:pPr>
-      <w:proofErr w:type="spellStart"/>
-      <w:r>
-        <w:t>Sendo</w:t>
-      </w:r>
-      <w:proofErr w:type="spellEnd"/>
-      <w:r>
-        <w:t xml:space="preserve"> que </w:t>
+      <w:r>
+        <w:t xml:space="preserve">Sendo que </w:t>
       </w:r>
       <w:r>
         <w:t xml:space="preserve">as dimensões adequadas para a redução são iguais tanto no PCA como no SVD </w:t>
@@ -6831,14 +6869,25 @@
         <w:spacing w:after="0" w:line="240" w:lineRule="auto"/>
         <w:rPr>
           <w:rFonts w:ascii="CMBX10" w:eastAsia="CMBX10" w:cs="CMBX10"/>
+          <w:kern w:val="0"/>
+          <w:sz w:val="20"/>
+          <w:szCs w:val="20"/>
+          <w:lang w:val="en-US"/>
+        </w:rPr>
+      </w:pPr>
+      <w:proofErr w:type="spellStart"/>
+      <w:r>
+        <w:rPr>
+          <w:rFonts w:ascii="CMBX10" w:eastAsia="CMBX10" w:cs="CMBX10"/>
           <w:b/>
           <w:bCs/>
           <w:kern w:val="0"/>
           <w:sz w:val="24"/>
           <w:szCs w:val="24"/>
         </w:rPr>
-      </w:pPr>
-      <w:proofErr w:type="spellStart"/>
+        <w:t>Feature</w:t>
+      </w:r>
+      <w:proofErr w:type="spellEnd"/>
       <w:r>
         <w:rPr>
           <w:rFonts w:ascii="CMBX10" w:eastAsia="CMBX10" w:cs="CMBX10"/>
@@ -6848,9 +6897,9 @@
           <w:sz w:val="24"/>
           <w:szCs w:val="24"/>
         </w:rPr>
-        <w:t>Feature</w:t>
-      </w:r>
-      <w:proofErr w:type="spellEnd"/>
+        <w:t xml:space="preserve"> </w:t>
+      </w:r>
+      <w:proofErr w:type="spellStart"/>
       <w:r>
         <w:rPr>
           <w:rFonts w:ascii="CMBX10" w:eastAsia="CMBX10" w:cs="CMBX10"/>
@@ -6860,9 +6909,9 @@
           <w:sz w:val="24"/>
           <w:szCs w:val="24"/>
         </w:rPr>
-        <w:t xml:space="preserve"> </w:t>
-      </w:r>
-      <w:proofErr w:type="spellStart"/>
+        <w:t>Discretization</w:t>
+      </w:r>
+      <w:proofErr w:type="spellEnd"/>
       <w:r>
         <w:rPr>
           <w:rFonts w:ascii="CMBX10" w:eastAsia="CMBX10" w:cs="CMBX10"/>
@@ -6872,9 +6921,8 @@
           <w:sz w:val="24"/>
           <w:szCs w:val="24"/>
         </w:rPr>
-        <w:t>Discretization</w:t>
-      </w:r>
-      <w:proofErr w:type="spellEnd"/>
+        <w:br/>
+      </w:r>
       <w:r>
         <w:rPr>
           <w:rFonts w:ascii="CMBX10" w:eastAsia="CMBX10" w:cs="CMBX10"/>
@@ -6886,17 +6934,259 @@
         </w:rPr>
         <w:br/>
       </w:r>
-      <w:r>
-        <w:rPr>
-          <w:rFonts w:ascii="CMBX10" w:eastAsia="CMBX10" w:cs="CMBX10"/>
-          <w:b/>
-          <w:bCs/>
-          <w:kern w:val="0"/>
-          <w:sz w:val="24"/>
-          <w:szCs w:val="24"/>
-        </w:rPr>
-        <w:br/>
-      </w:r>
+    </w:p>
+    <w:p>
+      <w:pPr>
+        <w:pStyle w:val="PargrafodaLista"/>
+        <w:numPr>
+          <w:ilvl w:val="1"/>
+          <w:numId w:val="2"/>
+        </w:numPr>
+        <w:autoSpaceDE w:val="0"/>
+        <w:autoSpaceDN w:val="0"/>
+        <w:adjustRightInd w:val="0"/>
+        <w:spacing w:after="0" w:line="240" w:lineRule="auto"/>
+        <w:rPr>
+          <w:rFonts w:ascii="CMBX10" w:eastAsia="CMBX10" w:cs="CMBX10"/>
+          <w:kern w:val="0"/>
+          <w:sz w:val="20"/>
+          <w:szCs w:val="20"/>
+        </w:rPr>
+      </w:pPr>
+      <w:r>
+        <w:rPr>
+          <w:rFonts w:ascii="CMBX10" w:eastAsia="CMBX10" w:cs="CMBX10"/>
+          <w:kern w:val="0"/>
+          <w:sz w:val="20"/>
+          <w:szCs w:val="20"/>
+        </w:rPr>
+        <w:t>Discretiza</w:t>
+      </w:r>
+      <w:r>
+        <w:rPr>
+          <w:rFonts w:ascii="CMBX10" w:eastAsia="CMBX10" w:cs="CMBX10"/>
+          <w:kern w:val="0"/>
+          <w:sz w:val="20"/>
+          <w:szCs w:val="20"/>
+        </w:rPr>
+        <w:t>çã</w:t>
+      </w:r>
+      <w:r>
+        <w:rPr>
+          <w:rFonts w:ascii="CMBX10" w:eastAsia="CMBX10" w:cs="CMBX10"/>
+          <w:kern w:val="0"/>
+          <w:sz w:val="20"/>
+          <w:szCs w:val="20"/>
+        </w:rPr>
+        <w:t>o n</w:t>
+      </w:r>
+      <w:r>
+        <w:rPr>
+          <w:rFonts w:ascii="CMBX10" w:eastAsia="CMBX10" w:cs="CMBX10"/>
+          <w:kern w:val="0"/>
+          <w:sz w:val="20"/>
+          <w:szCs w:val="20"/>
+        </w:rPr>
+        <w:t>ã</w:t>
+      </w:r>
+      <w:r>
+        <w:rPr>
+          <w:rFonts w:ascii="CMBX10" w:eastAsia="CMBX10" w:cs="CMBX10"/>
+          <w:kern w:val="0"/>
+          <w:sz w:val="20"/>
+          <w:szCs w:val="20"/>
+        </w:rPr>
+        <w:t>o supervisionada</w:t>
+      </w:r>
+    </w:p>
+    <w:p>
+      <w:pPr>
+        <w:ind w:left="1134"/>
+        <w:jc w:val="both"/>
+      </w:pPr>
+      <w:r>
+        <w:t xml:space="preserve">O método de discretização não </w:t>
+      </w:r>
+      <w:proofErr w:type="spellStart"/>
+      <w:r>
+        <w:t>supervionada</w:t>
+      </w:r>
+      <w:proofErr w:type="spellEnd"/>
+      <w:r>
+        <w:t xml:space="preserve"> escolhido foi o </w:t>
+      </w:r>
+      <w:proofErr w:type="spellStart"/>
+      <w:r>
+        <w:t>Equal</w:t>
+      </w:r>
+      <w:proofErr w:type="spellEnd"/>
+      <w:r>
+        <w:t xml:space="preserve"> </w:t>
+      </w:r>
+      <w:proofErr w:type="spellStart"/>
+      <w:r>
+        <w:t>Frequency</w:t>
+      </w:r>
+      <w:proofErr w:type="spellEnd"/>
+      <w:r>
+        <w:t xml:space="preserve"> </w:t>
+      </w:r>
+      <w:proofErr w:type="spellStart"/>
+      <w:r>
+        <w:t>Binning</w:t>
+      </w:r>
+      <w:proofErr w:type="spellEnd"/>
+      <w:r>
+        <w:t xml:space="preserve">. Os </w:t>
+      </w:r>
+      <w:r>
+        <w:t>dados numéricos</w:t>
+      </w:r>
+      <w:r>
+        <w:t xml:space="preserve"> são divididos em grupos</w:t>
+      </w:r>
+      <w:r>
+        <w:t xml:space="preserve"> (</w:t>
+      </w:r>
+      <w:proofErr w:type="spellStart"/>
+      <w:r>
+        <w:t>bins</w:t>
+      </w:r>
+      <w:proofErr w:type="spellEnd"/>
+      <w:r>
+        <w:t>)</w:t>
+      </w:r>
+      <w:r>
+        <w:t xml:space="preserve"> o que reduz a complexidade e ajuda </w:t>
+      </w:r>
+      <w:r>
+        <w:t>quando os dados são usados em algoritmos de classificação por exemplo.</w:t>
+      </w:r>
+    </w:p>
+    <w:p>
+      <w:pPr>
+        <w:ind w:left="1134"/>
+        <w:jc w:val="both"/>
+      </w:pPr>
+    </w:p>
+    <w:p>
+      <w:pPr>
+        <w:pStyle w:val="PargrafodaLista"/>
+        <w:autoSpaceDE w:val="0"/>
+        <w:autoSpaceDN w:val="0"/>
+        <w:adjustRightInd w:val="0"/>
+        <w:spacing w:after="0" w:line="240" w:lineRule="auto"/>
+        <w:ind w:left="1440"/>
+        <w:rPr>
+          <w:rFonts w:ascii="CMBX10" w:eastAsia="CMBX10" w:cs="CMBX10"/>
+          <w:kern w:val="0"/>
+          <w:sz w:val="20"/>
+          <w:szCs w:val="20"/>
+        </w:rPr>
+      </w:pPr>
+    </w:p>
+    <w:p>
+      <w:pPr>
+        <w:pStyle w:val="PargrafodaLista"/>
+        <w:numPr>
+          <w:ilvl w:val="1"/>
+          <w:numId w:val="2"/>
+        </w:numPr>
+        <w:autoSpaceDE w:val="0"/>
+        <w:autoSpaceDN w:val="0"/>
+        <w:adjustRightInd w:val="0"/>
+        <w:spacing w:after="0" w:line="240" w:lineRule="auto"/>
+        <w:rPr>
+          <w:rFonts w:ascii="CMBX10" w:eastAsia="CMBX10" w:cs="CMBX10"/>
+          <w:kern w:val="0"/>
+          <w:sz w:val="20"/>
+          <w:szCs w:val="20"/>
+          <w:lang w:val="en-US"/>
+        </w:rPr>
+      </w:pPr>
+      <w:proofErr w:type="spellStart"/>
+      <w:r>
+        <w:rPr>
+          <w:rFonts w:ascii="CMBX10" w:eastAsia="CMBX10" w:cs="CMBX10"/>
+          <w:kern w:val="0"/>
+          <w:sz w:val="20"/>
+          <w:szCs w:val="20"/>
+          <w:lang w:val="en-US"/>
+        </w:rPr>
+        <w:t>Discretiza</w:t>
+      </w:r>
+      <w:r>
+        <w:rPr>
+          <w:rFonts w:ascii="CMBX10" w:eastAsia="CMBX10" w:cs="CMBX10"/>
+          <w:kern w:val="0"/>
+          <w:sz w:val="20"/>
+          <w:szCs w:val="20"/>
+          <w:lang w:val="en-US"/>
+        </w:rPr>
+        <w:t>çã</w:t>
+      </w:r>
+      <w:r>
+        <w:rPr>
+          <w:rFonts w:ascii="CMBX10" w:eastAsia="CMBX10" w:cs="CMBX10"/>
+          <w:kern w:val="0"/>
+          <w:sz w:val="20"/>
+          <w:szCs w:val="20"/>
+          <w:lang w:val="en-US"/>
+        </w:rPr>
+        <w:t>o</w:t>
+      </w:r>
+      <w:proofErr w:type="spellEnd"/>
+      <w:r>
+        <w:rPr>
+          <w:rFonts w:ascii="CMBX10" w:eastAsia="CMBX10" w:cs="CMBX10"/>
+          <w:kern w:val="0"/>
+          <w:sz w:val="20"/>
+          <w:szCs w:val="20"/>
+          <w:lang w:val="en-US"/>
+        </w:rPr>
+        <w:t xml:space="preserve"> </w:t>
+      </w:r>
+      <w:proofErr w:type="spellStart"/>
+      <w:r>
+        <w:rPr>
+          <w:rFonts w:ascii="CMBX10" w:eastAsia="CMBX10" w:cs="CMBX10"/>
+          <w:kern w:val="0"/>
+          <w:sz w:val="20"/>
+          <w:szCs w:val="20"/>
+          <w:lang w:val="en-US"/>
+        </w:rPr>
+        <w:t>supervisionada</w:t>
+      </w:r>
+      <w:proofErr w:type="spellEnd"/>
+    </w:p>
+    <w:p>
+      <w:pPr>
+        <w:pStyle w:val="PargrafodaLista"/>
+        <w:rPr>
+          <w:rFonts w:ascii="CMBX10" w:eastAsia="CMBX10" w:cs="CMBX10"/>
+          <w:kern w:val="0"/>
+          <w:sz w:val="20"/>
+          <w:szCs w:val="20"/>
+          <w:lang w:val="en-US"/>
+        </w:rPr>
+      </w:pPr>
+    </w:p>
+    <w:p>
+      <w:pPr>
+        <w:pStyle w:val="PargrafodaLista"/>
+        <w:autoSpaceDE w:val="0"/>
+        <w:autoSpaceDN w:val="0"/>
+        <w:adjustRightInd w:val="0"/>
+        <w:spacing w:after="0" w:line="240" w:lineRule="auto"/>
+        <w:ind w:left="1440"/>
+        <w:rPr>
+          <w:rFonts w:ascii="CMBX10" w:eastAsia="CMBX10" w:cs="CMBX10"/>
+          <w:kern w:val="0"/>
+          <w:sz w:val="20"/>
+          <w:szCs w:val="20"/>
+          <w:lang w:val="en-US"/>
+        </w:rPr>
+      </w:pPr>
     </w:p>
     <w:sectPr>
       <w:pgSz w:w="11906" w:h="16838"/>
@@ -7004,7 +7294,7 @@
   <w:abstractNum w:abstractNumId="1" w15:restartNumberingAfterBreak="0">
     <w:nsid w:val="18A77E72"/>
     <w:multiLevelType w:val="hybridMultilevel"/>
-    <w:tmpl w:val="C53E95BE"/>
+    <w:tmpl w:val="59A45F00"/>
     <w:lvl w:ilvl="0" w:tplc="63E016E6">
       <w:start w:val="1"/>
       <w:numFmt w:val="lowerLetter"/>
@@ -7017,14 +7307,17 @@
         <w:rFonts w:ascii="CMR10" w:eastAsia="CMR10" w:cs="CMR10" w:hint="default"/>
       </w:rPr>
     </w:lvl>
-    <w:lvl w:ilvl="1" w:tplc="08160019" w:tentative="1">
+    <w:lvl w:ilvl="1" w:tplc="84680658">
       <w:start w:val="1"/>
       <w:numFmt w:val="lowerLetter"/>
-      <w:lvlText w:val="%2."/>
+      <w:lvlText w:val="(%2)"/>
       <w:lvlJc w:val="left"/>
       <w:pPr>
         <w:ind w:left="1440" w:hanging="360"/>
       </w:pPr>
+      <w:rPr>
+        <w:rFonts w:hint="default"/>
+      </w:rPr>
     </w:lvl>
     <w:lvl w:ilvl="2" w:tplc="0816001B" w:tentative="1">
       <w:start w:val="1"/>

</xml_diff>

<commit_message>
Agora sim, corrigi parte do FR
</commit_message>
<xml_diff>
--- a/Aula Prática 2/Respostas.docx
+++ b/Aula Prática 2/Respostas.docx
@@ -1521,13 +1521,8 @@
       </w:r>
       <w:proofErr w:type="spellEnd"/>
       <w:r>
-        <w:t xml:space="preserve"> bacano </w:t>
-      </w:r>
-      <w:proofErr w:type="spellStart"/>
-      <w:r>
-        <w:t>ya</w:t>
-      </w:r>
-      <w:proofErr w:type="spellEnd"/>
+        <w:t xml:space="preserve"> bacano ya</w:t>
+      </w:r>
     </w:p>
     <w:p/>
     <w:p>
@@ -1601,21 +1596,8 @@
         <w:fldChar w:fldCharType="end"/>
       </w:r>
       <w:r>
-        <w:t xml:space="preserve"> - Aqui </w:t>
-      </w:r>
-      <w:proofErr w:type="spellStart"/>
-      <w:r>
-        <w:t>ja</w:t>
-      </w:r>
-      <w:proofErr w:type="spellEnd"/>
-      <w:r>
-        <w:t xml:space="preserve"> e a outra </w:t>
-      </w:r>
-      <w:proofErr w:type="spellStart"/>
-      <w:r>
-        <w:t>ya</w:t>
-      </w:r>
-      <w:proofErr w:type="spellEnd"/>
+        <w:t xml:space="preserve"> - Aqui ja e a outra ya</w:t>
+      </w:r>
     </w:p>
     <w:p/>
     <w:p>
@@ -4747,29 +4729,7 @@
           <w:sz w:val="20"/>
           <w:szCs w:val="20"/>
         </w:rPr>
-        <w:t xml:space="preserve"> </w:t>
-      </w:r>
-      <w:proofErr w:type="spellStart"/>
-      <w:r>
-        <w:rPr>
-          <w:rFonts w:ascii="CMBX10" w:eastAsia="CMBX10" w:cs="CMBX10"/>
-          <w:color w:val="0000FF"/>
-          <w:kern w:val="0"/>
-          <w:sz w:val="20"/>
-          <w:szCs w:val="20"/>
-        </w:rPr>
-        <w:t>the</w:t>
-      </w:r>
-      <w:proofErr w:type="spellEnd"/>
-      <w:r>
-        <w:rPr>
-          <w:rFonts w:ascii="CMBX10" w:eastAsia="CMBX10" w:cs="CMBX10"/>
-          <w:color w:val="0000FF"/>
-          <w:kern w:val="0"/>
-          <w:sz w:val="20"/>
-          <w:szCs w:val="20"/>
-        </w:rPr>
-        <w:t xml:space="preserve"> </w:t>
+        <w:t xml:space="preserve"> the </w:t>
       </w:r>
       <w:proofErr w:type="spellStart"/>
       <w:r>
@@ -4907,7 +4867,7 @@
           <w:sz w:val="20"/>
           <w:szCs w:val="20"/>
         </w:rPr>
-        <w:t xml:space="preserve">Compute </w:t>
+        <w:t xml:space="preserve">Compute the PCA </w:t>
       </w:r>
       <w:proofErr w:type="spellStart"/>
       <w:r>
@@ -4917,7 +4877,7 @@
           <w:sz w:val="20"/>
           <w:szCs w:val="20"/>
         </w:rPr>
-        <w:t>the</w:t>
+        <w:t>decomposition</w:t>
       </w:r>
       <w:proofErr w:type="spellEnd"/>
       <w:r>
@@ -4927,657 +4887,281 @@
           <w:sz w:val="20"/>
           <w:szCs w:val="20"/>
         </w:rPr>
-        <w:t xml:space="preserve"> PCA </w:t>
+        <w:t>.</w:t>
+      </w:r>
+    </w:p>
+    <w:p>
+      <w:pPr>
+        <w:autoSpaceDE w:val="0"/>
+        <w:autoSpaceDN w:val="0"/>
+        <w:adjustRightInd w:val="0"/>
+        <w:spacing w:after="0" w:line="240" w:lineRule="auto"/>
+        <w:ind w:left="1134"/>
+        <w:rPr>
+          <w:rFonts w:ascii="CMBX10" w:eastAsia="CMBX10" w:cs="CMBX10"/>
+          <w:color w:val="0000FF"/>
+          <w:kern w:val="0"/>
+          <w:sz w:val="20"/>
+          <w:szCs w:val="20"/>
+          <w:lang w:val="en-US"/>
+        </w:rPr>
+      </w:pPr>
+      <w:r>
+        <w:rPr>
+          <w:rFonts w:ascii="CMBX10" w:eastAsia="CMBX10" w:cs="CMBX10"/>
+          <w:color w:val="0000FF"/>
+          <w:kern w:val="0"/>
+          <w:sz w:val="20"/>
+          <w:szCs w:val="20"/>
+          <w:lang w:val="en-US"/>
+        </w:rPr>
+        <w:t>Plot the corresponding eigenvalues sorted in decreasing order. What would be an adequate number of reduced dimensions, m, for this dataset?</w:t>
+      </w:r>
+    </w:p>
+    <w:p>
+      <w:pPr>
+        <w:autoSpaceDE w:val="0"/>
+        <w:autoSpaceDN w:val="0"/>
+        <w:adjustRightInd w:val="0"/>
+        <w:spacing w:after="0" w:line="240" w:lineRule="auto"/>
+        <w:ind w:left="1134"/>
+        <w:rPr>
+          <w:rFonts w:ascii="CMBX10" w:eastAsia="CMBX10" w:cs="CMBX10"/>
+          <w:color w:val="0000FF"/>
+          <w:kern w:val="0"/>
+          <w:sz w:val="20"/>
+          <w:szCs w:val="20"/>
+          <w:lang w:val="en-US"/>
+        </w:rPr>
+      </w:pPr>
+    </w:p>
+    <w:p>
+      <w:pPr>
+        <w:autoSpaceDE w:val="0"/>
+        <w:autoSpaceDN w:val="0"/>
+        <w:adjustRightInd w:val="0"/>
+        <w:spacing w:after="0" w:line="240" w:lineRule="auto"/>
+        <w:ind w:left="1134"/>
+        <w:rPr>
+          <w:rFonts w:ascii="CMBX10" w:eastAsia="CMBX10" w:cs="CMBX10"/>
+          <w:color w:val="0000FF"/>
+          <w:kern w:val="0"/>
+          <w:sz w:val="20"/>
+          <w:szCs w:val="20"/>
+          <w:lang w:val="en-US"/>
+        </w:rPr>
+      </w:pPr>
+      <w:r>
+        <w:rPr>
+          <w:rFonts w:ascii="CMBX10" w:eastAsia="CMBX10" w:cs="CMBX10"/>
+          <w:noProof/>
+          <w:color w:val="0000FF"/>
+          <w:kern w:val="0"/>
+          <w:sz w:val="20"/>
+          <w:szCs w:val="20"/>
+          <w:lang w:val="en-US"/>
+        </w:rPr>
+        <w:drawing>
+          <wp:anchor distT="0" distB="0" distL="114300" distR="114300" simplePos="0" relativeHeight="251702272" behindDoc="0" locked="0" layoutInCell="1" allowOverlap="1" wp14:anchorId="0233F8FD" wp14:editId="58C3F1CE">
+            <wp:simplePos x="0" y="0"/>
+            <wp:positionH relativeFrom="column">
+              <wp:posOffset>606646</wp:posOffset>
+            </wp:positionH>
+            <wp:positionV relativeFrom="paragraph">
+              <wp:posOffset>2593975</wp:posOffset>
+            </wp:positionV>
+            <wp:extent cx="4381500" cy="2452849"/>
+            <wp:effectExtent l="0" t="0" r="0" b="5080"/>
+            <wp:wrapTopAndBottom/>
+            <wp:docPr id="754813777" name="Imagem 8"/>
+            <wp:cNvGraphicFramePr>
+              <a:graphicFrameLocks xmlns:a="http://schemas.openxmlformats.org/drawingml/2006/main" noChangeAspect="1"/>
+            </wp:cNvGraphicFramePr>
+            <a:graphic xmlns:a="http://schemas.openxmlformats.org/drawingml/2006/main">
+              <a:graphicData uri="http://schemas.openxmlformats.org/drawingml/2006/picture">
+                <pic:pic xmlns:pic="http://schemas.openxmlformats.org/drawingml/2006/picture">
+                  <pic:nvPicPr>
+                    <pic:cNvPr id="0" name="Picture 6"/>
+                    <pic:cNvPicPr>
+                      <a:picLocks noChangeAspect="1" noChangeArrowheads="1"/>
+                    </pic:cNvPicPr>
+                  </pic:nvPicPr>
+                  <pic:blipFill>
+                    <a:blip r:embed="rId26">
+                      <a:extLst>
+                        <a:ext uri="{28A0092B-C50C-407E-A947-70E740481C1C}">
+                          <a14:useLocalDpi xmlns:a14="http://schemas.microsoft.com/office/drawing/2010/main" val="0"/>
+                        </a:ext>
+                      </a:extLst>
+                    </a:blip>
+                    <a:srcRect/>
+                    <a:stretch>
+                      <a:fillRect/>
+                    </a:stretch>
+                  </pic:blipFill>
+                  <pic:spPr bwMode="auto">
+                    <a:xfrm>
+                      <a:off x="0" y="0"/>
+                      <a:ext cx="4381500" cy="2452849"/>
+                    </a:xfrm>
+                    <a:prstGeom prst="rect">
+                      <a:avLst/>
+                    </a:prstGeom>
+                    <a:noFill/>
+                  </pic:spPr>
+                </pic:pic>
+              </a:graphicData>
+            </a:graphic>
+          </wp:anchor>
+        </w:drawing>
+      </w:r>
+      <w:r>
+        <w:rPr>
+          <w:rFonts w:ascii="CMBX10" w:eastAsia="CMBX10" w:cs="CMBX10"/>
+          <w:noProof/>
+          <w:color w:val="0000FF"/>
+          <w:kern w:val="0"/>
+          <w:sz w:val="20"/>
+          <w:szCs w:val="20"/>
+          <w:lang w:val="en-US"/>
+        </w:rPr>
+        <w:drawing>
+          <wp:inline distT="0" distB="0" distL="0" distR="0" wp14:anchorId="5770B9CF" wp14:editId="13ACDF28">
+            <wp:extent cx="4267200" cy="2388861"/>
+            <wp:effectExtent l="0" t="0" r="0" b="0"/>
+            <wp:docPr id="664876360" name="Imagem 6"/>
+            <wp:cNvGraphicFramePr>
+              <a:graphicFrameLocks xmlns:a="http://schemas.openxmlformats.org/drawingml/2006/main" noChangeAspect="1"/>
+            </wp:cNvGraphicFramePr>
+            <a:graphic xmlns:a="http://schemas.openxmlformats.org/drawingml/2006/main">
+              <a:graphicData uri="http://schemas.openxmlformats.org/drawingml/2006/picture">
+                <pic:pic xmlns:pic="http://schemas.openxmlformats.org/drawingml/2006/picture">
+                  <pic:nvPicPr>
+                    <pic:cNvPr id="0" name="Picture 5"/>
+                    <pic:cNvPicPr>
+                      <a:picLocks noChangeAspect="1" noChangeArrowheads="1"/>
+                    </pic:cNvPicPr>
+                  </pic:nvPicPr>
+                  <pic:blipFill>
+                    <a:blip r:embed="rId27">
+                      <a:extLst>
+                        <a:ext uri="{28A0092B-C50C-407E-A947-70E740481C1C}">
+                          <a14:useLocalDpi xmlns:a14="http://schemas.microsoft.com/office/drawing/2010/main" val="0"/>
+                        </a:ext>
+                      </a:extLst>
+                    </a:blip>
+                    <a:srcRect/>
+                    <a:stretch>
+                      <a:fillRect/>
+                    </a:stretch>
+                  </pic:blipFill>
+                  <pic:spPr bwMode="auto">
+                    <a:xfrm>
+                      <a:off x="0" y="0"/>
+                      <a:ext cx="4281349" cy="2396782"/>
+                    </a:xfrm>
+                    <a:prstGeom prst="rect">
+                      <a:avLst/>
+                    </a:prstGeom>
+                    <a:noFill/>
+                  </pic:spPr>
+                </pic:pic>
+              </a:graphicData>
+            </a:graphic>
+          </wp:inline>
+        </w:drawing>
+      </w:r>
+    </w:p>
+    <w:p>
+      <w:pPr>
+        <w:autoSpaceDE w:val="0"/>
+        <w:autoSpaceDN w:val="0"/>
+        <w:adjustRightInd w:val="0"/>
+        <w:spacing w:after="0" w:line="240" w:lineRule="auto"/>
+        <w:ind w:left="1134"/>
+        <w:rPr>
+          <w:rFonts w:ascii="CMBX10" w:eastAsia="CMBX10" w:cs="CMBX10"/>
+          <w:color w:val="0000FF"/>
+          <w:kern w:val="0"/>
+          <w:sz w:val="20"/>
+          <w:szCs w:val="20"/>
+          <w:lang w:val="en-US"/>
+        </w:rPr>
+      </w:pPr>
+    </w:p>
+    <w:p>
+      <w:pPr>
+        <w:autoSpaceDE w:val="0"/>
+        <w:autoSpaceDN w:val="0"/>
+        <w:adjustRightInd w:val="0"/>
+        <w:spacing w:after="0" w:line="240" w:lineRule="auto"/>
+        <w:ind w:left="1134"/>
+        <w:rPr>
+          <w:rFonts w:ascii="CMBX10" w:eastAsia="CMBX10" w:cs="CMBX10"/>
+          <w:color w:val="0000FF"/>
+          <w:kern w:val="0"/>
+          <w:sz w:val="20"/>
+          <w:szCs w:val="20"/>
+          <w:lang w:val="en-US"/>
+        </w:rPr>
+      </w:pPr>
+    </w:p>
+    <w:p>
+      <w:pPr>
+        <w:autoSpaceDE w:val="0"/>
+        <w:autoSpaceDN w:val="0"/>
+        <w:adjustRightInd w:val="0"/>
+        <w:spacing w:after="0" w:line="240" w:lineRule="auto"/>
+        <w:ind w:left="1134"/>
+        <w:rPr>
+          <w:rFonts w:ascii="CMBX10" w:eastAsia="CMBX10" w:cs="CMBX10"/>
+          <w:color w:val="0000FF"/>
+          <w:kern w:val="0"/>
+          <w:sz w:val="20"/>
+          <w:szCs w:val="20"/>
+          <w:lang w:val="en-US"/>
+        </w:rPr>
+      </w:pPr>
+    </w:p>
+    <w:p>
+      <w:pPr>
+        <w:jc w:val="both"/>
+      </w:pPr>
+      <w:r>
+        <w:t xml:space="preserve">Ao traçar os vetores próprios obtidos da decomposição PCA, demonstra-se de que forma cada componente contribui para preservar a variância do </w:t>
       </w:r>
       <w:proofErr w:type="spellStart"/>
       <w:r>
-        <w:rPr>
-          <w:rFonts w:ascii="CMBX10" w:eastAsia="CMBX10" w:cs="CMBX10"/>
-          <w:kern w:val="0"/>
-          <w:sz w:val="20"/>
-          <w:szCs w:val="20"/>
-        </w:rPr>
-        <w:t>decomposition</w:t>
+        <w:t>dataset</w:t>
       </w:r>
       <w:proofErr w:type="spellEnd"/>
       <w:r>
-        <w:rPr>
-          <w:rFonts w:ascii="CMBX10" w:eastAsia="CMBX10" w:cs="CMBX10"/>
-          <w:kern w:val="0"/>
-          <w:sz w:val="20"/>
-          <w:szCs w:val="20"/>
-        </w:rPr>
-        <w:t>.</w:t>
-      </w:r>
-    </w:p>
-    <w:p>
-      <w:pPr>
-        <w:autoSpaceDE w:val="0"/>
-        <w:autoSpaceDN w:val="0"/>
-        <w:adjustRightInd w:val="0"/>
-        <w:spacing w:after="0" w:line="240" w:lineRule="auto"/>
-        <w:ind w:left="1134"/>
-        <w:rPr>
-          <w:rFonts w:ascii="CMBX10" w:eastAsia="CMBX10" w:cs="CMBX10"/>
-          <w:color w:val="0000FF"/>
-          <w:kern w:val="0"/>
-          <w:sz w:val="20"/>
-          <w:szCs w:val="20"/>
-          <w:lang w:val="en-US"/>
-        </w:rPr>
-      </w:pPr>
-      <w:r>
-        <w:rPr>
-          <w:rFonts w:ascii="CMBX10" w:eastAsia="CMBX10" w:cs="CMBX10"/>
-          <w:noProof/>
-          <w:color w:val="0000FF"/>
-          <w:kern w:val="0"/>
-          <w:sz w:val="20"/>
-          <w:szCs w:val="20"/>
-          <w:lang w:val="en-US"/>
-        </w:rPr>
-        <mc:AlternateContent>
-          <mc:Choice Requires="wpg">
-            <w:drawing>
-              <wp:anchor distT="0" distB="0" distL="114300" distR="114300" simplePos="0" relativeHeight="251697152" behindDoc="0" locked="0" layoutInCell="1" allowOverlap="1" wp14:anchorId="793C62FD" wp14:editId="73DDD68B">
-                <wp:simplePos x="0" y="0"/>
-                <wp:positionH relativeFrom="column">
-                  <wp:posOffset>967740</wp:posOffset>
-                </wp:positionH>
-                <wp:positionV relativeFrom="paragraph">
-                  <wp:posOffset>583565</wp:posOffset>
-                </wp:positionV>
-                <wp:extent cx="3667125" cy="3409950"/>
-                <wp:effectExtent l="0" t="0" r="9525" b="0"/>
-                <wp:wrapTopAndBottom/>
-                <wp:docPr id="969242693" name="Agrupar 1"/>
-                <wp:cNvGraphicFramePr/>
-                <a:graphic xmlns:a="http://schemas.openxmlformats.org/drawingml/2006/main">
-                  <a:graphicData uri="http://schemas.microsoft.com/office/word/2010/wordprocessingGroup">
-                    <wpg:wgp>
-                      <wpg:cNvGrpSpPr/>
-                      <wpg:grpSpPr>
-                        <a:xfrm>
-                          <a:off x="0" y="0"/>
-                          <a:ext cx="3667125" cy="3409950"/>
-                          <a:chOff x="0" y="0"/>
-                          <a:chExt cx="3667125" cy="3409950"/>
-                        </a:xfrm>
-                      </wpg:grpSpPr>
-                      <pic:pic xmlns:pic="http://schemas.openxmlformats.org/drawingml/2006/picture">
-                        <pic:nvPicPr>
-                          <pic:cNvPr id="1839399654" name="Imagem 3"/>
-                          <pic:cNvPicPr>
-                            <a:picLocks noChangeAspect="1"/>
-                          </pic:cNvPicPr>
-                        </pic:nvPicPr>
-                        <pic:blipFill>
-                          <a:blip r:embed="rId26">
-                            <a:extLst>
-                              <a:ext uri="{28A0092B-C50C-407E-A947-70E740481C1C}">
-                                <a14:useLocalDpi xmlns:a14="http://schemas.microsoft.com/office/drawing/2010/main" val="0"/>
-                              </a:ext>
-                            </a:extLst>
-                          </a:blip>
-                          <a:srcRect/>
-                          <a:stretch/>
-                        </pic:blipFill>
-                        <pic:spPr bwMode="auto">
-                          <a:xfrm>
-                            <a:off x="0" y="0"/>
-                            <a:ext cx="3667125" cy="3082925"/>
-                          </a:xfrm>
-                          <a:prstGeom prst="rect">
-                            <a:avLst/>
-                          </a:prstGeom>
-                          <a:noFill/>
-                          <a:ln>
-                            <a:noFill/>
-                          </a:ln>
-                        </pic:spPr>
-                      </pic:pic>
-                      <wps:wsp>
-                        <wps:cNvPr id="1016549062" name="Caixa de texto 1"/>
-                        <wps:cNvSpPr txBox="1"/>
-                        <wps:spPr>
-                          <a:xfrm>
-                            <a:off x="0" y="3143250"/>
-                            <a:ext cx="3667125" cy="266700"/>
-                          </a:xfrm>
-                          <a:prstGeom prst="rect">
-                            <a:avLst/>
-                          </a:prstGeom>
-                          <a:solidFill>
-                            <a:prstClr val="white"/>
-                          </a:solidFill>
-                          <a:ln>
-                            <a:noFill/>
-                          </a:ln>
-                        </wps:spPr>
-                        <wps:txbx>
-                          <w:txbxContent>
-                            <w:p>
-                              <w:pPr>
-                                <w:pStyle w:val="Legenda"/>
-                                <w:rPr>
-                                  <w:rFonts w:ascii="CMBX10" w:eastAsia="CMBX10" w:cs="CMBX10"/>
-                                  <w:noProof/>
-                                  <w:color w:val="0000FF"/>
-                                  <w:kern w:val="0"/>
-                                  <w:sz w:val="20"/>
-                                  <w:szCs w:val="20"/>
-                                </w:rPr>
-                              </w:pPr>
-                              <w:bookmarkStart w:id="0" w:name="_Ref162730805"/>
-                              <w:r>
-                                <w:t xml:space="preserve">Figura </w:t>
-                              </w:r>
-                              <w:r>
-                                <w:fldChar w:fldCharType="begin"/>
-                              </w:r>
-                              <w:r>
-                                <w:instrText xml:space="preserve"> SEQ Figura \* ARABIC </w:instrText>
-                              </w:r>
-                              <w:r>
-                                <w:fldChar w:fldCharType="separate"/>
-                              </w:r>
-                              <w:r>
-                                <w:rPr>
-                                  <w:noProof/>
-                                </w:rPr>
-                                <w:t>3</w:t>
-                              </w:r>
-                              <w:r>
-                                <w:fldChar w:fldCharType="end"/>
-                              </w:r>
-                              <w:bookmarkEnd w:id="0"/>
-                              <w:r>
-                                <w:t xml:space="preserve"> - </w:t>
-                              </w:r>
-                              <w:r>
-                                <w:t xml:space="preserve">Percentagens de variância de cada dimensão do </w:t>
-                              </w:r>
-                              <w:proofErr w:type="spellStart"/>
-                              <w:r>
-                                <w:t>dataset</w:t>
-                              </w:r>
-                              <w:proofErr w:type="spellEnd"/>
-                              <w:r>
-                                <w:t xml:space="preserve"> </w:t>
-                              </w:r>
-                              <w:proofErr w:type="spellStart"/>
-                              <w:r>
-                                <w:t>Lisbon</w:t>
-                              </w:r>
-                              <w:proofErr w:type="spellEnd"/>
-                            </w:p>
-                          </w:txbxContent>
-                        </wps:txbx>
-                        <wps:bodyPr rot="0" spcFirstLastPara="0" vertOverflow="overflow" horzOverflow="overflow" vert="horz" wrap="square" lIns="0" tIns="0" rIns="0" bIns="0" numCol="1" spcCol="0" rtlCol="0" fromWordArt="0" anchor="t" anchorCtr="0" forceAA="0" compatLnSpc="1">
-                          <a:prstTxWarp prst="textNoShape">
-                            <a:avLst/>
-                          </a:prstTxWarp>
-                          <a:spAutoFit/>
-                        </wps:bodyPr>
-                      </wps:wsp>
-                    </wpg:wgp>
-                  </a:graphicData>
-                </a:graphic>
-              </wp:anchor>
-            </w:drawing>
-          </mc:Choice>
-          <mc:Fallback>
-            <w:pict>
-              <v:group w14:anchorId="793C62FD" id="Agrupar 1" o:spid="_x0000_s1026" style="position:absolute;left:0;text-align:left;margin-left:76.2pt;margin-top:45.95pt;width:288.75pt;height:268.5pt;z-index:251697152" coordsize="36671,34099" o:gfxdata="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">
-                <v:shape id="Imagem 3" o:spid="_x0000_s1027" type="#_x0000_t75" style="position:absolute;width:36671;height:30829;visibility:visible;mso-wrap-style:square" o:gfxdata="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">
-                  <v:imagedata r:id="rId27" o:title=""/>
-                </v:shape>
-                <v:shapetype id="_x0000_t202" coordsize="21600,21600" o:spt="202" path="m,l,21600r21600,l21600,xe">
-                  <v:stroke joinstyle="miter"/>
-                  <v:path gradientshapeok="t" o:connecttype="rect"/>
-                </v:shapetype>
-                <v:shape id="Caixa de texto 1" o:spid="_x0000_s1028" type="#_x0000_t202" style="position:absolute;top:31432;width:36671;height:2667;visibility:visible;mso-wrap-style:square;v-text-anchor:top" o:gfxdata="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" stroked="f">
-                  <v:textbox style="mso-fit-shape-to-text:t" inset="0,0,0,0">
-                    <w:txbxContent>
-                      <w:p>
-                        <w:pPr>
-                          <w:pStyle w:val="Legenda"/>
-                          <w:rPr>
-                            <w:rFonts w:ascii="CMBX10" w:eastAsia="CMBX10" w:cs="CMBX10"/>
-                            <w:noProof/>
-                            <w:color w:val="0000FF"/>
-                            <w:kern w:val="0"/>
-                            <w:sz w:val="20"/>
-                            <w:szCs w:val="20"/>
-                          </w:rPr>
-                        </w:pPr>
-                        <w:bookmarkStart w:id="1" w:name="_Ref162730805"/>
-                        <w:r>
-                          <w:t xml:space="preserve">Figura </w:t>
-                        </w:r>
-                        <w:r>
-                          <w:fldChar w:fldCharType="begin"/>
-                        </w:r>
-                        <w:r>
-                          <w:instrText xml:space="preserve"> SEQ Figura \* ARABIC </w:instrText>
-                        </w:r>
-                        <w:r>
-                          <w:fldChar w:fldCharType="separate"/>
-                        </w:r>
-                        <w:r>
-                          <w:rPr>
-                            <w:noProof/>
-                          </w:rPr>
-                          <w:t>3</w:t>
-                        </w:r>
-                        <w:r>
-                          <w:fldChar w:fldCharType="end"/>
-                        </w:r>
-                        <w:bookmarkEnd w:id="1"/>
-                        <w:r>
-                          <w:t xml:space="preserve"> - </w:t>
-                        </w:r>
-                        <w:r>
-                          <w:t xml:space="preserve">Percentagens de variância de cada dimensão do </w:t>
-                        </w:r>
-                        <w:proofErr w:type="spellStart"/>
-                        <w:r>
-                          <w:t>dataset</w:t>
-                        </w:r>
-                        <w:proofErr w:type="spellEnd"/>
-                        <w:r>
-                          <w:t xml:space="preserve"> </w:t>
-                        </w:r>
-                        <w:proofErr w:type="spellStart"/>
-                        <w:r>
-                          <w:t>Lisbon</w:t>
-                        </w:r>
-                        <w:proofErr w:type="spellEnd"/>
-                      </w:p>
-                    </w:txbxContent>
-                  </v:textbox>
-                </v:shape>
-                <w10:wrap type="topAndBottom"/>
-              </v:group>
-            </w:pict>
-          </mc:Fallback>
-        </mc:AlternateContent>
-      </w:r>
-      <w:r>
-        <w:rPr>
-          <w:rFonts w:ascii="CMBX10" w:eastAsia="CMBX10" w:cs="CMBX10"/>
-          <w:color w:val="0000FF"/>
-          <w:kern w:val="0"/>
-          <w:sz w:val="20"/>
-          <w:szCs w:val="20"/>
-          <w:lang w:val="en-US"/>
-        </w:rPr>
-        <w:t>Plot the corresponding eigenvalues sorted in decreasing order. What would be an adequate number of reduced dimensions, m, for this dataset?</w:t>
-      </w:r>
-    </w:p>
-    <w:p>
-      <w:pPr>
-        <w:autoSpaceDE w:val="0"/>
-        <w:autoSpaceDN w:val="0"/>
-        <w:adjustRightInd w:val="0"/>
-        <w:spacing w:after="0" w:line="240" w:lineRule="auto"/>
-        <w:ind w:left="1134"/>
-        <w:rPr>
-          <w:rFonts w:ascii="CMBX10" w:eastAsia="CMBX10" w:cs="CMBX10"/>
-          <w:color w:val="0000FF"/>
-          <w:kern w:val="0"/>
-          <w:sz w:val="20"/>
-          <w:szCs w:val="20"/>
-          <w:lang w:val="en-US"/>
-        </w:rPr>
-      </w:pPr>
-      <w:r>
-        <w:rPr>
-          <w:noProof/>
-          <w:lang w:val="en-US"/>
-        </w:rPr>
-        <mc:AlternateContent>
-          <mc:Choice Requires="wpg">
-            <w:drawing>
-              <wp:anchor distT="0" distB="0" distL="114300" distR="114300" simplePos="0" relativeHeight="251700224" behindDoc="0" locked="0" layoutInCell="1" allowOverlap="1" wp14:anchorId="055F2F21" wp14:editId="36372A7A">
-                <wp:simplePos x="0" y="0"/>
-                <wp:positionH relativeFrom="column">
-                  <wp:posOffset>967740</wp:posOffset>
-                </wp:positionH>
-                <wp:positionV relativeFrom="paragraph">
-                  <wp:posOffset>3854450</wp:posOffset>
-                </wp:positionV>
-                <wp:extent cx="3872230" cy="3533775"/>
-                <wp:effectExtent l="0" t="0" r="0" b="9525"/>
-                <wp:wrapTopAndBottom/>
-                <wp:docPr id="1789972867" name="Agrupar 2"/>
-                <wp:cNvGraphicFramePr/>
-                <a:graphic xmlns:a="http://schemas.openxmlformats.org/drawingml/2006/main">
-                  <a:graphicData uri="http://schemas.microsoft.com/office/word/2010/wordprocessingGroup">
-                    <wpg:wgp>
-                      <wpg:cNvGrpSpPr/>
-                      <wpg:grpSpPr>
-                        <a:xfrm>
-                          <a:off x="0" y="0"/>
-                          <a:ext cx="3872230" cy="3533775"/>
-                          <a:chOff x="0" y="0"/>
-                          <a:chExt cx="3872230" cy="3533775"/>
-                        </a:xfrm>
-                      </wpg:grpSpPr>
-                      <pic:pic xmlns:pic="http://schemas.openxmlformats.org/drawingml/2006/picture">
-                        <pic:nvPicPr>
-                          <pic:cNvPr id="1689964731" name="Imagem 4"/>
-                          <pic:cNvPicPr>
-                            <a:picLocks noChangeAspect="1"/>
-                          </pic:cNvPicPr>
-                        </pic:nvPicPr>
-                        <pic:blipFill>
-                          <a:blip r:embed="rId28">
-                            <a:extLst>
-                              <a:ext uri="{28A0092B-C50C-407E-A947-70E740481C1C}">
-                                <a14:useLocalDpi xmlns:a14="http://schemas.microsoft.com/office/drawing/2010/main" val="0"/>
-                              </a:ext>
-                            </a:extLst>
-                          </a:blip>
-                          <a:stretch>
-                            <a:fillRect/>
-                          </a:stretch>
-                        </pic:blipFill>
-                        <pic:spPr bwMode="auto">
-                          <a:xfrm>
-                            <a:off x="0" y="0"/>
-                            <a:ext cx="3872230" cy="3209925"/>
-                          </a:xfrm>
-                          <a:prstGeom prst="rect">
-                            <a:avLst/>
-                          </a:prstGeom>
-                          <a:noFill/>
-                          <a:ln>
-                            <a:noFill/>
-                          </a:ln>
-                        </pic:spPr>
-                      </pic:pic>
-                      <wps:wsp>
-                        <wps:cNvPr id="1647219341" name="Caixa de texto 1"/>
-                        <wps:cNvSpPr txBox="1"/>
-                        <wps:spPr>
-                          <a:xfrm>
-                            <a:off x="0" y="3267075"/>
-                            <a:ext cx="3872230" cy="266700"/>
-                          </a:xfrm>
-                          <a:prstGeom prst="rect">
-                            <a:avLst/>
-                          </a:prstGeom>
-                          <a:solidFill>
-                            <a:prstClr val="white"/>
-                          </a:solidFill>
-                          <a:ln>
-                            <a:noFill/>
-                          </a:ln>
-                        </wps:spPr>
-                        <wps:txbx>
-                          <w:txbxContent>
-                            <w:p>
-                              <w:pPr>
-                                <w:pStyle w:val="Legenda"/>
-                                <w:rPr>
-                                  <w:noProof/>
-                                  <w:sz w:val="22"/>
-                                  <w:szCs w:val="22"/>
-                                </w:rPr>
-                              </w:pPr>
-                              <w:bookmarkStart w:id="2" w:name="_Ref162730813"/>
-                              <w:r>
-                                <w:t xml:space="preserve">Figura </w:t>
-                              </w:r>
-                              <w:r>
-                                <w:fldChar w:fldCharType="begin"/>
-                              </w:r>
-                              <w:r>
-                                <w:instrText xml:space="preserve"> SEQ Figura \* ARABIC </w:instrText>
-                              </w:r>
-                              <w:r>
-                                <w:fldChar w:fldCharType="separate"/>
-                              </w:r>
-                              <w:r>
-                                <w:rPr>
-                                  <w:noProof/>
-                                </w:rPr>
-                                <w:t>4</w:t>
-                              </w:r>
-                              <w:r>
-                                <w:fldChar w:fldCharType="end"/>
-                              </w:r>
-                              <w:bookmarkEnd w:id="2"/>
-                              <w:r>
-                                <w:t xml:space="preserve"> - </w:t>
-                              </w:r>
-                              <w:r>
-                                <w:t xml:space="preserve">Percentagem de variância de cada dimensão do </w:t>
-                              </w:r>
-                              <w:proofErr w:type="spellStart"/>
-                              <w:r>
-                                <w:t>dataset</w:t>
-                              </w:r>
-                              <w:proofErr w:type="spellEnd"/>
-                              <w:r>
-                                <w:t xml:space="preserve"> </w:t>
-                              </w:r>
-                              <w:proofErr w:type="spellStart"/>
-                              <w:r>
-                                <w:t>pima</w:t>
-                              </w:r>
-                              <w:proofErr w:type="spellEnd"/>
-                            </w:p>
-                          </w:txbxContent>
-                        </wps:txbx>
-                        <wps:bodyPr rot="0" spcFirstLastPara="0" vertOverflow="overflow" horzOverflow="overflow" vert="horz" wrap="square" lIns="0" tIns="0" rIns="0" bIns="0" numCol="1" spcCol="0" rtlCol="0" fromWordArt="0" anchor="t" anchorCtr="0" forceAA="0" compatLnSpc="1">
-                          <a:prstTxWarp prst="textNoShape">
-                            <a:avLst/>
-                          </a:prstTxWarp>
-                          <a:spAutoFit/>
-                        </wps:bodyPr>
-                      </wps:wsp>
-                    </wpg:wgp>
-                  </a:graphicData>
-                </a:graphic>
-              </wp:anchor>
-            </w:drawing>
-          </mc:Choice>
-          <mc:Fallback>
-            <w:pict>
-              <v:group w14:anchorId="055F2F21" id="Agrupar 2" o:spid="_x0000_s1029" style="position:absolute;left:0;text-align:left;margin-left:76.2pt;margin-top:303.5pt;width:304.9pt;height:278.25pt;z-index:251700224" coordsize="38722,35337" o:gfxdata="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">
-                <v:shape id="Imagem 4" o:spid="_x0000_s1030" type="#_x0000_t75" style="position:absolute;width:38722;height:32099;visibility:visible;mso-wrap-style:square" o:gfxdata="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">
-                  <v:imagedata r:id="rId29" o:title=""/>
-                </v:shape>
-                <v:shape id="Caixa de texto 1" o:spid="_x0000_s1031" type="#_x0000_t202" style="position:absolute;top:32670;width:38722;height:2667;visibility:visible;mso-wrap-style:square;v-text-anchor:top" o:gfxdata="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" stroked="f">
-                  <v:textbox style="mso-fit-shape-to-text:t" inset="0,0,0,0">
-                    <w:txbxContent>
-                      <w:p>
-                        <w:pPr>
-                          <w:pStyle w:val="Legenda"/>
-                          <w:rPr>
-                            <w:noProof/>
-                            <w:sz w:val="22"/>
-                            <w:szCs w:val="22"/>
-                          </w:rPr>
-                        </w:pPr>
-                        <w:bookmarkStart w:id="3" w:name="_Ref162730813"/>
-                        <w:r>
-                          <w:t xml:space="preserve">Figura </w:t>
-                        </w:r>
-                        <w:r>
-                          <w:fldChar w:fldCharType="begin"/>
-                        </w:r>
-                        <w:r>
-                          <w:instrText xml:space="preserve"> SEQ Figura \* ARABIC </w:instrText>
-                        </w:r>
-                        <w:r>
-                          <w:fldChar w:fldCharType="separate"/>
-                        </w:r>
-                        <w:r>
-                          <w:rPr>
-                            <w:noProof/>
-                          </w:rPr>
-                          <w:t>4</w:t>
-                        </w:r>
-                        <w:r>
-                          <w:fldChar w:fldCharType="end"/>
-                        </w:r>
-                        <w:bookmarkEnd w:id="3"/>
-                        <w:r>
-                          <w:t xml:space="preserve"> - </w:t>
-                        </w:r>
-                        <w:r>
-                          <w:t xml:space="preserve">Percentagem de variância de cada dimensão do </w:t>
-                        </w:r>
-                        <w:proofErr w:type="spellStart"/>
-                        <w:r>
-                          <w:t>dataset</w:t>
-                        </w:r>
-                        <w:proofErr w:type="spellEnd"/>
-                        <w:r>
-                          <w:t xml:space="preserve"> </w:t>
-                        </w:r>
-                        <w:proofErr w:type="spellStart"/>
-                        <w:r>
-                          <w:t>pima</w:t>
-                        </w:r>
-                        <w:proofErr w:type="spellEnd"/>
-                      </w:p>
-                    </w:txbxContent>
-                  </v:textbox>
-                </v:shape>
-                <w10:wrap type="topAndBottom"/>
-              </v:group>
-            </w:pict>
-          </mc:Fallback>
-        </mc:AlternateContent>
-      </w:r>
-      <w:r>
-        <w:rPr>
-          <w:lang w:val="en-US"/>
-        </w:rPr>
-        <w:br/>
-      </w:r>
-    </w:p>
-    <w:p>
-      <w:pPr>
-        <w:ind w:left="1134"/>
-        <w:jc w:val="both"/>
-      </w:pPr>
-      <w:r>
-        <w:rPr>
-          <w:lang w:val="en-US"/>
-        </w:rPr>
-        <w:lastRenderedPageBreak/>
-        <w:tab/>
-      </w:r>
-      <w:r>
-        <w:t>O número reduzido de dimensões é obtido através da percentagem observada na</w:t>
-      </w:r>
-      <w:r>
-        <w:t xml:space="preserve"> </w:t>
-      </w:r>
-      <w:r>
-        <w:fldChar w:fldCharType="begin"/>
-      </w:r>
-      <w:r>
-        <w:instrText xml:space="preserve"> REF _Ref162730805 \h </w:instrText>
-      </w:r>
-      <w:r>
-        <w:fldChar w:fldCharType="separate"/>
-      </w:r>
-      <w:r>
-        <w:t xml:space="preserve">Figura </w:t>
-      </w:r>
-      <w:r>
-        <w:rPr>
-          <w:noProof/>
-        </w:rPr>
-        <w:t>3</w:t>
-      </w:r>
-      <w:r>
-        <w:fldChar w:fldCharType="end"/>
-      </w:r>
-      <w:r>
-        <w:t xml:space="preserve"> e </w:t>
-      </w:r>
-      <w:r>
-        <w:fldChar w:fldCharType="begin"/>
-      </w:r>
-      <w:r>
-        <w:instrText xml:space="preserve"> REF _Ref162730813 \h </w:instrText>
-      </w:r>
-      <w:r>
-        <w:fldChar w:fldCharType="separate"/>
-      </w:r>
-      <w:r>
-        <w:t xml:space="preserve">Figura </w:t>
-      </w:r>
-      <w:r>
-        <w:rPr>
-          <w:noProof/>
-        </w:rPr>
-        <w:t>4</w:t>
-      </w:r>
-      <w:r>
-        <w:fldChar w:fldCharType="end"/>
-      </w:r>
-      <w:r>
-        <w:t>. As dimensões escolhidas são as que, somando as percentagens, perfazem no mínimo 80%.</w:t>
-      </w:r>
-    </w:p>
-    <w:p>
-      <w:pPr>
-        <w:ind w:left="1134" w:firstLine="282"/>
-        <w:jc w:val="both"/>
-      </w:pPr>
-      <w:r>
-        <w:t xml:space="preserve">No caso do </w:t>
+        <w:t xml:space="preserve"> original</w:t>
+      </w:r>
+      <w:r>
+        <w:t>. Desta forma, ao observar as figuras acima, podemos comprovar que para o conjunto de dados de lisboa podemos projetá-lo em apenas duas componentes, e o conjunto de dados ‘</w:t>
       </w:r>
       <w:proofErr w:type="spellStart"/>
       <w:r>
-        <w:t>dataset</w:t>
+        <w:t>pima</w:t>
       </w:r>
       <w:proofErr w:type="spellEnd"/>
       <w:r>
-        <w:t xml:space="preserve"> </w:t>
-      </w:r>
-      <w:proofErr w:type="spellStart"/>
-      <w:r>
-        <w:t>Lisbon</w:t>
-      </w:r>
-      <w:proofErr w:type="spellEnd"/>
-      <w:r>
-        <w:t xml:space="preserve"> há uma redução para </w:t>
-      </w:r>
-      <w:r>
-        <w:t>4</w:t>
-      </w:r>
-      <w:r>
-        <w:t xml:space="preserve"> dimensões. No caso do </w:t>
-      </w:r>
-      <w:proofErr w:type="spellStart"/>
-      <w:r>
-        <w:t>dataset</w:t>
-      </w:r>
-      <w:proofErr w:type="spellEnd"/>
-      <w:r>
-        <w:t xml:space="preserve"> </w:t>
-      </w:r>
-      <w:proofErr w:type="spellStart"/>
-      <w:r>
-        <w:t>pima</w:t>
-      </w:r>
-      <w:proofErr w:type="spellEnd"/>
-      <w:r>
-        <w:t xml:space="preserve"> há uma redução para 5 dimensões.</w:t>
-      </w:r>
-    </w:p>
-    <w:p>
-      <w:pPr>
-        <w:ind w:left="1134" w:firstLine="282"/>
+        <w:t>’ para 5 componentes.</w:t>
+      </w:r>
+    </w:p>
+    <w:p>
+      <w:pPr>
+        <w:jc w:val="both"/>
+      </w:pPr>
+    </w:p>
+    <w:p>
+      <w:pPr>
+        <w:jc w:val="both"/>
+      </w:pPr>
+    </w:p>
+    <w:p>
+      <w:pPr>
         <w:jc w:val="both"/>
       </w:pPr>
     </w:p>
@@ -5597,7 +5181,8 @@
           <w:sz w:val="20"/>
           <w:szCs w:val="20"/>
         </w:rPr>
-        <w:t xml:space="preserve">Compute </w:t>
+        <w:lastRenderedPageBreak/>
+        <w:t xml:space="preserve">Compute the SVD </w:t>
       </w:r>
       <w:proofErr w:type="spellStart"/>
       <w:r>
@@ -5607,7 +5192,7 @@
           <w:sz w:val="20"/>
           <w:szCs w:val="20"/>
         </w:rPr>
-        <w:t>the</w:t>
+        <w:t>decomposition</w:t>
       </w:r>
       <w:proofErr w:type="spellEnd"/>
       <w:r>
@@ -5617,26 +5202,6 @@
           <w:sz w:val="20"/>
           <w:szCs w:val="20"/>
         </w:rPr>
-        <w:t xml:space="preserve"> SVD </w:t>
-      </w:r>
-      <w:proofErr w:type="spellStart"/>
-      <w:r>
-        <w:rPr>
-          <w:rFonts w:ascii="CMBX10" w:eastAsia="CMBX10" w:cs="CMBX10"/>
-          <w:kern w:val="0"/>
-          <w:sz w:val="20"/>
-          <w:szCs w:val="20"/>
-        </w:rPr>
-        <w:t>decomposition</w:t>
-      </w:r>
-      <w:proofErr w:type="spellEnd"/>
-      <w:r>
-        <w:rPr>
-          <w:rFonts w:ascii="CMBX10" w:eastAsia="CMBX10" w:cs="CMBX10"/>
-          <w:kern w:val="0"/>
-          <w:sz w:val="20"/>
-          <w:szCs w:val="20"/>
-        </w:rPr>
         <w:t>.</w:t>
       </w:r>
     </w:p>
@@ -5659,944 +5224,118 @@
       </w:pPr>
       <w:r>
         <w:rPr>
+          <w:rFonts w:ascii="CMBX10" w:eastAsia="CMBX10" w:cs="CMBX10"/>
+          <w:color w:val="0000FF"/>
+          <w:kern w:val="0"/>
+          <w:sz w:val="20"/>
+          <w:szCs w:val="20"/>
+          <w:lang w:val="en-US"/>
+        </w:rPr>
+        <w:t>Plot the corresponding singular values sorted in decreasing order. What would be an adequate number of reduced dimensions, m, for this dataset?</w:t>
+      </w:r>
+    </w:p>
+    <w:p>
+      <w:pPr>
+        <w:autoSpaceDE w:val="0"/>
+        <w:autoSpaceDN w:val="0"/>
+        <w:adjustRightInd w:val="0"/>
+        <w:spacing w:after="0" w:line="240" w:lineRule="auto"/>
+        <w:ind w:left="1134"/>
+        <w:jc w:val="both"/>
+        <w:rPr>
+          <w:rFonts w:ascii="CMBX10" w:eastAsia="CMBX10" w:cs="CMBX10"/>
+          <w:color w:val="0000FF"/>
+          <w:kern w:val="0"/>
+          <w:sz w:val="20"/>
+          <w:szCs w:val="20"/>
+          <w:lang w:val="en-US"/>
+        </w:rPr>
+      </w:pPr>
+    </w:p>
+    <w:p>
+      <w:pPr>
+        <w:autoSpaceDE w:val="0"/>
+        <w:autoSpaceDN w:val="0"/>
+        <w:adjustRightInd w:val="0"/>
+        <w:spacing w:after="0" w:line="240" w:lineRule="auto"/>
+        <w:rPr>
+          <w:rFonts w:ascii="CMBX10" w:eastAsia="CMBX10" w:cs="CMBX10"/>
+          <w:color w:val="0000FF"/>
+          <w:kern w:val="0"/>
+          <w:sz w:val="20"/>
+          <w:szCs w:val="20"/>
+          <w:lang w:val="en-US"/>
+        </w:rPr>
+      </w:pPr>
+    </w:p>
+    <w:p>
+      <w:pPr>
+        <w:jc w:val="both"/>
+      </w:pPr>
+      <w:r>
+        <w:rPr>
+          <w:rFonts w:ascii="CMBX10" w:eastAsia="CMBX10" w:cs="CMBX10"/>
           <w:noProof/>
-        </w:rPr>
-        <mc:AlternateContent>
-          <mc:Choice Requires="wpg">
-            <w:drawing>
-              <wp:anchor distT="0" distB="0" distL="114300" distR="114300" simplePos="0" relativeHeight="251682816" behindDoc="0" locked="0" layoutInCell="1" allowOverlap="1" wp14:anchorId="29A787AB" wp14:editId="3C6859A2">
-                <wp:simplePos x="0" y="0"/>
-                <wp:positionH relativeFrom="column">
-                  <wp:posOffset>1082040</wp:posOffset>
-                </wp:positionH>
-                <wp:positionV relativeFrom="paragraph">
-                  <wp:posOffset>513080</wp:posOffset>
-                </wp:positionV>
-                <wp:extent cx="3717290" cy="3400425"/>
-                <wp:effectExtent l="0" t="0" r="0" b="9525"/>
-                <wp:wrapTopAndBottom/>
-                <wp:docPr id="357928142" name="Agrupar 4"/>
-                <wp:cNvGraphicFramePr/>
-                <a:graphic xmlns:a="http://schemas.openxmlformats.org/drawingml/2006/main">
-                  <a:graphicData uri="http://schemas.microsoft.com/office/word/2010/wordprocessingGroup">
-                    <wpg:wgp>
-                      <wpg:cNvGrpSpPr/>
-                      <wpg:grpSpPr>
-                        <a:xfrm>
-                          <a:off x="0" y="0"/>
-                          <a:ext cx="3717290" cy="3400425"/>
-                          <a:chOff x="0" y="0"/>
-                          <a:chExt cx="3717290" cy="3400425"/>
-                        </a:xfrm>
-                      </wpg:grpSpPr>
-                      <pic:pic xmlns:pic="http://schemas.openxmlformats.org/drawingml/2006/picture">
-                        <pic:nvPicPr>
-                          <pic:cNvPr id="702062312" name="Imagem 5"/>
-                          <pic:cNvPicPr>
-                            <a:picLocks noChangeAspect="1"/>
-                          </pic:cNvPicPr>
-                        </pic:nvPicPr>
-                        <pic:blipFill>
-                          <a:blip r:embed="rId30">
-                            <a:extLst>
-                              <a:ext uri="{28A0092B-C50C-407E-A947-70E740481C1C}">
-                                <a14:useLocalDpi xmlns:a14="http://schemas.microsoft.com/office/drawing/2010/main" val="0"/>
-                              </a:ext>
-                            </a:extLst>
-                          </a:blip>
-                          <a:stretch>
-                            <a:fillRect/>
-                          </a:stretch>
-                        </pic:blipFill>
-                        <pic:spPr bwMode="auto">
-                          <a:xfrm>
-                            <a:off x="0" y="0"/>
-                            <a:ext cx="3717290" cy="3081020"/>
-                          </a:xfrm>
-                          <a:prstGeom prst="rect">
-                            <a:avLst/>
-                          </a:prstGeom>
-                          <a:noFill/>
-                          <a:ln>
-                            <a:noFill/>
-                          </a:ln>
-                        </pic:spPr>
-                      </pic:pic>
-                      <wps:wsp>
-                        <wps:cNvPr id="491854305" name="Caixa de texto 1"/>
-                        <wps:cNvSpPr txBox="1"/>
-                        <wps:spPr>
-                          <a:xfrm>
-                            <a:off x="0" y="3133725"/>
-                            <a:ext cx="3717290" cy="266700"/>
-                          </a:xfrm>
-                          <a:prstGeom prst="rect">
-                            <a:avLst/>
-                          </a:prstGeom>
-                          <a:solidFill>
-                            <a:prstClr val="white"/>
-                          </a:solidFill>
-                          <a:ln>
-                            <a:noFill/>
-                          </a:ln>
-                        </wps:spPr>
-                        <wps:txbx>
-                          <w:txbxContent>
-                            <w:p>
-                              <w:pPr>
-                                <w:pStyle w:val="Legenda"/>
-                                <w:jc w:val="center"/>
-                                <w:rPr>
-                                  <w:noProof/>
-                                  <w:sz w:val="22"/>
-                                  <w:szCs w:val="22"/>
-                                </w:rPr>
-                              </w:pPr>
-                              <w:r>
-                                <w:t xml:space="preserve">Figure </w:t>
-                              </w:r>
-                              <w:r>
-                                <w:fldChar w:fldCharType="begin"/>
-                              </w:r>
-                              <w:r>
-                                <w:instrText xml:space="preserve"> SEQ Figure \* ARABIC </w:instrText>
-                              </w:r>
-                              <w:r>
-                                <w:fldChar w:fldCharType="separate"/>
-                              </w:r>
-                              <w:r>
-                                <w:rPr>
-                                  <w:noProof/>
-                                </w:rPr>
-                                <w:t>3</w:t>
-                              </w:r>
-                              <w:r>
-                                <w:fldChar w:fldCharType="end"/>
-                              </w:r>
-                              <w:r>
-                                <w:t xml:space="preserve"> - SVD do </w:t>
-                              </w:r>
-                              <w:proofErr w:type="spellStart"/>
-                              <w:r>
-                                <w:t>dataset</w:t>
-                              </w:r>
-                              <w:proofErr w:type="spellEnd"/>
-                              <w:r>
-                                <w:t xml:space="preserve"> </w:t>
-                              </w:r>
-                              <w:proofErr w:type="spellStart"/>
-                              <w:r>
-                                <w:t>Lisbon</w:t>
-                              </w:r>
-                              <w:proofErr w:type="spellEnd"/>
-                            </w:p>
-                          </w:txbxContent>
-                        </wps:txbx>
-                        <wps:bodyPr rot="0" spcFirstLastPara="0" vertOverflow="overflow" horzOverflow="overflow" vert="horz" wrap="square" lIns="0" tIns="0" rIns="0" bIns="0" numCol="1" spcCol="0" rtlCol="0" fromWordArt="0" anchor="t" anchorCtr="0" forceAA="0" compatLnSpc="1">
-                          <a:prstTxWarp prst="textNoShape">
-                            <a:avLst/>
-                          </a:prstTxWarp>
-                          <a:spAutoFit/>
-                        </wps:bodyPr>
-                      </wps:wsp>
-                    </wpg:wgp>
-                  </a:graphicData>
-                </a:graphic>
-              </wp:anchor>
-            </w:drawing>
-          </mc:Choice>
-          <mc:Fallback>
-            <w:pict>
-              <v:group w14:anchorId="29A787AB" id="Agrupar 4" o:spid="_x0000_s1032" style="position:absolute;left:0;text-align:left;margin-left:85.2pt;margin-top:40.4pt;width:292.7pt;height:267.75pt;z-index:251682816" coordsize="37172,34004" o:gfxdata="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">
-                <v:shape id="Imagem 5" o:spid="_x0000_s1033" type="#_x0000_t75" style="position:absolute;width:37172;height:30810;visibility:visible;mso-wrap-style:square" o:gfxdata="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">
-                  <v:imagedata r:id="rId31" o:title=""/>
-                </v:shape>
-                <v:shape id="Caixa de texto 1" o:spid="_x0000_s1034" type="#_x0000_t202" style="position:absolute;top:31337;width:37172;height:2667;visibility:visible;mso-wrap-style:square;v-text-anchor:top" o:gfxdata="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" stroked="f">
-                  <v:textbox style="mso-fit-shape-to-text:t" inset="0,0,0,0">
-                    <w:txbxContent>
-                      <w:p>
-                        <w:pPr>
-                          <w:pStyle w:val="Legenda"/>
-                          <w:jc w:val="center"/>
-                          <w:rPr>
-                            <w:noProof/>
-                            <w:sz w:val="22"/>
-                            <w:szCs w:val="22"/>
-                          </w:rPr>
-                        </w:pPr>
-                        <w:r>
-                          <w:t xml:space="preserve">Figure </w:t>
-                        </w:r>
-                        <w:r>
-                          <w:fldChar w:fldCharType="begin"/>
-                        </w:r>
-                        <w:r>
-                          <w:instrText xml:space="preserve"> SEQ Figure \* ARABIC </w:instrText>
-                        </w:r>
-                        <w:r>
-                          <w:fldChar w:fldCharType="separate"/>
-                        </w:r>
-                        <w:r>
-                          <w:rPr>
-                            <w:noProof/>
-                          </w:rPr>
-                          <w:t>3</w:t>
-                        </w:r>
-                        <w:r>
-                          <w:fldChar w:fldCharType="end"/>
-                        </w:r>
-                        <w:r>
-                          <w:t xml:space="preserve"> - SVD do </w:t>
-                        </w:r>
-                        <w:proofErr w:type="spellStart"/>
-                        <w:r>
-                          <w:t>dataset</w:t>
-                        </w:r>
-                        <w:proofErr w:type="spellEnd"/>
-                        <w:r>
-                          <w:t xml:space="preserve"> </w:t>
-                        </w:r>
-                        <w:proofErr w:type="spellStart"/>
-                        <w:r>
-                          <w:t>Lisbon</w:t>
-                        </w:r>
-                        <w:proofErr w:type="spellEnd"/>
-                      </w:p>
-                    </w:txbxContent>
-                  </v:textbox>
-                </v:shape>
-                <w10:wrap type="topAndBottom"/>
-              </v:group>
-            </w:pict>
-          </mc:Fallback>
-        </mc:AlternateContent>
-      </w:r>
-      <w:r>
-        <w:rPr>
-          <w:noProof/>
-        </w:rPr>
-        <mc:AlternateContent>
-          <mc:Choice Requires="wpg">
-            <w:drawing>
-              <wp:anchor distT="0" distB="0" distL="114300" distR="114300" simplePos="0" relativeHeight="251685888" behindDoc="0" locked="0" layoutInCell="1" allowOverlap="1" wp14:anchorId="0E86BA31" wp14:editId="0A437818">
-                <wp:simplePos x="0" y="0"/>
-                <wp:positionH relativeFrom="column">
-                  <wp:posOffset>1075690</wp:posOffset>
-                </wp:positionH>
-                <wp:positionV relativeFrom="paragraph">
-                  <wp:posOffset>3815715</wp:posOffset>
-                </wp:positionV>
-                <wp:extent cx="3723640" cy="3324225"/>
-                <wp:effectExtent l="0" t="0" r="0" b="9525"/>
-                <wp:wrapTopAndBottom/>
-                <wp:docPr id="126366927" name="Agrupar 5"/>
-                <wp:cNvGraphicFramePr/>
-                <a:graphic xmlns:a="http://schemas.openxmlformats.org/drawingml/2006/main">
-                  <a:graphicData uri="http://schemas.microsoft.com/office/word/2010/wordprocessingGroup">
-                    <wpg:wgp>
-                      <wpg:cNvGrpSpPr/>
-                      <wpg:grpSpPr>
-                        <a:xfrm>
-                          <a:off x="0" y="0"/>
-                          <a:ext cx="3723640" cy="3324225"/>
-                          <a:chOff x="0" y="0"/>
-                          <a:chExt cx="3723640" cy="3324225"/>
-                        </a:xfrm>
-                      </wpg:grpSpPr>
-                      <pic:pic xmlns:pic="http://schemas.openxmlformats.org/drawingml/2006/picture">
-                        <pic:nvPicPr>
-                          <pic:cNvPr id="643087900" name="Imagem 6"/>
-                          <pic:cNvPicPr>
-                            <a:picLocks noChangeAspect="1"/>
-                          </pic:cNvPicPr>
-                        </pic:nvPicPr>
-                        <pic:blipFill>
-                          <a:blip r:embed="rId32">
-                            <a:extLst>
-                              <a:ext uri="{28A0092B-C50C-407E-A947-70E740481C1C}">
-                                <a14:useLocalDpi xmlns:a14="http://schemas.microsoft.com/office/drawing/2010/main" val="0"/>
-                              </a:ext>
-                            </a:extLst>
-                          </a:blip>
-                          <a:stretch>
-                            <a:fillRect/>
-                          </a:stretch>
-                        </pic:blipFill>
-                        <pic:spPr bwMode="auto">
-                          <a:xfrm>
-                            <a:off x="0" y="0"/>
-                            <a:ext cx="3723640" cy="3085465"/>
-                          </a:xfrm>
-                          <a:prstGeom prst="rect">
-                            <a:avLst/>
-                          </a:prstGeom>
-                          <a:noFill/>
-                          <a:ln>
-                            <a:noFill/>
-                          </a:ln>
-                        </pic:spPr>
-                      </pic:pic>
-                      <wps:wsp>
-                        <wps:cNvPr id="548265514" name="Caixa de texto 1"/>
-                        <wps:cNvSpPr txBox="1"/>
-                        <wps:spPr>
-                          <a:xfrm>
-                            <a:off x="0" y="3057525"/>
-                            <a:ext cx="3723640" cy="266700"/>
-                          </a:xfrm>
-                          <a:prstGeom prst="rect">
-                            <a:avLst/>
-                          </a:prstGeom>
-                          <a:solidFill>
-                            <a:prstClr val="white"/>
-                          </a:solidFill>
-                          <a:ln>
-                            <a:noFill/>
-                          </a:ln>
-                        </wps:spPr>
-                        <wps:txbx>
-                          <w:txbxContent>
-                            <w:p>
-                              <w:pPr>
-                                <w:pStyle w:val="Legenda"/>
-                                <w:jc w:val="center"/>
-                                <w:rPr>
-                                  <w:noProof/>
-                                  <w:sz w:val="22"/>
-                                  <w:szCs w:val="22"/>
-                                </w:rPr>
-                              </w:pPr>
-                              <w:r>
-                                <w:t xml:space="preserve">Figure </w:t>
-                              </w:r>
-                              <w:r>
-                                <w:fldChar w:fldCharType="begin"/>
-                              </w:r>
-                              <w:r>
-                                <w:instrText xml:space="preserve"> SEQ Figure \* ARABIC </w:instrText>
-                              </w:r>
-                              <w:r>
-                                <w:fldChar w:fldCharType="separate"/>
-                              </w:r>
-                              <w:r>
-                                <w:rPr>
-                                  <w:noProof/>
-                                </w:rPr>
-                                <w:t>4</w:t>
-                              </w:r>
-                              <w:r>
-                                <w:fldChar w:fldCharType="end"/>
-                              </w:r>
-                              <w:r>
-                                <w:t xml:space="preserve"> - SVD do </w:t>
-                              </w:r>
-                              <w:proofErr w:type="spellStart"/>
-                              <w:r>
-                                <w:t>dataset</w:t>
-                              </w:r>
-                              <w:proofErr w:type="spellEnd"/>
-                              <w:r>
-                                <w:t xml:space="preserve"> </w:t>
-                              </w:r>
-                              <w:proofErr w:type="spellStart"/>
-                              <w:r>
-                                <w:t>pima</w:t>
-                              </w:r>
-                              <w:proofErr w:type="spellEnd"/>
-                            </w:p>
-                          </w:txbxContent>
-                        </wps:txbx>
-                        <wps:bodyPr rot="0" spcFirstLastPara="0" vertOverflow="overflow" horzOverflow="overflow" vert="horz" wrap="square" lIns="0" tIns="0" rIns="0" bIns="0" numCol="1" spcCol="0" rtlCol="0" fromWordArt="0" anchor="t" anchorCtr="0" forceAA="0" compatLnSpc="1">
-                          <a:prstTxWarp prst="textNoShape">
-                            <a:avLst/>
-                          </a:prstTxWarp>
-                          <a:spAutoFit/>
-                        </wps:bodyPr>
-                      </wps:wsp>
-                    </wpg:wgp>
-                  </a:graphicData>
-                </a:graphic>
-              </wp:anchor>
-            </w:drawing>
-          </mc:Choice>
-          <mc:Fallback>
-            <w:pict>
-              <v:group w14:anchorId="0E86BA31" id="Agrupar 5" o:spid="_x0000_s1035" style="position:absolute;left:0;text-align:left;margin-left:84.7pt;margin-top:300.45pt;width:293.2pt;height:261.75pt;z-index:251685888" coordsize="37236,33242" o:gfxdata="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">
-                <v:shape id="Imagem 6" o:spid="_x0000_s1036" type="#_x0000_t75" style="position:absolute;width:37236;height:30854;visibility:visible;mso-wrap-style:square" o:gfxdata="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">
-                  <v:imagedata r:id="rId33" o:title=""/>
-                </v:shape>
-                <v:shape id="Caixa de texto 1" o:spid="_x0000_s1037" type="#_x0000_t202" style="position:absolute;top:30575;width:37236;height:2667;visibility:visible;mso-wrap-style:square;v-text-anchor:top" o:gfxdata="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" stroked="f">
-                  <v:textbox style="mso-fit-shape-to-text:t" inset="0,0,0,0">
-                    <w:txbxContent>
-                      <w:p>
-                        <w:pPr>
-                          <w:pStyle w:val="Legenda"/>
-                          <w:jc w:val="center"/>
-                          <w:rPr>
-                            <w:noProof/>
-                            <w:sz w:val="22"/>
-                            <w:szCs w:val="22"/>
-                          </w:rPr>
-                        </w:pPr>
-                        <w:r>
-                          <w:t xml:space="preserve">Figure </w:t>
-                        </w:r>
-                        <w:r>
-                          <w:fldChar w:fldCharType="begin"/>
-                        </w:r>
-                        <w:r>
-                          <w:instrText xml:space="preserve"> SEQ Figure \* ARABIC </w:instrText>
-                        </w:r>
-                        <w:r>
-                          <w:fldChar w:fldCharType="separate"/>
-                        </w:r>
-                        <w:r>
-                          <w:rPr>
-                            <w:noProof/>
-                          </w:rPr>
-                          <w:t>4</w:t>
-                        </w:r>
-                        <w:r>
-                          <w:fldChar w:fldCharType="end"/>
-                        </w:r>
-                        <w:r>
-                          <w:t xml:space="preserve"> - SVD do </w:t>
-                        </w:r>
-                        <w:proofErr w:type="spellStart"/>
-                        <w:r>
-                          <w:t>dataset</w:t>
-                        </w:r>
-                        <w:proofErr w:type="spellEnd"/>
-                        <w:r>
-                          <w:t xml:space="preserve"> </w:t>
-                        </w:r>
-                        <w:proofErr w:type="spellStart"/>
-                        <w:r>
-                          <w:t>pima</w:t>
-                        </w:r>
-                        <w:proofErr w:type="spellEnd"/>
-                      </w:p>
-                    </w:txbxContent>
-                  </v:textbox>
-                </v:shape>
-                <w10:wrap type="topAndBottom"/>
-              </v:group>
-            </w:pict>
-          </mc:Fallback>
-        </mc:AlternateContent>
-      </w:r>
-      <w:r>
-        <w:rPr>
-          <w:rFonts w:ascii="CMBX10" w:eastAsia="CMBX10" w:cs="CMBX10"/>
-          <w:color w:val="0000FF"/>
-          <w:kern w:val="0"/>
-          <w:sz w:val="20"/>
-          <w:szCs w:val="20"/>
-          <w:lang w:val="en-US"/>
-        </w:rPr>
-        <w:t>Plot the corresponding singular values sorted in decreasing order. What would be an adequate number of reduced dimensions, m, for this dataset?</w:t>
-      </w:r>
-    </w:p>
-    <w:p>
-      <w:pPr>
-        <w:autoSpaceDE w:val="0"/>
-        <w:autoSpaceDN w:val="0"/>
-        <w:adjustRightInd w:val="0"/>
-        <w:spacing w:after="0" w:line="240" w:lineRule="auto"/>
-        <w:ind w:left="1134"/>
-        <w:rPr>
-          <w:rFonts w:ascii="CMBX10" w:eastAsia="CMBX10" w:cs="CMBX10"/>
-          <w:color w:val="0000FF"/>
-          <w:kern w:val="0"/>
-          <w:sz w:val="20"/>
-          <w:szCs w:val="20"/>
-          <w:lang w:val="en-US"/>
-        </w:rPr>
-      </w:pPr>
-      <w:r>
-        <w:rPr>
-          <w:rFonts w:ascii="CMBX10" w:eastAsia="CMBX10" w:cs="CMBX10"/>
-          <w:noProof/>
-          <w:color w:val="0000FF"/>
-          <w:kern w:val="0"/>
-          <w:sz w:val="20"/>
-          <w:szCs w:val="20"/>
-          <w:lang w:val="en-US"/>
-        </w:rPr>
-        <w:lastRenderedPageBreak/>
-        <mc:AlternateContent>
-          <mc:Choice Requires="wpg">
-            <w:drawing>
-              <wp:anchor distT="0" distB="0" distL="114300" distR="114300" simplePos="0" relativeHeight="251694080" behindDoc="0" locked="0" layoutInCell="1" allowOverlap="1" wp14:anchorId="52AFD89B" wp14:editId="3F8BDE59">
-                <wp:simplePos x="0" y="0"/>
-                <wp:positionH relativeFrom="column">
-                  <wp:posOffset>862965</wp:posOffset>
-                </wp:positionH>
-                <wp:positionV relativeFrom="paragraph">
-                  <wp:posOffset>4055745</wp:posOffset>
-                </wp:positionV>
-                <wp:extent cx="3752850" cy="3295650"/>
-                <wp:effectExtent l="0" t="0" r="0" b="0"/>
-                <wp:wrapTopAndBottom/>
-                <wp:docPr id="989574077" name="Agrupar 8"/>
-                <wp:cNvGraphicFramePr/>
-                <a:graphic xmlns:a="http://schemas.openxmlformats.org/drawingml/2006/main">
-                  <a:graphicData uri="http://schemas.microsoft.com/office/word/2010/wordprocessingGroup">
-                    <wpg:wgp>
-                      <wpg:cNvGrpSpPr/>
-                      <wpg:grpSpPr>
-                        <a:xfrm>
-                          <a:off x="0" y="0"/>
-                          <a:ext cx="3752850" cy="3295650"/>
-                          <a:chOff x="0" y="0"/>
-                          <a:chExt cx="3905250" cy="3562350"/>
-                        </a:xfrm>
-                      </wpg:grpSpPr>
-                      <pic:pic xmlns:pic="http://schemas.openxmlformats.org/drawingml/2006/picture">
-                        <pic:nvPicPr>
-                          <pic:cNvPr id="1521451209" name="Imagem 7" descr="Uma imagem com texto, file, diagrama, Gráfico&#10;&#10;Descrição gerada automaticamente"/>
-                          <pic:cNvPicPr>
-                            <a:picLocks noChangeAspect="1"/>
-                          </pic:cNvPicPr>
-                        </pic:nvPicPr>
-                        <pic:blipFill>
-                          <a:blip r:embed="rId34">
-                            <a:extLst>
-                              <a:ext uri="{28A0092B-C50C-407E-A947-70E740481C1C}">
-                                <a14:useLocalDpi xmlns:a14="http://schemas.microsoft.com/office/drawing/2010/main" val="0"/>
-                              </a:ext>
-                            </a:extLst>
-                          </a:blip>
-                          <a:srcRect/>
-                          <a:stretch>
-                            <a:fillRect/>
-                          </a:stretch>
-                        </pic:blipFill>
-                        <pic:spPr bwMode="auto">
-                          <a:xfrm>
-                            <a:off x="0" y="0"/>
-                            <a:ext cx="3905250" cy="3235960"/>
-                          </a:xfrm>
-                          <a:prstGeom prst="rect">
-                            <a:avLst/>
-                          </a:prstGeom>
-                          <a:noFill/>
-                          <a:ln>
-                            <a:noFill/>
-                          </a:ln>
-                        </pic:spPr>
-                      </pic:pic>
-                      <wps:wsp>
-                        <wps:cNvPr id="310226185" name="Caixa de texto 1"/>
-                        <wps:cNvSpPr txBox="1"/>
-                        <wps:spPr>
-                          <a:xfrm>
-                            <a:off x="0" y="3295650"/>
-                            <a:ext cx="3905250" cy="266700"/>
-                          </a:xfrm>
-                          <a:prstGeom prst="rect">
-                            <a:avLst/>
-                          </a:prstGeom>
-                          <a:solidFill>
-                            <a:prstClr val="white"/>
-                          </a:solidFill>
-                          <a:ln>
-                            <a:noFill/>
-                          </a:ln>
-                        </wps:spPr>
-                        <wps:txbx>
-                          <w:txbxContent>
-                            <w:p>
-                              <w:pPr>
-                                <w:pStyle w:val="Legenda"/>
-                                <w:jc w:val="center"/>
-                                <w:rPr>
-                                  <w:noProof/>
-                                  <w:sz w:val="22"/>
-                                  <w:szCs w:val="22"/>
-                                </w:rPr>
-                              </w:pPr>
-                              <w:r>
-                                <w:t xml:space="preserve">Figure </w:t>
-                              </w:r>
-                              <w:r>
-                                <w:fldChar w:fldCharType="begin"/>
-                              </w:r>
-                              <w:r>
-                                <w:instrText xml:space="preserve"> SEQ Figure \* ARABIC </w:instrText>
-                              </w:r>
-                              <w:r>
-                                <w:fldChar w:fldCharType="separate"/>
-                              </w:r>
-                              <w:r>
-                                <w:rPr>
-                                  <w:noProof/>
-                                </w:rPr>
-                                <w:t>6</w:t>
-                              </w:r>
-                              <w:r>
-                                <w:fldChar w:fldCharType="end"/>
-                              </w:r>
-                              <w:r>
-                                <w:t xml:space="preserve"> - </w:t>
-                              </w:r>
-                              <w:r>
-                                <w:t xml:space="preserve">Soma cumulativa da variância do </w:t>
-                              </w:r>
-                              <w:proofErr w:type="spellStart"/>
-                              <w:r>
-                                <w:t>dataset</w:t>
-                              </w:r>
-                              <w:proofErr w:type="spellEnd"/>
-                              <w:r>
-                                <w:t xml:space="preserve"> </w:t>
-                              </w:r>
-                              <w:proofErr w:type="spellStart"/>
-                              <w:r>
-                                <w:t>pima</w:t>
-                              </w:r>
-                              <w:proofErr w:type="spellEnd"/>
-                            </w:p>
-                          </w:txbxContent>
-                        </wps:txbx>
-                        <wps:bodyPr rot="0" spcFirstLastPara="0" vertOverflow="overflow" horzOverflow="overflow" vert="horz" wrap="square" lIns="0" tIns="0" rIns="0" bIns="0" numCol="1" spcCol="0" rtlCol="0" fromWordArt="0" anchor="t" anchorCtr="0" forceAA="0" compatLnSpc="1">
-                          <a:prstTxWarp prst="textNoShape">
-                            <a:avLst/>
-                          </a:prstTxWarp>
-                          <a:noAutofit/>
-                        </wps:bodyPr>
-                      </wps:wsp>
-                    </wpg:wgp>
-                  </a:graphicData>
-                </a:graphic>
-                <wp14:sizeRelH relativeFrom="margin">
-                  <wp14:pctWidth>0</wp14:pctWidth>
-                </wp14:sizeRelH>
-                <wp14:sizeRelV relativeFrom="margin">
-                  <wp14:pctHeight>0</wp14:pctHeight>
-                </wp14:sizeRelV>
-              </wp:anchor>
-            </w:drawing>
-          </mc:Choice>
-          <mc:Fallback>
-            <w:pict>
-              <v:group w14:anchorId="52AFD89B" id="Agrupar 8" o:spid="_x0000_s1038" style="position:absolute;left:0;text-align:left;margin-left:67.95pt;margin-top:319.35pt;width:295.5pt;height:259.5pt;z-index:251694080;mso-width-relative:margin;mso-height-relative:margin" coordsize="39052,35623" o:gfxdata="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">
-                <v:shape id="Imagem 7" o:spid="_x0000_s1039" type="#_x0000_t75" alt="Uma imagem com texto, file, diagrama, Gráfico&#10;&#10;Descrição gerada automaticamente" style="position:absolute;width:39052;height:32359;visibility:visible;mso-wrap-style:square" o:gfxdata="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">
-                  <v:imagedata r:id="rId35" o:title="Uma imagem com texto, file, diagrama, Gráfico&#10;&#10;Descrição gerada automaticamente"/>
-                </v:shape>
-                <v:shape id="Caixa de texto 1" o:spid="_x0000_s1040" type="#_x0000_t202" style="position:absolute;top:32956;width:39052;height:2667;visibility:visible;mso-wrap-style:square;v-text-anchor:top" o:gfxdata="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" stroked="f">
-                  <v:textbox inset="0,0,0,0">
-                    <w:txbxContent>
-                      <w:p>
-                        <w:pPr>
-                          <w:pStyle w:val="Legenda"/>
-                          <w:jc w:val="center"/>
-                          <w:rPr>
-                            <w:noProof/>
-                            <w:sz w:val="22"/>
-                            <w:szCs w:val="22"/>
-                          </w:rPr>
-                        </w:pPr>
-                        <w:r>
-                          <w:t xml:space="preserve">Figure </w:t>
-                        </w:r>
-                        <w:r>
-                          <w:fldChar w:fldCharType="begin"/>
-                        </w:r>
-                        <w:r>
-                          <w:instrText xml:space="preserve"> SEQ Figure \* ARABIC </w:instrText>
-                        </w:r>
-                        <w:r>
-                          <w:fldChar w:fldCharType="separate"/>
-                        </w:r>
-                        <w:r>
-                          <w:rPr>
-                            <w:noProof/>
-                          </w:rPr>
-                          <w:t>6</w:t>
-                        </w:r>
-                        <w:r>
-                          <w:fldChar w:fldCharType="end"/>
-                        </w:r>
-                        <w:r>
-                          <w:t xml:space="preserve"> - </w:t>
-                        </w:r>
-                        <w:r>
-                          <w:t xml:space="preserve">Soma cumulativa da variância do </w:t>
-                        </w:r>
-                        <w:proofErr w:type="spellStart"/>
-                        <w:r>
-                          <w:t>dataset</w:t>
-                        </w:r>
-                        <w:proofErr w:type="spellEnd"/>
-                        <w:r>
-                          <w:t xml:space="preserve"> </w:t>
-                        </w:r>
-                        <w:proofErr w:type="spellStart"/>
-                        <w:r>
-                          <w:t>pima</w:t>
-                        </w:r>
-                        <w:proofErr w:type="spellEnd"/>
-                      </w:p>
-                    </w:txbxContent>
-                  </v:textbox>
-                </v:shape>
-                <w10:wrap type="topAndBottom"/>
-              </v:group>
-            </w:pict>
-          </mc:Fallback>
-        </mc:AlternateContent>
-      </w:r>
-      <w:r>
-        <w:rPr>
-          <w:rFonts w:ascii="CMBX10" w:eastAsia="CMBX10" w:cs="CMBX10"/>
-          <w:noProof/>
-          <w:color w:val="0000FF"/>
-          <w:kern w:val="0"/>
-          <w:sz w:val="20"/>
-          <w:szCs w:val="20"/>
-          <w:lang w:val="en-US"/>
-        </w:rPr>
-        <mc:AlternateContent>
-          <mc:Choice Requires="wpg">
-            <w:drawing>
-              <wp:anchor distT="0" distB="0" distL="114300" distR="114300" simplePos="0" relativeHeight="251689984" behindDoc="0" locked="0" layoutInCell="1" allowOverlap="1" wp14:anchorId="765B3C9A" wp14:editId="5962D4D5">
-                <wp:simplePos x="0" y="0"/>
-                <wp:positionH relativeFrom="column">
-                  <wp:posOffset>862965</wp:posOffset>
-                </wp:positionH>
-                <wp:positionV relativeFrom="paragraph">
-                  <wp:posOffset>109855</wp:posOffset>
-                </wp:positionV>
-                <wp:extent cx="3810000" cy="3629025"/>
-                <wp:effectExtent l="0" t="0" r="0" b="9525"/>
-                <wp:wrapTopAndBottom/>
-                <wp:docPr id="1898981126" name="Agrupar 6"/>
-                <wp:cNvGraphicFramePr/>
-                <a:graphic xmlns:a="http://schemas.openxmlformats.org/drawingml/2006/main">
-                  <a:graphicData uri="http://schemas.microsoft.com/office/word/2010/wordprocessingGroup">
-                    <wpg:wgp>
-                      <wpg:cNvGrpSpPr/>
-                      <wpg:grpSpPr>
-                        <a:xfrm>
-                          <a:off x="0" y="0"/>
-                          <a:ext cx="3810000" cy="3629025"/>
-                          <a:chOff x="0" y="0"/>
-                          <a:chExt cx="4091940" cy="3714750"/>
-                        </a:xfrm>
-                      </wpg:grpSpPr>
-                      <pic:pic xmlns:pic="http://schemas.openxmlformats.org/drawingml/2006/picture">
-                        <pic:nvPicPr>
-                          <pic:cNvPr id="1734594080" name="Imagem 3" descr="Uma imagem com texto, diagrama, file, Gráfico&#10;&#10;Descrição gerada automaticamente"/>
-                          <pic:cNvPicPr>
-                            <a:picLocks noChangeAspect="1"/>
-                          </pic:cNvPicPr>
-                        </pic:nvPicPr>
-                        <pic:blipFill>
-                          <a:blip r:embed="rId36">
-                            <a:extLst>
-                              <a:ext uri="{28A0092B-C50C-407E-A947-70E740481C1C}">
-                                <a14:useLocalDpi xmlns:a14="http://schemas.microsoft.com/office/drawing/2010/main" val="0"/>
-                              </a:ext>
-                            </a:extLst>
-                          </a:blip>
-                          <a:srcRect/>
-                          <a:stretch>
-                            <a:fillRect/>
-                          </a:stretch>
-                        </pic:blipFill>
-                        <pic:spPr bwMode="auto">
-                          <a:xfrm>
-                            <a:off x="0" y="0"/>
-                            <a:ext cx="4091940" cy="3390900"/>
-                          </a:xfrm>
-                          <a:prstGeom prst="rect">
-                            <a:avLst/>
-                          </a:prstGeom>
-                          <a:noFill/>
-                          <a:ln>
-                            <a:noFill/>
-                          </a:ln>
-                        </pic:spPr>
-                      </pic:pic>
-                      <wps:wsp>
-                        <wps:cNvPr id="945473501" name="Caixa de texto 1"/>
-                        <wps:cNvSpPr txBox="1"/>
-                        <wps:spPr>
-                          <a:xfrm>
-                            <a:off x="0" y="3448050"/>
-                            <a:ext cx="4091940" cy="266700"/>
-                          </a:xfrm>
-                          <a:prstGeom prst="rect">
-                            <a:avLst/>
-                          </a:prstGeom>
-                          <a:solidFill>
-                            <a:prstClr val="white"/>
-                          </a:solidFill>
-                          <a:ln>
-                            <a:noFill/>
-                          </a:ln>
-                        </wps:spPr>
-                        <wps:txbx>
-                          <w:txbxContent>
-                            <w:p>
-                              <w:pPr>
-                                <w:pStyle w:val="Legenda"/>
-                                <w:jc w:val="center"/>
-                                <w:rPr>
-                                  <w:noProof/>
-                                  <w:sz w:val="22"/>
-                                  <w:szCs w:val="22"/>
-                                </w:rPr>
-                              </w:pPr>
-                              <w:r>
-                                <w:t xml:space="preserve">Figure </w:t>
-                              </w:r>
-                              <w:r>
-                                <w:fldChar w:fldCharType="begin"/>
-                              </w:r>
-                              <w:r>
-                                <w:instrText xml:space="preserve"> SEQ Figure \* ARABIC </w:instrText>
-                              </w:r>
-                              <w:r>
-                                <w:fldChar w:fldCharType="separate"/>
-                              </w:r>
-                              <w:r>
-                                <w:rPr>
-                                  <w:noProof/>
-                                </w:rPr>
-                                <w:t>5</w:t>
-                              </w:r>
-                              <w:r>
-                                <w:fldChar w:fldCharType="end"/>
-                              </w:r>
-                              <w:r>
-                                <w:t xml:space="preserve"> - Soma cumulativa da variância do </w:t>
-                              </w:r>
-                              <w:proofErr w:type="spellStart"/>
-                              <w:r>
-                                <w:t>dataset</w:t>
-                              </w:r>
-                              <w:proofErr w:type="spellEnd"/>
-                              <w:r>
-                                <w:t xml:space="preserve"> </w:t>
-                              </w:r>
-                              <w:proofErr w:type="spellStart"/>
-                              <w:r>
-                                <w:t>Lisbon</w:t>
-                              </w:r>
-                              <w:proofErr w:type="spellEnd"/>
-                            </w:p>
-                          </w:txbxContent>
-                        </wps:txbx>
-                        <wps:bodyPr rot="0" spcFirstLastPara="0" vertOverflow="overflow" horzOverflow="overflow" vert="horz" wrap="square" lIns="0" tIns="0" rIns="0" bIns="0" numCol="1" spcCol="0" rtlCol="0" fromWordArt="0" anchor="t" anchorCtr="0" forceAA="0" compatLnSpc="1">
-                          <a:prstTxWarp prst="textNoShape">
-                            <a:avLst/>
-                          </a:prstTxWarp>
-                          <a:noAutofit/>
-                        </wps:bodyPr>
-                      </wps:wsp>
-                    </wpg:wgp>
-                  </a:graphicData>
-                </a:graphic>
-                <wp14:sizeRelH relativeFrom="margin">
-                  <wp14:pctWidth>0</wp14:pctWidth>
-                </wp14:sizeRelH>
-                <wp14:sizeRelV relativeFrom="margin">
-                  <wp14:pctHeight>0</wp14:pctHeight>
-                </wp14:sizeRelV>
-              </wp:anchor>
-            </w:drawing>
-          </mc:Choice>
-          <mc:Fallback>
-            <w:pict>
-              <v:group w14:anchorId="765B3C9A" id="Agrupar 6" o:spid="_x0000_s1041" style="position:absolute;left:0;text-align:left;margin-left:67.95pt;margin-top:8.65pt;width:300pt;height:285.75pt;z-index:251689984;mso-width-relative:margin;mso-height-relative:margin" coordsize="40919,37147" o:gfxdata="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">
-                <v:shape id="Imagem 3" o:spid="_x0000_s1042" type="#_x0000_t75" alt="Uma imagem com texto, diagrama, file, Gráfico&#10;&#10;Descrição gerada automaticamente" style="position:absolute;width:40919;height:33909;visibility:visible;mso-wrap-style:square" o:gfxdata="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">
-                  <v:imagedata r:id="rId37" o:title="Uma imagem com texto, diagrama, file, Gráfico&#10;&#10;Descrição gerada automaticamente"/>
-                </v:shape>
-                <v:shape id="Caixa de texto 1" o:spid="_x0000_s1043" type="#_x0000_t202" style="position:absolute;top:34480;width:40919;height:2667;visibility:visible;mso-wrap-style:square;v-text-anchor:top" o:gfxdata="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" stroked="f">
-                  <v:textbox inset="0,0,0,0">
-                    <w:txbxContent>
-                      <w:p>
-                        <w:pPr>
-                          <w:pStyle w:val="Legenda"/>
-                          <w:jc w:val="center"/>
-                          <w:rPr>
-                            <w:noProof/>
-                            <w:sz w:val="22"/>
-                            <w:szCs w:val="22"/>
-                          </w:rPr>
-                        </w:pPr>
-                        <w:r>
-                          <w:t xml:space="preserve">Figure </w:t>
-                        </w:r>
-                        <w:r>
-                          <w:fldChar w:fldCharType="begin"/>
-                        </w:r>
-                        <w:r>
-                          <w:instrText xml:space="preserve"> SEQ Figure \* ARABIC </w:instrText>
-                        </w:r>
-                        <w:r>
-                          <w:fldChar w:fldCharType="separate"/>
-                        </w:r>
-                        <w:r>
-                          <w:rPr>
-                            <w:noProof/>
-                          </w:rPr>
-                          <w:t>5</w:t>
-                        </w:r>
-                        <w:r>
-                          <w:fldChar w:fldCharType="end"/>
-                        </w:r>
-                        <w:r>
-                          <w:t xml:space="preserve"> - Soma cumulativa da variância do </w:t>
-                        </w:r>
-                        <w:proofErr w:type="spellStart"/>
-                        <w:r>
-                          <w:t>dataset</w:t>
-                        </w:r>
-                        <w:proofErr w:type="spellEnd"/>
-                        <w:r>
-                          <w:t xml:space="preserve"> </w:t>
-                        </w:r>
-                        <w:proofErr w:type="spellStart"/>
-                        <w:r>
-                          <w:t>Lisbon</w:t>
-                        </w:r>
-                        <w:proofErr w:type="spellEnd"/>
-                      </w:p>
-                    </w:txbxContent>
-                  </v:textbox>
-                </v:shape>
-                <w10:wrap type="topAndBottom"/>
-              </v:group>
-            </w:pict>
-          </mc:Fallback>
-        </mc:AlternateContent>
-      </w:r>
-    </w:p>
-    <w:p>
-      <w:pPr>
-        <w:autoSpaceDE w:val="0"/>
-        <w:autoSpaceDN w:val="0"/>
-        <w:adjustRightInd w:val="0"/>
-        <w:spacing w:after="0" w:line="240" w:lineRule="auto"/>
-        <w:ind w:left="1134"/>
-        <w:rPr>
-          <w:rFonts w:ascii="CMBX10" w:eastAsia="CMBX10" w:cs="CMBX10"/>
-          <w:color w:val="0000FF"/>
-          <w:kern w:val="0"/>
-          <w:sz w:val="20"/>
-          <w:szCs w:val="20"/>
-          <w:lang w:val="en-US"/>
-        </w:rPr>
-      </w:pPr>
-    </w:p>
-    <w:p>
-      <w:pPr>
-        <w:ind w:left="1134"/>
-        <w:jc w:val="both"/>
-      </w:pPr>
+          <w:color w:val="0000FF"/>
+          <w:kern w:val="0"/>
+          <w:sz w:val="20"/>
+          <w:szCs w:val="20"/>
+          <w:lang w:val="en-US"/>
+        </w:rPr>
+        <w:drawing>
+          <wp:anchor distT="0" distB="0" distL="114300" distR="114300" simplePos="0" relativeHeight="251701248" behindDoc="0" locked="0" layoutInCell="1" allowOverlap="1" wp14:anchorId="6D649925" wp14:editId="247D27AC">
+            <wp:simplePos x="0" y="0"/>
+            <wp:positionH relativeFrom="margin">
+              <wp:align>center</wp:align>
+            </wp:positionH>
+            <wp:positionV relativeFrom="paragraph">
+              <wp:posOffset>834390</wp:posOffset>
+            </wp:positionV>
+            <wp:extent cx="4780280" cy="2284095"/>
+            <wp:effectExtent l="0" t="0" r="1270" b="1905"/>
+            <wp:wrapTopAndBottom/>
+            <wp:docPr id="2054399737" name="Imagem 5"/>
+            <wp:cNvGraphicFramePr>
+              <a:graphicFrameLocks xmlns:a="http://schemas.openxmlformats.org/drawingml/2006/main" noChangeAspect="1"/>
+            </wp:cNvGraphicFramePr>
+            <a:graphic xmlns:a="http://schemas.openxmlformats.org/drawingml/2006/main">
+              <a:graphicData uri="http://schemas.openxmlformats.org/drawingml/2006/picture">
+                <pic:pic xmlns:pic="http://schemas.openxmlformats.org/drawingml/2006/picture">
+                  <pic:nvPicPr>
+                    <pic:cNvPr id="0" name="Picture 4"/>
+                    <pic:cNvPicPr>
+                      <a:picLocks noChangeAspect="1" noChangeArrowheads="1"/>
+                    </pic:cNvPicPr>
+                  </pic:nvPicPr>
+                  <pic:blipFill>
+                    <a:blip r:embed="rId28">
+                      <a:extLst>
+                        <a:ext uri="{28A0092B-C50C-407E-A947-70E740481C1C}">
+                          <a14:useLocalDpi xmlns:a14="http://schemas.microsoft.com/office/drawing/2010/main" val="0"/>
+                        </a:ext>
+                      </a:extLst>
+                    </a:blip>
+                    <a:srcRect/>
+                    <a:stretch>
+                      <a:fillRect/>
+                    </a:stretch>
+                  </pic:blipFill>
+                  <pic:spPr bwMode="auto">
+                    <a:xfrm>
+                      <a:off x="0" y="0"/>
+                      <a:ext cx="4780280" cy="2284095"/>
+                    </a:xfrm>
+                    <a:prstGeom prst="rect">
+                      <a:avLst/>
+                    </a:prstGeom>
+                    <a:noFill/>
+                  </pic:spPr>
+                </pic:pic>
+              </a:graphicData>
+            </a:graphic>
+          </wp:anchor>
+        </w:drawing>
+      </w:r>
       <w:r>
         <w:t>Observando os gráficos da soma cumulativa e tendo em conta que</w:t>
       </w:r>
@@ -6604,7 +5343,13 @@
         <w:t xml:space="preserve"> se</w:t>
       </w:r>
       <w:r>
-        <w:t xml:space="preserve"> deve escolher o número de dimensões com uma soma cumulativa de pelo menos 80%</w:t>
+        <w:t xml:space="preserve"> deve escolher o número de dimensões com uma soma cumulativa de pelo menos </w:t>
+      </w:r>
+      <w:r>
+        <w:t>9</w:t>
+      </w:r>
+      <w:r>
+        <w:t>0%</w:t>
       </w:r>
       <w:r>
         <w:t xml:space="preserve"> é possível concluir que para o </w:t>
@@ -6698,7 +5443,6 @@
           <w:szCs w:val="20"/>
           <w:lang w:val="en-US"/>
         </w:rPr>
-        <w:lastRenderedPageBreak/>
         <w:t>Using the decomposition results of (a) and (b), compute the dimensionality-reduced versions of both datasets.</w:t>
       </w:r>
     </w:p>

</xml_diff>